<commit_message>
Typed all current test cases.
</commit_message>
<xml_diff>
--- a/Milestone 3/COMP3111 Milestone 3 Report.docx
+++ b/Milestone 3/COMP3111 Milestone 3 Report.docx
@@ -46,6 +46,7 @@
           <w:sz w:val="22"/>
         </w:rPr>
       </w:pPr>
+      <w:proofErr w:type="gramStart"/>
       <w:r>
         <w:rPr>
           <w:rFonts w:ascii="Microsoft YaHei Light" w:eastAsia="Microsoft YaHei Light" w:hAnsi="Microsoft YaHei Light" w:cs="Calibri"/>
@@ -53,7 +54,17 @@
           <w:kern w:val="0"/>
           <w:sz w:val="22"/>
         </w:rPr>
-        <w:t>Topic : HKUST Freshmen Chatbot</w:t>
+        <w:t>Topic :</w:t>
+      </w:r>
+      <w:proofErr w:type="gramEnd"/>
+      <w:r>
+        <w:rPr>
+          <w:rFonts w:ascii="Microsoft YaHei Light" w:eastAsia="Microsoft YaHei Light" w:hAnsi="Microsoft YaHei Light" w:cs="Calibri"/>
+          <w:b/>
+          <w:kern w:val="0"/>
+          <w:sz w:val="22"/>
+        </w:rPr>
+        <w:t xml:space="preserve"> HKUST Freshmen Chatbot</w:t>
       </w:r>
     </w:p>
     <w:p>
@@ -73,7 +84,27 @@
           <w:sz w:val="18"/>
           <w:szCs w:val="18"/>
         </w:rPr>
-        <w:t>Team Members : Chan Yee San Samuel, Leung Cheuk Nam, Liu Yan Ho,</w:t>
+        <w:t xml:space="preserve">Team </w:t>
+      </w:r>
+      <w:proofErr w:type="gramStart"/>
+      <w:r>
+        <w:rPr>
+          <w:rFonts w:ascii="Microsoft YaHei Light" w:eastAsia="Microsoft YaHei Light" w:hAnsi="Microsoft YaHei Light" w:cs="Calibri"/>
+          <w:kern w:val="0"/>
+          <w:sz w:val="18"/>
+          <w:szCs w:val="18"/>
+        </w:rPr>
+        <w:t>Members :</w:t>
+      </w:r>
+      <w:proofErr w:type="gramEnd"/>
+      <w:r>
+        <w:rPr>
+          <w:rFonts w:ascii="Microsoft YaHei Light" w:eastAsia="Microsoft YaHei Light" w:hAnsi="Microsoft YaHei Light" w:cs="Calibri"/>
+          <w:kern w:val="0"/>
+          <w:sz w:val="18"/>
+          <w:szCs w:val="18"/>
+        </w:rPr>
+        <w:t xml:space="preserve"> Chan Yee San Samuel, Leung Cheuk Nam, Liu Yan Ho,</w:t>
       </w:r>
       <w:r>
         <w:rPr>
@@ -91,7 +122,27 @@
           <w:sz w:val="18"/>
           <w:szCs w:val="18"/>
         </w:rPr>
-        <w:t>Fung Yuk Cheung, Lai Yui Fung</w:t>
+        <w:t xml:space="preserve">Fung Yuk Cheung, Lai </w:t>
+      </w:r>
+      <w:proofErr w:type="spellStart"/>
+      <w:r>
+        <w:rPr>
+          <w:rFonts w:ascii="Microsoft YaHei Light" w:eastAsia="Microsoft YaHei Light" w:hAnsi="Microsoft YaHei Light" w:cs="Calibri"/>
+          <w:kern w:val="0"/>
+          <w:sz w:val="18"/>
+          <w:szCs w:val="18"/>
+        </w:rPr>
+        <w:t>Yui</w:t>
+      </w:r>
+      <w:proofErr w:type="spellEnd"/>
+      <w:r>
+        <w:rPr>
+          <w:rFonts w:ascii="Microsoft YaHei Light" w:eastAsia="Microsoft YaHei Light" w:hAnsi="Microsoft YaHei Light" w:cs="Calibri"/>
+          <w:kern w:val="0"/>
+          <w:sz w:val="18"/>
+          <w:szCs w:val="18"/>
+        </w:rPr>
+        <w:t xml:space="preserve"> Fung</w:t>
       </w:r>
     </w:p>
     <w:p>
@@ -966,20 +1017,88 @@
     <w:p>
       <w:pPr>
         <w:rPr>
-          <w:rFonts w:cstheme="minorHAnsi" w:hint="eastAsia"/>
+          <w:rFonts w:cstheme="minorHAnsi"/>
           <w:kern w:val="0"/>
           <w:sz w:val="20"/>
           <w:szCs w:val="20"/>
         </w:rPr>
       </w:pPr>
-      <w:bookmarkStart w:id="0" w:name="_GoBack"/>
-      <w:bookmarkEnd w:id="0"/>
     </w:p>
     <w:p>
       <w:pPr>
         <w:rPr>
           <w:rFonts w:cstheme="minorHAnsi"/>
           <w:kern w:val="0"/>
+          <w:sz w:val="20"/>
+          <w:szCs w:val="20"/>
+        </w:rPr>
+      </w:pPr>
+    </w:p>
+    <w:p>
+      <w:pPr>
+        <w:rPr>
+          <w:rFonts w:cstheme="minorHAnsi"/>
+          <w:kern w:val="0"/>
+          <w:sz w:val="20"/>
+          <w:szCs w:val="20"/>
+        </w:rPr>
+      </w:pPr>
+    </w:p>
+    <w:p>
+      <w:pPr>
+        <w:rPr>
+          <w:rFonts w:cstheme="minorHAnsi"/>
+          <w:kern w:val="0"/>
+          <w:sz w:val="20"/>
+          <w:szCs w:val="20"/>
+        </w:rPr>
+      </w:pPr>
+    </w:p>
+    <w:p>
+      <w:pPr>
+        <w:rPr>
+          <w:rFonts w:cstheme="minorHAnsi"/>
+          <w:kern w:val="0"/>
+          <w:sz w:val="20"/>
+          <w:szCs w:val="20"/>
+        </w:rPr>
+      </w:pPr>
+    </w:p>
+    <w:p>
+      <w:pPr>
+        <w:rPr>
+          <w:rFonts w:cstheme="minorHAnsi"/>
+          <w:kern w:val="0"/>
+          <w:sz w:val="20"/>
+          <w:szCs w:val="20"/>
+        </w:rPr>
+      </w:pPr>
+    </w:p>
+    <w:p>
+      <w:pPr>
+        <w:rPr>
+          <w:rFonts w:cstheme="minorHAnsi"/>
+          <w:kern w:val="0"/>
+          <w:sz w:val="20"/>
+          <w:szCs w:val="20"/>
+        </w:rPr>
+      </w:pPr>
+    </w:p>
+    <w:p>
+      <w:pPr>
+        <w:rPr>
+          <w:rFonts w:cstheme="minorHAnsi" w:hint="eastAsia"/>
+          <w:kern w:val="0"/>
+          <w:sz w:val="20"/>
+          <w:szCs w:val="20"/>
+        </w:rPr>
+      </w:pPr>
+    </w:p>
+    <w:p>
+      <w:pPr>
+        <w:rPr>
+          <w:rFonts w:cstheme="minorHAnsi"/>
+          <w:kern w:val="0"/>
           <w:szCs w:val="24"/>
         </w:rPr>
       </w:pPr>
@@ -990,6 +1109,7 @@
           <w:kern w:val="0"/>
           <w:szCs w:val="24"/>
         </w:rPr>
+        <w:lastRenderedPageBreak/>
         <w:t>Part 7</w:t>
       </w:r>
       <w:r>
@@ -1337,17 +1457,7 @@
                 <w:sz w:val="20"/>
                 <w:szCs w:val="20"/>
               </w:rPr>
-              <w:t xml:space="preserve">Return ETA for the shortest path </w:t>
-            </w:r>
-            <w:r>
-              <w:rPr>
-                <w:rFonts w:ascii="Times New Roman" w:hAnsi="Times New Roman" w:cs="Times New Roman"/>
-                <w:kern w:val="0"/>
-                <w:sz w:val="20"/>
-                <w:szCs w:val="20"/>
-              </w:rPr>
-              <w:lastRenderedPageBreak/>
-              <w:t>between user input and destination in campus</w:t>
+              <w:t>Return ETA for the shortest path between user input and destination in campus</w:t>
             </w:r>
           </w:p>
         </w:tc>
@@ -1388,8 +1498,7 @@
                 <w:kern w:val="0"/>
                 <w:szCs w:val="24"/>
               </w:rPr>
-              <w:lastRenderedPageBreak/>
-              <w:t>N</w:t>
+              <w:t>Y</w:t>
             </w:r>
           </w:p>
         </w:tc>
@@ -1418,10 +1527,65 @@
               <w:spacing w:before="180" w:after="180"/>
               <w:jc w:val="center"/>
               <w:rPr>
+                <w:rFonts w:ascii="Times New Roman" w:hAnsi="Times New Roman" w:cs="Times New Roman" w:hint="eastAsia"/>
+                <w:color w:val="2D3B45"/>
+                <w:kern w:val="0"/>
+                <w:sz w:val="20"/>
+                <w:szCs w:val="20"/>
+              </w:rPr>
+            </w:pPr>
+            <w:r>
+              <w:rPr>
+                <w:rFonts w:ascii="Times New Roman" w:hAnsi="Times New Roman" w:cs="Times New Roman" w:hint="eastAsia"/>
+                <w:color w:val="2D3B45"/>
+                <w:kern w:val="0"/>
+                <w:sz w:val="20"/>
+                <w:szCs w:val="20"/>
+              </w:rPr>
+              <w:t xml:space="preserve">Input </w:t>
+            </w:r>
+            <w:r>
+              <w:rPr>
+                <w:rFonts w:ascii="Times New Roman" w:hAnsi="Times New Roman" w:cs="Times New Roman"/>
+                <w:color w:val="2D3B45"/>
+                <w:kern w:val="0"/>
+                <w:sz w:val="20"/>
+                <w:szCs w:val="20"/>
+              </w:rPr>
+              <w:t>“Can I know eta from 4619 to 2407?”</w:t>
+            </w:r>
+          </w:p>
+        </w:tc>
+        <w:tc>
+          <w:tcPr>
+            <w:tcW w:w="2034" w:type="dxa"/>
+            <w:tcBorders>
+              <w:top w:val="outset" w:sz="6" w:space="0" w:color="auto"/>
+              <w:left w:val="outset" w:sz="6" w:space="0" w:color="auto"/>
+              <w:bottom w:val="outset" w:sz="6" w:space="0" w:color="auto"/>
+              <w:right w:val="outset" w:sz="6" w:space="0" w:color="auto"/>
+            </w:tcBorders>
+            <w:shd w:val="clear" w:color="auto" w:fill="FFFFFF"/>
+            <w:tcMar>
+              <w:top w:w="30" w:type="dxa"/>
+              <w:left w:w="30" w:type="dxa"/>
+              <w:bottom w:w="30" w:type="dxa"/>
+              <w:right w:w="30" w:type="dxa"/>
+            </w:tcMar>
+            <w:vAlign w:val="center"/>
+            <w:hideMark/>
+          </w:tcPr>
+          <w:p>
+            <w:pPr>
+              <w:widowControl/>
+              <w:spacing w:before="180" w:after="180"/>
+              <w:jc w:val="center"/>
+              <w:rPr>
                 <w:rFonts w:ascii="Times New Roman" w:eastAsia="Times New Roman" w:hAnsi="Times New Roman" w:cs="Times New Roman"/>
                 <w:color w:val="2D3B45"/>
                 <w:kern w:val="0"/>
-                <w:szCs w:val="24"/>
+                <w:sz w:val="20"/>
+                <w:szCs w:val="20"/>
               </w:rPr>
             </w:pPr>
             <w:r>
@@ -1429,15 +1593,16 @@
                 <w:rFonts w:ascii="Times New Roman" w:eastAsia="Times New Roman" w:hAnsi="Times New Roman" w:cs="Times New Roman"/>
                 <w:color w:val="2D3B45"/>
                 <w:kern w:val="0"/>
-                <w:szCs w:val="24"/>
-              </w:rPr>
-              <w:t>N/A</w:t>
-            </w:r>
-          </w:p>
-        </w:tc>
-        <w:tc>
-          <w:tcPr>
-            <w:tcW w:w="2034" w:type="dxa"/>
+                <w:sz w:val="20"/>
+                <w:szCs w:val="20"/>
+              </w:rPr>
+              <w:t>Return “It takes 1 mins and 54 seconds to go from 4619 to 2407”</w:t>
+            </w:r>
+          </w:p>
+        </w:tc>
+        <w:tc>
+          <w:tcPr>
+            <w:tcW w:w="1008" w:type="dxa"/>
             <w:tcBorders>
               <w:top w:val="outset" w:sz="6" w:space="0" w:color="auto"/>
               <w:left w:val="outset" w:sz="6" w:space="0" w:color="auto"/>
@@ -1457,7 +1622,6 @@
           <w:p>
             <w:pPr>
               <w:widowControl/>
-              <w:spacing w:before="180" w:after="180"/>
               <w:jc w:val="center"/>
               <w:rPr>
                 <w:rFonts w:ascii="Times New Roman" w:eastAsia="Times New Roman" w:hAnsi="Times New Roman" w:cs="Times New Roman"/>
@@ -1466,56 +1630,6 @@
                 <w:szCs w:val="24"/>
               </w:rPr>
             </w:pPr>
-            <w:r>
-              <w:rPr>
-                <w:rFonts w:ascii="Times New Roman" w:eastAsia="Times New Roman" w:hAnsi="Times New Roman" w:cs="Times New Roman"/>
-                <w:color w:val="2D3B45"/>
-                <w:kern w:val="0"/>
-                <w:szCs w:val="24"/>
-              </w:rPr>
-              <w:t>N/A</w:t>
-            </w:r>
-          </w:p>
-        </w:tc>
-        <w:tc>
-          <w:tcPr>
-            <w:tcW w:w="1008" w:type="dxa"/>
-            <w:tcBorders>
-              <w:top w:val="outset" w:sz="6" w:space="0" w:color="auto"/>
-              <w:left w:val="outset" w:sz="6" w:space="0" w:color="auto"/>
-              <w:bottom w:val="outset" w:sz="6" w:space="0" w:color="auto"/>
-              <w:right w:val="outset" w:sz="6" w:space="0" w:color="auto"/>
-            </w:tcBorders>
-            <w:shd w:val="clear" w:color="auto" w:fill="FFFFFF"/>
-            <w:tcMar>
-              <w:top w:w="30" w:type="dxa"/>
-              <w:left w:w="30" w:type="dxa"/>
-              <w:bottom w:w="30" w:type="dxa"/>
-              <w:right w:w="30" w:type="dxa"/>
-            </w:tcMar>
-            <w:vAlign w:val="center"/>
-            <w:hideMark/>
-          </w:tcPr>
-          <w:p>
-            <w:pPr>
-              <w:widowControl/>
-              <w:jc w:val="center"/>
-              <w:rPr>
-                <w:rFonts w:ascii="Times New Roman" w:eastAsia="Times New Roman" w:hAnsi="Times New Roman" w:cs="Times New Roman"/>
-                <w:color w:val="2D3B45"/>
-                <w:kern w:val="0"/>
-                <w:szCs w:val="24"/>
-              </w:rPr>
-            </w:pPr>
-            <w:r>
-              <w:rPr>
-                <w:rFonts w:ascii="Times New Roman" w:eastAsia="Times New Roman" w:hAnsi="Times New Roman" w:cs="Times New Roman"/>
-                <w:color w:val="2D3B45"/>
-                <w:kern w:val="0"/>
-                <w:szCs w:val="24"/>
-              </w:rPr>
-              <w:t>N/A</w:t>
-            </w:r>
           </w:p>
         </w:tc>
       </w:tr>
@@ -1537,7 +1651,6 @@
               <w:right w:w="30" w:type="dxa"/>
             </w:tcMar>
             <w:vAlign w:val="center"/>
-            <w:hideMark/>
           </w:tcPr>
           <w:p>
             <w:pPr>
@@ -1545,145 +1658,115 @@
               <w:autoSpaceDN w:val="0"/>
               <w:adjustRightInd w:val="0"/>
               <w:rPr>
-                <w:rFonts w:ascii="Times New Roman" w:hAnsi="Times New Roman" w:cs="Times New Roman"/>
-                <w:kern w:val="0"/>
-                <w:sz w:val="20"/>
-                <w:szCs w:val="20"/>
-              </w:rPr>
-            </w:pPr>
-            <w:r>
-              <w:rPr>
-                <w:rFonts w:ascii="Times New Roman" w:hAnsi="Times New Roman" w:cs="Times New Roman"/>
-                <w:kern w:val="0"/>
-                <w:szCs w:val="24"/>
-              </w:rPr>
-              <w:t xml:space="preserve">Feature 2 </w:t>
-            </w:r>
-            <w:r>
-              <w:rPr>
-                <w:rFonts w:ascii="Times New Roman" w:hAnsi="Times New Roman" w:cs="Times New Roman"/>
-                <w:kern w:val="0"/>
-                <w:szCs w:val="24"/>
-              </w:rPr>
-              <w:t>–</w:t>
-            </w:r>
-            <w:r>
-              <w:rPr>
-                <w:rFonts w:ascii="Times New Roman" w:hAnsi="Times New Roman" w:cs="Times New Roman"/>
-                <w:kern w:val="0"/>
-                <w:sz w:val="20"/>
-                <w:szCs w:val="20"/>
-              </w:rPr>
-              <w:t xml:space="preserve"> </w:t>
-            </w:r>
-            <w:r>
-              <w:rPr>
-                <w:rFonts w:ascii="Times New Roman" w:hAnsi="Times New Roman" w:cs="Times New Roman"/>
-                <w:kern w:val="0"/>
-                <w:sz w:val="20"/>
-                <w:szCs w:val="20"/>
-              </w:rPr>
-              <w:t>Find course</w:t>
-            </w:r>
-          </w:p>
-          <w:p>
-            <w:pPr>
-              <w:widowControl/>
-              <w:rPr>
-                <w:rFonts w:ascii="Times New Roman" w:hAnsi="Times New Roman" w:cs="Times New Roman"/>
-                <w:kern w:val="0"/>
-                <w:sz w:val="20"/>
-                <w:szCs w:val="20"/>
-              </w:rPr>
-            </w:pPr>
-            <w:r>
-              <w:rPr>
-                <w:rFonts w:ascii="Times New Roman" w:hAnsi="Times New Roman" w:cs="Times New Roman"/>
-                <w:kern w:val="0"/>
-                <w:sz w:val="20"/>
-                <w:szCs w:val="20"/>
-              </w:rPr>
-              <w:t>w</w:t>
-            </w:r>
-            <w:r>
+                <w:rFonts w:ascii="Times New Roman" w:eastAsia="Times New Roman" w:hAnsi="Times New Roman" w:cs="Times New Roman"/>
+                <w:color w:val="2D3B45"/>
+                <w:kern w:val="0"/>
+                <w:szCs w:val="24"/>
+              </w:rPr>
+            </w:pPr>
+          </w:p>
+        </w:tc>
+        <w:tc>
+          <w:tcPr>
+            <w:tcW w:w="1418" w:type="dxa"/>
+            <w:tcBorders>
+              <w:top w:val="outset" w:sz="6" w:space="0" w:color="auto"/>
+              <w:left w:val="outset" w:sz="6" w:space="0" w:color="auto"/>
+              <w:bottom w:val="outset" w:sz="6" w:space="0" w:color="auto"/>
+              <w:right w:val="outset" w:sz="6" w:space="0" w:color="auto"/>
+            </w:tcBorders>
+            <w:shd w:val="clear" w:color="auto" w:fill="FFFFFF"/>
+            <w:tcMar>
+              <w:top w:w="30" w:type="dxa"/>
+              <w:left w:w="30" w:type="dxa"/>
+              <w:bottom w:w="30" w:type="dxa"/>
+              <w:right w:w="30" w:type="dxa"/>
+            </w:tcMar>
+            <w:vAlign w:val="center"/>
+          </w:tcPr>
+          <w:p>
+            <w:pPr>
+              <w:widowControl/>
+              <w:jc w:val="center"/>
+              <w:rPr>
+                <w:rFonts w:ascii="Times New Roman" w:hAnsi="Times New Roman" w:cs="Times New Roman"/>
+                <w:color w:val="2D3B45"/>
+                <w:kern w:val="0"/>
+                <w:szCs w:val="24"/>
+              </w:rPr>
+            </w:pPr>
+          </w:p>
+        </w:tc>
+        <w:tc>
+          <w:tcPr>
+            <w:tcW w:w="1701" w:type="dxa"/>
+            <w:tcBorders>
+              <w:top w:val="outset" w:sz="6" w:space="0" w:color="auto"/>
+              <w:left w:val="outset" w:sz="6" w:space="0" w:color="auto"/>
+              <w:bottom w:val="outset" w:sz="6" w:space="0" w:color="auto"/>
+              <w:right w:val="outset" w:sz="6" w:space="0" w:color="auto"/>
+            </w:tcBorders>
+            <w:shd w:val="clear" w:color="auto" w:fill="FFFFFF"/>
+            <w:tcMar>
+              <w:top w:w="30" w:type="dxa"/>
+              <w:left w:w="30" w:type="dxa"/>
+              <w:bottom w:w="30" w:type="dxa"/>
+              <w:right w:w="30" w:type="dxa"/>
+            </w:tcMar>
+            <w:vAlign w:val="center"/>
+          </w:tcPr>
+          <w:p>
+            <w:pPr>
+              <w:widowControl/>
+              <w:spacing w:before="180" w:after="180"/>
+              <w:jc w:val="center"/>
               <w:rPr>
                 <w:rFonts w:ascii="Times New Roman" w:hAnsi="Times New Roman" w:cs="Times New Roman" w:hint="eastAsia"/>
-                <w:kern w:val="0"/>
-                <w:sz w:val="20"/>
-                <w:szCs w:val="20"/>
-              </w:rPr>
-              <w:t xml:space="preserve">ebsite </w:t>
-            </w:r>
-            <w:r>
-              <w:rPr>
-                <w:rFonts w:ascii="Times New Roman" w:hAnsi="Times New Roman" w:cs="Times New Roman"/>
-                <w:kern w:val="0"/>
-                <w:sz w:val="20"/>
-                <w:szCs w:val="20"/>
-              </w:rPr>
-              <w:t>for freshman</w:t>
-            </w:r>
-          </w:p>
-        </w:tc>
-        <w:tc>
-          <w:tcPr>
-            <w:tcW w:w="1418" w:type="dxa"/>
-            <w:tcBorders>
-              <w:top w:val="outset" w:sz="6" w:space="0" w:color="auto"/>
-              <w:left w:val="outset" w:sz="6" w:space="0" w:color="auto"/>
-              <w:bottom w:val="outset" w:sz="6" w:space="0" w:color="auto"/>
-              <w:right w:val="outset" w:sz="6" w:space="0" w:color="auto"/>
-            </w:tcBorders>
-            <w:shd w:val="clear" w:color="auto" w:fill="FFFFFF"/>
-            <w:tcMar>
-              <w:top w:w="30" w:type="dxa"/>
-              <w:left w:w="30" w:type="dxa"/>
-              <w:bottom w:w="30" w:type="dxa"/>
-              <w:right w:w="30" w:type="dxa"/>
-            </w:tcMar>
-            <w:vAlign w:val="center"/>
-            <w:hideMark/>
-          </w:tcPr>
-          <w:p>
-            <w:pPr>
-              <w:widowControl/>
-              <w:jc w:val="center"/>
-              <w:rPr>
-                <w:rFonts w:ascii="Times New Roman" w:hAnsi="Times New Roman" w:cs="Times New Roman"/>
-                <w:kern w:val="0"/>
-                <w:sz w:val="20"/>
-                <w:szCs w:val="20"/>
-              </w:rPr>
-            </w:pPr>
-            <w:r>
-              <w:rPr>
-                <w:rFonts w:ascii="Times New Roman" w:hAnsi="Times New Roman" w:cs="Times New Roman"/>
-                <w:kern w:val="0"/>
-                <w:sz w:val="20"/>
-                <w:szCs w:val="20"/>
-              </w:rPr>
-              <w:t>N</w:t>
-            </w:r>
-          </w:p>
-        </w:tc>
-        <w:tc>
-          <w:tcPr>
-            <w:tcW w:w="1701" w:type="dxa"/>
-            <w:tcBorders>
-              <w:top w:val="outset" w:sz="6" w:space="0" w:color="auto"/>
-              <w:left w:val="outset" w:sz="6" w:space="0" w:color="auto"/>
-              <w:bottom w:val="outset" w:sz="6" w:space="0" w:color="auto"/>
-              <w:right w:val="outset" w:sz="6" w:space="0" w:color="auto"/>
-            </w:tcBorders>
-            <w:shd w:val="clear" w:color="auto" w:fill="FFFFFF"/>
-            <w:tcMar>
-              <w:top w:w="30" w:type="dxa"/>
-              <w:left w:w="30" w:type="dxa"/>
-              <w:bottom w:w="30" w:type="dxa"/>
-              <w:right w:w="30" w:type="dxa"/>
-            </w:tcMar>
-            <w:vAlign w:val="center"/>
-            <w:hideMark/>
+                <w:color w:val="2D3B45"/>
+                <w:kern w:val="0"/>
+                <w:sz w:val="20"/>
+                <w:szCs w:val="20"/>
+              </w:rPr>
+            </w:pPr>
+            <w:r>
+              <w:rPr>
+                <w:rFonts w:ascii="Times New Roman" w:hAnsi="Times New Roman" w:cs="Times New Roman" w:hint="eastAsia"/>
+                <w:color w:val="2D3B45"/>
+                <w:kern w:val="0"/>
+                <w:sz w:val="20"/>
+                <w:szCs w:val="20"/>
+              </w:rPr>
+              <w:t xml:space="preserve">Input </w:t>
+            </w:r>
+            <w:r>
+              <w:rPr>
+                <w:rFonts w:ascii="Times New Roman" w:hAnsi="Times New Roman" w:cs="Times New Roman"/>
+                <w:color w:val="2D3B45"/>
+                <w:kern w:val="0"/>
+                <w:sz w:val="20"/>
+                <w:szCs w:val="20"/>
+              </w:rPr>
+              <w:t>“Can I know eta from LTA back entrance to 2504?”</w:t>
+            </w:r>
+          </w:p>
+        </w:tc>
+        <w:tc>
+          <w:tcPr>
+            <w:tcW w:w="2034" w:type="dxa"/>
+            <w:tcBorders>
+              <w:top w:val="outset" w:sz="6" w:space="0" w:color="auto"/>
+              <w:left w:val="outset" w:sz="6" w:space="0" w:color="auto"/>
+              <w:bottom w:val="outset" w:sz="6" w:space="0" w:color="auto"/>
+              <w:right w:val="outset" w:sz="6" w:space="0" w:color="auto"/>
+            </w:tcBorders>
+            <w:shd w:val="clear" w:color="auto" w:fill="FFFFFF"/>
+            <w:tcMar>
+              <w:top w:w="30" w:type="dxa"/>
+              <w:left w:w="30" w:type="dxa"/>
+              <w:bottom w:w="30" w:type="dxa"/>
+              <w:right w:w="30" w:type="dxa"/>
+            </w:tcMar>
+            <w:vAlign w:val="center"/>
           </w:tcPr>
           <w:p>
             <w:pPr>
@@ -1691,61 +1774,22 @@
               <w:spacing w:before="180" w:after="180"/>
               <w:jc w:val="center"/>
               <w:rPr>
-                <w:rFonts w:ascii="Times New Roman" w:hAnsi="Times New Roman" w:cs="Times New Roman"/>
-                <w:color w:val="2D3B45"/>
-                <w:kern w:val="0"/>
-                <w:szCs w:val="24"/>
-              </w:rPr>
-            </w:pPr>
-            <w:r>
-              <w:rPr>
-                <w:rFonts w:ascii="Times New Roman" w:hAnsi="Times New Roman" w:cs="Times New Roman"/>
-                <w:color w:val="2D3B45"/>
-                <w:kern w:val="0"/>
-                <w:szCs w:val="24"/>
-              </w:rPr>
-              <w:t>N/A</w:t>
-            </w:r>
-          </w:p>
-        </w:tc>
-        <w:tc>
-          <w:tcPr>
-            <w:tcW w:w="2034" w:type="dxa"/>
-            <w:tcBorders>
-              <w:top w:val="outset" w:sz="6" w:space="0" w:color="auto"/>
-              <w:left w:val="outset" w:sz="6" w:space="0" w:color="auto"/>
-              <w:bottom w:val="outset" w:sz="6" w:space="0" w:color="auto"/>
-              <w:right w:val="outset" w:sz="6" w:space="0" w:color="auto"/>
-            </w:tcBorders>
-            <w:shd w:val="clear" w:color="auto" w:fill="FFFFFF"/>
-            <w:tcMar>
-              <w:top w:w="30" w:type="dxa"/>
-              <w:left w:w="30" w:type="dxa"/>
-              <w:bottom w:w="30" w:type="dxa"/>
-              <w:right w:w="30" w:type="dxa"/>
-            </w:tcMar>
-            <w:vAlign w:val="center"/>
-            <w:hideMark/>
-          </w:tcPr>
-          <w:p>
-            <w:pPr>
-              <w:widowControl/>
-              <w:jc w:val="center"/>
-              <w:rPr>
-                <w:rFonts w:ascii="Times New Roman" w:hAnsi="Times New Roman" w:cs="Times New Roman"/>
-                <w:color w:val="2D3B45"/>
-                <w:kern w:val="0"/>
-                <w:szCs w:val="24"/>
-              </w:rPr>
-            </w:pPr>
-            <w:r>
-              <w:rPr>
-                <w:rFonts w:ascii="Times New Roman" w:hAnsi="Times New Roman" w:cs="Times New Roman"/>
-                <w:color w:val="2D3B45"/>
-                <w:kern w:val="0"/>
-                <w:szCs w:val="24"/>
-              </w:rPr>
-              <w:t>N/A</w:t>
+                <w:rFonts w:ascii="Times New Roman" w:eastAsia="Times New Roman" w:hAnsi="Times New Roman" w:cs="Times New Roman"/>
+                <w:color w:val="2D3B45"/>
+                <w:kern w:val="0"/>
+                <w:sz w:val="20"/>
+                <w:szCs w:val="20"/>
+              </w:rPr>
+            </w:pPr>
+            <w:r>
+              <w:rPr>
+                <w:rFonts w:ascii="Times New Roman" w:eastAsia="Times New Roman" w:hAnsi="Times New Roman" w:cs="Times New Roman"/>
+                <w:color w:val="2D3B45"/>
+                <w:kern w:val="0"/>
+                <w:sz w:val="20"/>
+                <w:szCs w:val="20"/>
+              </w:rPr>
+              <w:t>Return “It takes 0 mins and 53 seconds to go from LTA back entrance to 2504”</w:t>
             </w:r>
           </w:p>
         </w:tc>
@@ -1766,28 +1810,18 @@
               <w:right w:w="30" w:type="dxa"/>
             </w:tcMar>
             <w:vAlign w:val="center"/>
-            <w:hideMark/>
-          </w:tcPr>
-          <w:p>
-            <w:pPr>
-              <w:widowControl/>
-              <w:jc w:val="center"/>
-              <w:rPr>
-                <w:rFonts w:ascii="Times New Roman" w:hAnsi="Times New Roman" w:cs="Times New Roman"/>
-                <w:color w:val="2D3B45"/>
-                <w:kern w:val="0"/>
-                <w:szCs w:val="24"/>
-              </w:rPr>
-            </w:pPr>
-            <w:r>
-              <w:rPr>
-                <w:rFonts w:ascii="Times New Roman" w:hAnsi="Times New Roman" w:cs="Times New Roman"/>
-                <w:color w:val="2D3B45"/>
-                <w:kern w:val="0"/>
-                <w:szCs w:val="24"/>
-              </w:rPr>
-              <w:t>N/A</w:t>
-            </w:r>
+          </w:tcPr>
+          <w:p>
+            <w:pPr>
+              <w:widowControl/>
+              <w:jc w:val="center"/>
+              <w:rPr>
+                <w:rFonts w:ascii="Times New Roman" w:eastAsia="Times New Roman" w:hAnsi="Times New Roman" w:cs="Times New Roman"/>
+                <w:color w:val="2D3B45"/>
+                <w:kern w:val="0"/>
+                <w:szCs w:val="24"/>
+              </w:rPr>
+            </w:pPr>
           </w:p>
         </w:tc>
       </w:tr>
@@ -1809,7 +1843,6 @@
               <w:right w:w="30" w:type="dxa"/>
             </w:tcMar>
             <w:vAlign w:val="center"/>
-            <w:hideMark/>
           </w:tcPr>
           <w:p>
             <w:pPr>
@@ -1817,107 +1850,115 @@
               <w:autoSpaceDN w:val="0"/>
               <w:adjustRightInd w:val="0"/>
               <w:rPr>
-                <w:rFonts w:ascii="Times New Roman" w:hAnsi="Times New Roman" w:cs="Times New Roman"/>
-                <w:kern w:val="0"/>
-                <w:sz w:val="20"/>
-                <w:szCs w:val="20"/>
-              </w:rPr>
-            </w:pPr>
-            <w:r>
+                <w:rFonts w:ascii="Times New Roman" w:eastAsia="Times New Roman" w:hAnsi="Times New Roman" w:cs="Times New Roman"/>
+                <w:color w:val="2D3B45"/>
+                <w:kern w:val="0"/>
+                <w:szCs w:val="24"/>
+              </w:rPr>
+            </w:pPr>
+          </w:p>
+        </w:tc>
+        <w:tc>
+          <w:tcPr>
+            <w:tcW w:w="1418" w:type="dxa"/>
+            <w:tcBorders>
+              <w:top w:val="outset" w:sz="6" w:space="0" w:color="auto"/>
+              <w:left w:val="outset" w:sz="6" w:space="0" w:color="auto"/>
+              <w:bottom w:val="outset" w:sz="6" w:space="0" w:color="auto"/>
+              <w:right w:val="outset" w:sz="6" w:space="0" w:color="auto"/>
+            </w:tcBorders>
+            <w:shd w:val="clear" w:color="auto" w:fill="FFFFFF"/>
+            <w:tcMar>
+              <w:top w:w="30" w:type="dxa"/>
+              <w:left w:w="30" w:type="dxa"/>
+              <w:bottom w:w="30" w:type="dxa"/>
+              <w:right w:w="30" w:type="dxa"/>
+            </w:tcMar>
+            <w:vAlign w:val="center"/>
+          </w:tcPr>
+          <w:p>
+            <w:pPr>
+              <w:widowControl/>
+              <w:jc w:val="center"/>
+              <w:rPr>
+                <w:rFonts w:ascii="Times New Roman" w:hAnsi="Times New Roman" w:cs="Times New Roman"/>
+                <w:color w:val="2D3B45"/>
+                <w:kern w:val="0"/>
+                <w:szCs w:val="24"/>
+              </w:rPr>
+            </w:pPr>
+          </w:p>
+        </w:tc>
+        <w:tc>
+          <w:tcPr>
+            <w:tcW w:w="1701" w:type="dxa"/>
+            <w:tcBorders>
+              <w:top w:val="outset" w:sz="6" w:space="0" w:color="auto"/>
+              <w:left w:val="outset" w:sz="6" w:space="0" w:color="auto"/>
+              <w:bottom w:val="outset" w:sz="6" w:space="0" w:color="auto"/>
+              <w:right w:val="outset" w:sz="6" w:space="0" w:color="auto"/>
+            </w:tcBorders>
+            <w:shd w:val="clear" w:color="auto" w:fill="FFFFFF"/>
+            <w:tcMar>
+              <w:top w:w="30" w:type="dxa"/>
+              <w:left w:w="30" w:type="dxa"/>
+              <w:bottom w:w="30" w:type="dxa"/>
+              <w:right w:w="30" w:type="dxa"/>
+            </w:tcMar>
+            <w:vAlign w:val="center"/>
+          </w:tcPr>
+          <w:p>
+            <w:pPr>
+              <w:widowControl/>
+              <w:spacing w:before="180" w:after="180"/>
+              <w:jc w:val="center"/>
               <w:rPr>
                 <w:rFonts w:ascii="Times New Roman" w:hAnsi="Times New Roman" w:cs="Times New Roman" w:hint="eastAsia"/>
-                <w:kern w:val="0"/>
-                <w:szCs w:val="24"/>
-              </w:rPr>
-              <w:t xml:space="preserve">Feature 3 </w:t>
-            </w:r>
-            <w:r>
-              <w:rPr>
-                <w:rFonts w:ascii="Times New Roman" w:hAnsi="Times New Roman" w:cs="Times New Roman"/>
-                <w:kern w:val="0"/>
-                <w:szCs w:val="24"/>
-              </w:rPr>
-              <w:t>–</w:t>
-            </w:r>
+                <w:color w:val="2D3B45"/>
+                <w:kern w:val="0"/>
+                <w:sz w:val="20"/>
+                <w:szCs w:val="20"/>
+              </w:rPr>
+            </w:pPr>
             <w:r>
               <w:rPr>
                 <w:rFonts w:ascii="Times New Roman" w:hAnsi="Times New Roman" w:cs="Times New Roman" w:hint="eastAsia"/>
-                <w:kern w:val="0"/>
-                <w:sz w:val="20"/>
-                <w:szCs w:val="20"/>
-              </w:rPr>
-              <w:t xml:space="preserve"> </w:t>
-            </w:r>
-            <w:r>
-              <w:rPr>
-                <w:rFonts w:ascii="Times New Roman" w:hAnsi="Times New Roman" w:cs="Times New Roman"/>
-                <w:kern w:val="0"/>
-                <w:sz w:val="20"/>
-                <w:szCs w:val="20"/>
-              </w:rPr>
-              <w:t>Provide academic advice for freshman like study path</w:t>
-            </w:r>
-          </w:p>
-        </w:tc>
-        <w:tc>
-          <w:tcPr>
-            <w:tcW w:w="1418" w:type="dxa"/>
-            <w:tcBorders>
-              <w:top w:val="outset" w:sz="6" w:space="0" w:color="auto"/>
-              <w:left w:val="outset" w:sz="6" w:space="0" w:color="auto"/>
-              <w:bottom w:val="outset" w:sz="6" w:space="0" w:color="auto"/>
-              <w:right w:val="outset" w:sz="6" w:space="0" w:color="auto"/>
-            </w:tcBorders>
-            <w:shd w:val="clear" w:color="auto" w:fill="FFFFFF"/>
-            <w:tcMar>
-              <w:top w:w="30" w:type="dxa"/>
-              <w:left w:w="30" w:type="dxa"/>
-              <w:bottom w:w="30" w:type="dxa"/>
-              <w:right w:w="30" w:type="dxa"/>
-            </w:tcMar>
-            <w:vAlign w:val="center"/>
-            <w:hideMark/>
-          </w:tcPr>
-          <w:p>
-            <w:pPr>
-              <w:widowControl/>
-              <w:jc w:val="center"/>
-              <w:rPr>
-                <w:rFonts w:ascii="Times New Roman" w:hAnsi="Times New Roman" w:cs="Times New Roman"/>
-                <w:kern w:val="0"/>
-                <w:sz w:val="20"/>
-                <w:szCs w:val="20"/>
-              </w:rPr>
-            </w:pPr>
-            <w:r>
-              <w:rPr>
-                <w:rFonts w:ascii="Times New Roman" w:hAnsi="Times New Roman" w:cs="Times New Roman" w:hint="eastAsia"/>
-                <w:kern w:val="0"/>
-                <w:sz w:val="20"/>
-                <w:szCs w:val="20"/>
-              </w:rPr>
-              <w:t>N</w:t>
-            </w:r>
-          </w:p>
-        </w:tc>
-        <w:tc>
-          <w:tcPr>
-            <w:tcW w:w="1701" w:type="dxa"/>
-            <w:tcBorders>
-              <w:top w:val="outset" w:sz="6" w:space="0" w:color="auto"/>
-              <w:left w:val="outset" w:sz="6" w:space="0" w:color="auto"/>
-              <w:bottom w:val="outset" w:sz="6" w:space="0" w:color="auto"/>
-              <w:right w:val="outset" w:sz="6" w:space="0" w:color="auto"/>
-            </w:tcBorders>
-            <w:shd w:val="clear" w:color="auto" w:fill="FFFFFF"/>
-            <w:tcMar>
-              <w:top w:w="30" w:type="dxa"/>
-              <w:left w:w="30" w:type="dxa"/>
-              <w:bottom w:w="30" w:type="dxa"/>
-              <w:right w:w="30" w:type="dxa"/>
-            </w:tcMar>
-            <w:vAlign w:val="center"/>
-            <w:hideMark/>
+                <w:color w:val="2D3B45"/>
+                <w:kern w:val="0"/>
+                <w:sz w:val="20"/>
+                <w:szCs w:val="20"/>
+              </w:rPr>
+              <w:t>I</w:t>
+            </w:r>
+            <w:r>
+              <w:rPr>
+                <w:rFonts w:ascii="Times New Roman" w:hAnsi="Times New Roman" w:cs="Times New Roman"/>
+                <w:color w:val="2D3B45"/>
+                <w:kern w:val="0"/>
+                <w:sz w:val="20"/>
+                <w:szCs w:val="20"/>
+              </w:rPr>
+              <w:t>nput “Can I know eta from 4619?”</w:t>
+            </w:r>
+          </w:p>
+        </w:tc>
+        <w:tc>
+          <w:tcPr>
+            <w:tcW w:w="2034" w:type="dxa"/>
+            <w:tcBorders>
+              <w:top w:val="outset" w:sz="6" w:space="0" w:color="auto"/>
+              <w:left w:val="outset" w:sz="6" w:space="0" w:color="auto"/>
+              <w:bottom w:val="outset" w:sz="6" w:space="0" w:color="auto"/>
+              <w:right w:val="outset" w:sz="6" w:space="0" w:color="auto"/>
+            </w:tcBorders>
+            <w:shd w:val="clear" w:color="auto" w:fill="FFFFFF"/>
+            <w:tcMar>
+              <w:top w:w="30" w:type="dxa"/>
+              <w:left w:w="30" w:type="dxa"/>
+              <w:bottom w:w="30" w:type="dxa"/>
+              <w:right w:w="30" w:type="dxa"/>
+            </w:tcMar>
+            <w:vAlign w:val="center"/>
           </w:tcPr>
           <w:p>
             <w:pPr>
@@ -1925,61 +1966,22 @@
               <w:spacing w:before="180" w:after="180"/>
               <w:jc w:val="center"/>
               <w:rPr>
-                <w:rFonts w:ascii="Times New Roman" w:hAnsi="Times New Roman" w:cs="Times New Roman"/>
-                <w:color w:val="2D3B45"/>
-                <w:kern w:val="0"/>
-                <w:szCs w:val="24"/>
-              </w:rPr>
-            </w:pPr>
-            <w:r>
-              <w:rPr>
-                <w:rFonts w:ascii="Times New Roman" w:hAnsi="Times New Roman" w:cs="Times New Roman" w:hint="eastAsia"/>
-                <w:color w:val="2D3B45"/>
-                <w:kern w:val="0"/>
-                <w:szCs w:val="24"/>
-              </w:rPr>
-              <w:t>N/A</w:t>
-            </w:r>
-          </w:p>
-        </w:tc>
-        <w:tc>
-          <w:tcPr>
-            <w:tcW w:w="2034" w:type="dxa"/>
-            <w:tcBorders>
-              <w:top w:val="outset" w:sz="6" w:space="0" w:color="auto"/>
-              <w:left w:val="outset" w:sz="6" w:space="0" w:color="auto"/>
-              <w:bottom w:val="outset" w:sz="6" w:space="0" w:color="auto"/>
-              <w:right w:val="outset" w:sz="6" w:space="0" w:color="auto"/>
-            </w:tcBorders>
-            <w:shd w:val="clear" w:color="auto" w:fill="FFFFFF"/>
-            <w:tcMar>
-              <w:top w:w="30" w:type="dxa"/>
-              <w:left w:w="30" w:type="dxa"/>
-              <w:bottom w:w="30" w:type="dxa"/>
-              <w:right w:w="30" w:type="dxa"/>
-            </w:tcMar>
-            <w:vAlign w:val="center"/>
-            <w:hideMark/>
-          </w:tcPr>
-          <w:p>
-            <w:pPr>
-              <w:widowControl/>
-              <w:jc w:val="center"/>
-              <w:rPr>
-                <w:rFonts w:ascii="Times New Roman" w:hAnsi="Times New Roman" w:cs="Times New Roman"/>
-                <w:color w:val="2D3B45"/>
-                <w:kern w:val="0"/>
-                <w:szCs w:val="24"/>
-              </w:rPr>
-            </w:pPr>
-            <w:r>
-              <w:rPr>
-                <w:rFonts w:ascii="Times New Roman" w:hAnsi="Times New Roman" w:cs="Times New Roman" w:hint="eastAsia"/>
-                <w:color w:val="2D3B45"/>
-                <w:kern w:val="0"/>
-                <w:szCs w:val="24"/>
-              </w:rPr>
-              <w:t>N/A</w:t>
+                <w:rFonts w:ascii="Times New Roman" w:eastAsia="Times New Roman" w:hAnsi="Times New Roman" w:cs="Times New Roman"/>
+                <w:color w:val="2D3B45"/>
+                <w:kern w:val="0"/>
+                <w:sz w:val="20"/>
+                <w:szCs w:val="20"/>
+              </w:rPr>
+            </w:pPr>
+            <w:r>
+              <w:rPr>
+                <w:rFonts w:ascii="Times New Roman" w:eastAsia="Times New Roman" w:hAnsi="Times New Roman" w:cs="Times New Roman"/>
+                <w:color w:val="2D3B45"/>
+                <w:kern w:val="0"/>
+                <w:sz w:val="20"/>
+                <w:szCs w:val="20"/>
+              </w:rPr>
+              <w:t>Return error message which remind user they have ambiguous query</w:t>
             </w:r>
           </w:p>
         </w:tc>
@@ -2000,28 +2002,18 @@
               <w:right w:w="30" w:type="dxa"/>
             </w:tcMar>
             <w:vAlign w:val="center"/>
-            <w:hideMark/>
-          </w:tcPr>
-          <w:p>
-            <w:pPr>
-              <w:widowControl/>
-              <w:jc w:val="center"/>
-              <w:rPr>
-                <w:rFonts w:ascii="Times New Roman" w:hAnsi="Times New Roman" w:cs="Times New Roman"/>
-                <w:color w:val="2D3B45"/>
-                <w:kern w:val="0"/>
-                <w:szCs w:val="24"/>
-              </w:rPr>
-            </w:pPr>
-            <w:r>
-              <w:rPr>
-                <w:rFonts w:ascii="Times New Roman" w:hAnsi="Times New Roman" w:cs="Times New Roman" w:hint="eastAsia"/>
-                <w:color w:val="2D3B45"/>
-                <w:kern w:val="0"/>
-                <w:szCs w:val="24"/>
-              </w:rPr>
-              <w:t>N/A</w:t>
-            </w:r>
+          </w:tcPr>
+          <w:p>
+            <w:pPr>
+              <w:widowControl/>
+              <w:jc w:val="center"/>
+              <w:rPr>
+                <w:rFonts w:ascii="Times New Roman" w:eastAsia="Times New Roman" w:hAnsi="Times New Roman" w:cs="Times New Roman"/>
+                <w:color w:val="2D3B45"/>
+                <w:kern w:val="0"/>
+                <w:szCs w:val="24"/>
+              </w:rPr>
+            </w:pPr>
           </w:p>
         </w:tc>
       </w:tr>
@@ -2043,6 +2035,7 @@
               <w:right w:w="30" w:type="dxa"/>
             </w:tcMar>
             <w:vAlign w:val="center"/>
+            <w:hideMark/>
           </w:tcPr>
           <w:p>
             <w:pPr>
@@ -2058,17 +2051,15 @@
             </w:pPr>
             <w:r>
               <w:rPr>
-                <w:rFonts w:ascii="Times New Roman" w:eastAsia="Times New Roman" w:hAnsi="Times New Roman" w:cs="Times New Roman"/>
-                <w:color w:val="2D3B45"/>
-                <w:kern w:val="0"/>
-                <w:szCs w:val="24"/>
-              </w:rPr>
-              <w:t xml:space="preserve">Feature 4 </w:t>
-            </w:r>
-            <w:r>
-              <w:rPr>
-                <w:rFonts w:ascii="Times New Roman" w:eastAsia="Times New Roman" w:hAnsi="Times New Roman" w:cs="Times New Roman"/>
-                <w:color w:val="2D3B45"/>
+                <w:rFonts w:ascii="Times New Roman" w:hAnsi="Times New Roman" w:cs="Times New Roman"/>
+                <w:kern w:val="0"/>
+                <w:szCs w:val="24"/>
+              </w:rPr>
+              <w:t xml:space="preserve">Feature 2 </w:t>
+            </w:r>
+            <w:r>
+              <w:rPr>
+                <w:rFonts w:ascii="Times New Roman" w:hAnsi="Times New Roman" w:cs="Times New Roman"/>
                 <w:kern w:val="0"/>
                 <w:szCs w:val="24"/>
               </w:rPr>
@@ -2076,10 +2067,10 @@
             </w:r>
             <w:r>
               <w:rPr>
-                <w:rFonts w:ascii="Times New Roman" w:eastAsia="Times New Roman" w:hAnsi="Times New Roman" w:cs="Times New Roman"/>
-                <w:color w:val="2D3B45"/>
-                <w:kern w:val="0"/>
-                <w:szCs w:val="24"/>
+                <w:rFonts w:ascii="Times New Roman" w:hAnsi="Times New Roman" w:cs="Times New Roman"/>
+                <w:kern w:val="0"/>
+                <w:sz w:val="20"/>
+                <w:szCs w:val="20"/>
               </w:rPr>
               <w:t xml:space="preserve"> </w:t>
             </w:r>
@@ -2090,25 +2081,45 @@
                 <w:sz w:val="20"/>
                 <w:szCs w:val="20"/>
               </w:rPr>
-              <w:t>Time manager function to</w:t>
-            </w:r>
-            <w:r>
-              <w:rPr>
-                <w:rFonts w:ascii="Times New Roman" w:hAnsi="Times New Roman" w:cs="Times New Roman"/>
-                <w:kern w:val="0"/>
-                <w:sz w:val="20"/>
-                <w:szCs w:val="20"/>
-              </w:rPr>
-              <w:t xml:space="preserve"> help </w:t>
-            </w:r>
-            <w:r>
-              <w:rPr>
-                <w:rFonts w:ascii="Times New Roman" w:hAnsi="Times New Roman" w:cs="Times New Roman"/>
-                <w:kern w:val="0"/>
-                <w:sz w:val="20"/>
-                <w:szCs w:val="20"/>
-              </w:rPr>
-              <w:t>freshman plan their schedule wisely</w:t>
+              <w:t>Find course</w:t>
+            </w:r>
+          </w:p>
+          <w:p>
+            <w:pPr>
+              <w:widowControl/>
+              <w:rPr>
+                <w:rFonts w:ascii="Times New Roman" w:hAnsi="Times New Roman" w:cs="Times New Roman"/>
+                <w:kern w:val="0"/>
+                <w:sz w:val="20"/>
+                <w:szCs w:val="20"/>
+              </w:rPr>
+            </w:pPr>
+            <w:r>
+              <w:rPr>
+                <w:rFonts w:ascii="Times New Roman" w:hAnsi="Times New Roman" w:cs="Times New Roman"/>
+                <w:kern w:val="0"/>
+                <w:sz w:val="20"/>
+                <w:szCs w:val="20"/>
+              </w:rPr>
+              <w:t>w</w:t>
+            </w:r>
+            <w:r>
+              <w:rPr>
+                <w:rFonts w:ascii="Times New Roman" w:hAnsi="Times New Roman" w:cs="Times New Roman" w:hint="eastAsia"/>
+                <w:kern w:val="0"/>
+                <w:sz w:val="20"/>
+                <w:szCs w:val="20"/>
+              </w:rPr>
+              <w:t xml:space="preserve">ebsite </w:t>
+            </w:r>
+            <w:r>
+              <w:rPr>
+                <w:rFonts w:ascii="Times New Roman" w:hAnsi="Times New Roman" w:cs="Times New Roman"/>
+                <w:kern w:val="0"/>
+                <w:sz w:val="20"/>
+                <w:szCs w:val="20"/>
+              </w:rPr>
+              <w:t>for freshman</w:t>
             </w:r>
           </w:p>
         </w:tc>
@@ -2129,24 +2140,25 @@
               <w:right w:w="30" w:type="dxa"/>
             </w:tcMar>
             <w:vAlign w:val="center"/>
-          </w:tcPr>
-          <w:p>
-            <w:pPr>
-              <w:widowControl/>
-              <w:jc w:val="center"/>
-              <w:rPr>
-                <w:rFonts w:ascii="Times New Roman" w:hAnsi="Times New Roman" w:cs="Times New Roman"/>
-                <w:kern w:val="0"/>
-                <w:sz w:val="20"/>
-                <w:szCs w:val="20"/>
-              </w:rPr>
-            </w:pPr>
-            <w:r>
-              <w:rPr>
-                <w:rFonts w:ascii="Times New Roman" w:eastAsia="Times New Roman" w:hAnsi="Times New Roman" w:cs="Times New Roman"/>
-                <w:color w:val="2D3B45"/>
-                <w:kern w:val="0"/>
-                <w:szCs w:val="24"/>
+            <w:hideMark/>
+          </w:tcPr>
+          <w:p>
+            <w:pPr>
+              <w:widowControl/>
+              <w:jc w:val="center"/>
+              <w:rPr>
+                <w:rFonts w:ascii="Times New Roman" w:hAnsi="Times New Roman" w:cs="Times New Roman"/>
+                <w:kern w:val="0"/>
+                <w:sz w:val="20"/>
+                <w:szCs w:val="20"/>
+              </w:rPr>
+            </w:pPr>
+            <w:r>
+              <w:rPr>
+                <w:rFonts w:ascii="Times New Roman" w:hAnsi="Times New Roman" w:cs="Times New Roman"/>
+                <w:kern w:val="0"/>
+                <w:sz w:val="20"/>
+                <w:szCs w:val="20"/>
               </w:rPr>
               <w:t>Y</w:t>
             </w:r>
@@ -2169,6 +2181,7 @@
               <w:right w:w="30" w:type="dxa"/>
             </w:tcMar>
             <w:vAlign w:val="center"/>
+            <w:hideMark/>
           </w:tcPr>
           <w:p>
             <w:pPr>
@@ -2185,13 +2198,33 @@
             </w:pPr>
             <w:r>
               <w:rPr>
-                <w:rFonts w:ascii="Times New Roman" w:hAnsi="Times New Roman" w:cs="Times New Roman" w:hint="eastAsia"/>
-                <w:color w:val="2D3B45"/>
-                <w:kern w:val="0"/>
-                <w:sz w:val="20"/>
-                <w:szCs w:val="20"/>
-              </w:rPr>
-              <w:t>Add Event</w:t>
+                <w:rFonts w:ascii="Times New Roman" w:hAnsi="Times New Roman" w:cs="Times New Roman"/>
+                <w:color w:val="2D3B45"/>
+                <w:kern w:val="0"/>
+                <w:sz w:val="20"/>
+                <w:szCs w:val="20"/>
+              </w:rPr>
+              <w:t>Input “Can you find the course website of COMP</w:t>
+            </w:r>
+            <w:r>
+              <w:rPr>
+                <w:rFonts w:ascii="Times New Roman" w:hAnsi="Times New Roman" w:cs="Times New Roman"/>
+                <w:color w:val="2D3B45"/>
+                <w:kern w:val="0"/>
+                <w:sz w:val="20"/>
+                <w:szCs w:val="20"/>
+              </w:rPr>
+              <w:t xml:space="preserve"> </w:t>
+            </w:r>
+            <w:r>
+              <w:rPr>
+                <w:rFonts w:ascii="Times New Roman" w:hAnsi="Times New Roman" w:cs="Times New Roman"/>
+                <w:color w:val="2D3B45"/>
+                <w:kern w:val="0"/>
+                <w:sz w:val="20"/>
+                <w:szCs w:val="20"/>
+              </w:rPr>
+              <w:t>3111 for me?”</w:t>
             </w:r>
           </w:p>
         </w:tc>
@@ -2212,38 +2245,49 @@
               <w:right w:w="30" w:type="dxa"/>
             </w:tcMar>
             <w:vAlign w:val="center"/>
-          </w:tcPr>
-          <w:p>
-            <w:pPr>
-              <w:widowControl/>
-              <w:jc w:val="center"/>
-              <w:rPr>
-                <w:rFonts w:ascii="Times New Roman" w:hAnsi="Times New Roman" w:cs="Times New Roman"/>
-                <w:color w:val="2D3B45"/>
-                <w:kern w:val="0"/>
-                <w:sz w:val="20"/>
-                <w:szCs w:val="20"/>
-              </w:rPr>
-            </w:pPr>
-            <w:r>
-              <w:rPr>
-                <w:rFonts w:ascii="Times New Roman" w:hAnsi="Times New Roman" w:cs="Times New Roman" w:hint="eastAsia"/>
-                <w:color w:val="2D3B45"/>
-                <w:kern w:val="0"/>
-                <w:sz w:val="20"/>
-                <w:szCs w:val="20"/>
-              </w:rPr>
-              <w:t xml:space="preserve">Return </w:t>
-            </w:r>
-            <w:r>
-              <w:rPr>
-                <w:rFonts w:ascii="Times New Roman" w:hAnsi="Times New Roman" w:cs="Times New Roman"/>
-                <w:color w:val="2D3B45"/>
-                <w:kern w:val="0"/>
-                <w:sz w:val="20"/>
-                <w:szCs w:val="20"/>
-              </w:rPr>
-              <w:t>“Event added”</w:t>
+            <w:hideMark/>
+          </w:tcPr>
+          <w:p>
+            <w:pPr>
+              <w:widowControl/>
+              <w:jc w:val="center"/>
+              <w:rPr>
+                <w:rFonts w:ascii="Times New Roman" w:hAnsi="Times New Roman" w:cs="Times New Roman"/>
+                <w:color w:val="2D3B45"/>
+                <w:kern w:val="0"/>
+                <w:sz w:val="20"/>
+                <w:szCs w:val="20"/>
+              </w:rPr>
+            </w:pPr>
+            <w:r>
+              <w:rPr>
+                <w:rFonts w:ascii="Times New Roman" w:hAnsi="Times New Roman" w:cs="Times New Roman"/>
+                <w:color w:val="2D3B45"/>
+                <w:kern w:val="0"/>
+                <w:sz w:val="20"/>
+                <w:szCs w:val="20"/>
+              </w:rPr>
+              <w:t xml:space="preserve">Return the title and website link of first 4 most relevant </w:t>
+            </w:r>
+            <w:r>
+              <w:rPr>
+                <w:rFonts w:ascii="Times New Roman" w:hAnsi="Times New Roman" w:cs="Times New Roman"/>
+                <w:color w:val="2D3B45"/>
+                <w:kern w:val="0"/>
+                <w:sz w:val="20"/>
+                <w:szCs w:val="20"/>
+              </w:rPr>
+              <w:t xml:space="preserve">course </w:t>
+            </w:r>
+            <w:r>
+              <w:rPr>
+                <w:rFonts w:ascii="Times New Roman" w:hAnsi="Times New Roman" w:cs="Times New Roman"/>
+                <w:color w:val="2D3B45"/>
+                <w:kern w:val="0"/>
+                <w:sz w:val="20"/>
+                <w:szCs w:val="20"/>
+              </w:rPr>
+              <w:t>website upon query</w:t>
             </w:r>
           </w:p>
         </w:tc>
@@ -2264,6 +2308,7 @@
               <w:right w:w="30" w:type="dxa"/>
             </w:tcMar>
             <w:vAlign w:val="center"/>
+            <w:hideMark/>
           </w:tcPr>
           <w:p>
             <w:pPr>
@@ -2304,8 +2349,7 @@
               <w:autoSpaceDN w:val="0"/>
               <w:adjustRightInd w:val="0"/>
               <w:rPr>
-                <w:rFonts w:ascii="Times New Roman" w:eastAsia="Times New Roman" w:hAnsi="Times New Roman" w:cs="Times New Roman"/>
-                <w:color w:val="2D3B45"/>
+                <w:rFonts w:ascii="Times New Roman" w:hAnsi="Times New Roman" w:cs="Times New Roman"/>
                 <w:kern w:val="0"/>
                 <w:szCs w:val="24"/>
               </w:rPr>
@@ -2335,10 +2379,10 @@
               <w:widowControl/>
               <w:jc w:val="center"/>
               <w:rPr>
-                <w:rFonts w:ascii="Times New Roman" w:eastAsia="Times New Roman" w:hAnsi="Times New Roman" w:cs="Times New Roman"/>
-                <w:color w:val="2D3B45"/>
-                <w:kern w:val="0"/>
-                <w:szCs w:val="24"/>
+                <w:rFonts w:ascii="Times New Roman" w:hAnsi="Times New Roman" w:cs="Times New Roman"/>
+                <w:kern w:val="0"/>
+                <w:sz w:val="20"/>
+                <w:szCs w:val="20"/>
               </w:rPr>
             </w:pPr>
           </w:p>
@@ -2382,7 +2426,17 @@
                 <w:sz w:val="20"/>
                 <w:szCs w:val="20"/>
               </w:rPr>
-              <w:t>Remove Event</w:t>
+              <w:t xml:space="preserve">Input </w:t>
+            </w:r>
+            <w:r>
+              <w:rPr>
+                <w:rFonts w:ascii="Times New Roman" w:hAnsi="Times New Roman" w:cs="Times New Roman"/>
+                <w:color w:val="2D3B45"/>
+                <w:kern w:val="0"/>
+                <w:sz w:val="20"/>
+                <w:szCs w:val="20"/>
+              </w:rPr>
+              <w:t>“Can you find details of course COMP 4641 for me?”</w:t>
             </w:r>
           </w:p>
         </w:tc>
@@ -2418,23 +2472,33 @@
             </w:pPr>
             <w:r>
               <w:rPr>
-                <w:rFonts w:ascii="Times New Roman" w:hAnsi="Times New Roman" w:cs="Times New Roman" w:hint="eastAsia"/>
-                <w:color w:val="2D3B45"/>
-                <w:kern w:val="0"/>
-                <w:sz w:val="20"/>
-                <w:szCs w:val="20"/>
-              </w:rPr>
-              <w:t xml:space="preserve">Return </w:t>
-            </w:r>
-            <w:r>
-              <w:rPr>
-                <w:rFonts w:ascii="Times New Roman" w:hAnsi="Times New Roman" w:cs="Times New Roman"/>
-                <w:color w:val="2D3B45"/>
-                <w:kern w:val="0"/>
-                <w:sz w:val="20"/>
-                <w:szCs w:val="20"/>
-              </w:rPr>
-              <w:t>“Event Removed”</w:t>
+                <w:rFonts w:ascii="Times New Roman" w:hAnsi="Times New Roman" w:cs="Times New Roman"/>
+                <w:color w:val="2D3B45"/>
+                <w:kern w:val="0"/>
+                <w:sz w:val="20"/>
+                <w:szCs w:val="20"/>
+              </w:rPr>
+              <w:t xml:space="preserve">Return the title and website link of first 4 most relevant </w:t>
+            </w:r>
+            <w:r>
+              <w:rPr>
+                <w:rFonts w:ascii="Times New Roman" w:hAnsi="Times New Roman" w:cs="Times New Roman"/>
+                <w:color w:val="2D3B45"/>
+                <w:kern w:val="0"/>
+                <w:sz w:val="20"/>
+                <w:szCs w:val="20"/>
+              </w:rPr>
+              <w:t xml:space="preserve">course </w:t>
+            </w:r>
+            <w:r>
+              <w:rPr>
+                <w:rFonts w:ascii="Times New Roman" w:hAnsi="Times New Roman" w:cs="Times New Roman"/>
+                <w:color w:val="2D3B45"/>
+                <w:kern w:val="0"/>
+                <w:sz w:val="20"/>
+                <w:szCs w:val="20"/>
+              </w:rPr>
+              <w:t>website upon query</w:t>
             </w:r>
           </w:p>
         </w:tc>
@@ -2495,127 +2559,136 @@
               <w:autoSpaceDN w:val="0"/>
               <w:adjustRightInd w:val="0"/>
               <w:rPr>
+                <w:rFonts w:ascii="Times New Roman" w:hAnsi="Times New Roman" w:cs="Times New Roman"/>
+                <w:kern w:val="0"/>
+                <w:szCs w:val="24"/>
+              </w:rPr>
+            </w:pPr>
+          </w:p>
+        </w:tc>
+        <w:tc>
+          <w:tcPr>
+            <w:tcW w:w="1418" w:type="dxa"/>
+            <w:tcBorders>
+              <w:top w:val="outset" w:sz="6" w:space="0" w:color="auto"/>
+              <w:left w:val="outset" w:sz="6" w:space="0" w:color="auto"/>
+              <w:bottom w:val="outset" w:sz="6" w:space="0" w:color="auto"/>
+              <w:right w:val="outset" w:sz="6" w:space="0" w:color="auto"/>
+            </w:tcBorders>
+            <w:shd w:val="clear" w:color="auto" w:fill="FFFFFF"/>
+            <w:tcMar>
+              <w:top w:w="30" w:type="dxa"/>
+              <w:left w:w="30" w:type="dxa"/>
+              <w:bottom w:w="30" w:type="dxa"/>
+              <w:right w:w="30" w:type="dxa"/>
+            </w:tcMar>
+            <w:vAlign w:val="center"/>
+          </w:tcPr>
+          <w:p>
+            <w:pPr>
+              <w:widowControl/>
+              <w:jc w:val="center"/>
+              <w:rPr>
+                <w:rFonts w:ascii="Times New Roman" w:hAnsi="Times New Roman" w:cs="Times New Roman"/>
+                <w:kern w:val="0"/>
+                <w:sz w:val="20"/>
+                <w:szCs w:val="20"/>
+              </w:rPr>
+            </w:pPr>
+          </w:p>
+        </w:tc>
+        <w:tc>
+          <w:tcPr>
+            <w:tcW w:w="1701" w:type="dxa"/>
+            <w:tcBorders>
+              <w:top w:val="outset" w:sz="6" w:space="0" w:color="auto"/>
+              <w:left w:val="outset" w:sz="6" w:space="0" w:color="auto"/>
+              <w:bottom w:val="outset" w:sz="6" w:space="0" w:color="auto"/>
+              <w:right w:val="outset" w:sz="6" w:space="0" w:color="auto"/>
+            </w:tcBorders>
+            <w:shd w:val="clear" w:color="auto" w:fill="FFFFFF"/>
+            <w:tcMar>
+              <w:top w:w="30" w:type="dxa"/>
+              <w:left w:w="30" w:type="dxa"/>
+              <w:bottom w:w="30" w:type="dxa"/>
+              <w:right w:w="30" w:type="dxa"/>
+            </w:tcMar>
+            <w:vAlign w:val="center"/>
+          </w:tcPr>
+          <w:p>
+            <w:pPr>
+              <w:widowControl/>
+              <w:spacing w:before="180" w:after="180"/>
+              <w:jc w:val="center"/>
+              <w:rPr>
+                <w:rFonts w:ascii="Times New Roman" w:hAnsi="Times New Roman" w:cs="Times New Roman" w:hint="eastAsia"/>
+                <w:color w:val="2D3B45"/>
+                <w:kern w:val="0"/>
+                <w:sz w:val="20"/>
+                <w:szCs w:val="20"/>
+              </w:rPr>
+            </w:pPr>
+            <w:r>
+              <w:rPr>
+                <w:rFonts w:ascii="Times New Roman" w:hAnsi="Times New Roman" w:cs="Times New Roman" w:hint="eastAsia"/>
+                <w:color w:val="2D3B45"/>
+                <w:kern w:val="0"/>
+                <w:sz w:val="20"/>
+                <w:szCs w:val="20"/>
+              </w:rPr>
+              <w:t xml:space="preserve">Input </w:t>
+            </w:r>
+            <w:r>
+              <w:rPr>
+                <w:rFonts w:ascii="Times New Roman" w:hAnsi="Times New Roman" w:cs="Times New Roman"/>
+                <w:color w:val="2D3B45"/>
+                <w:kern w:val="0"/>
+                <w:sz w:val="20"/>
+                <w:szCs w:val="20"/>
+              </w:rPr>
+              <w:t>“Can you find 2012?”</w:t>
+            </w:r>
+          </w:p>
+        </w:tc>
+        <w:tc>
+          <w:tcPr>
+            <w:tcW w:w="2034" w:type="dxa"/>
+            <w:tcBorders>
+              <w:top w:val="outset" w:sz="6" w:space="0" w:color="auto"/>
+              <w:left w:val="outset" w:sz="6" w:space="0" w:color="auto"/>
+              <w:bottom w:val="outset" w:sz="6" w:space="0" w:color="auto"/>
+              <w:right w:val="outset" w:sz="6" w:space="0" w:color="auto"/>
+            </w:tcBorders>
+            <w:shd w:val="clear" w:color="auto" w:fill="FFFFFF"/>
+            <w:tcMar>
+              <w:top w:w="30" w:type="dxa"/>
+              <w:left w:w="30" w:type="dxa"/>
+              <w:bottom w:w="30" w:type="dxa"/>
+              <w:right w:w="30" w:type="dxa"/>
+            </w:tcMar>
+            <w:vAlign w:val="center"/>
+          </w:tcPr>
+          <w:p>
+            <w:pPr>
+              <w:widowControl/>
+              <w:jc w:val="center"/>
+              <w:rPr>
+                <w:rFonts w:ascii="Times New Roman" w:hAnsi="Times New Roman" w:cs="Times New Roman"/>
+                <w:color w:val="2D3B45"/>
+                <w:kern w:val="0"/>
+                <w:sz w:val="20"/>
+                <w:szCs w:val="20"/>
+              </w:rPr>
+            </w:pPr>
+            <w:r>
+              <w:rPr>
                 <w:rFonts w:ascii="Times New Roman" w:eastAsia="Times New Roman" w:hAnsi="Times New Roman" w:cs="Times New Roman"/>
                 <w:color w:val="2D3B45"/>
                 <w:kern w:val="0"/>
-                <w:szCs w:val="24"/>
-              </w:rPr>
-            </w:pPr>
-          </w:p>
-        </w:tc>
-        <w:tc>
-          <w:tcPr>
-            <w:tcW w:w="1418" w:type="dxa"/>
-            <w:tcBorders>
-              <w:top w:val="outset" w:sz="6" w:space="0" w:color="auto"/>
-              <w:left w:val="outset" w:sz="6" w:space="0" w:color="auto"/>
-              <w:bottom w:val="outset" w:sz="6" w:space="0" w:color="auto"/>
-              <w:right w:val="outset" w:sz="6" w:space="0" w:color="auto"/>
-            </w:tcBorders>
-            <w:shd w:val="clear" w:color="auto" w:fill="FFFFFF"/>
-            <w:tcMar>
-              <w:top w:w="30" w:type="dxa"/>
-              <w:left w:w="30" w:type="dxa"/>
-              <w:bottom w:w="30" w:type="dxa"/>
-              <w:right w:w="30" w:type="dxa"/>
-            </w:tcMar>
-            <w:vAlign w:val="center"/>
-          </w:tcPr>
-          <w:p>
-            <w:pPr>
-              <w:widowControl/>
-              <w:jc w:val="center"/>
-              <w:rPr>
-                <w:rFonts w:ascii="Times New Roman" w:eastAsia="Times New Roman" w:hAnsi="Times New Roman" w:cs="Times New Roman"/>
-                <w:color w:val="2D3B45"/>
-                <w:kern w:val="0"/>
-                <w:szCs w:val="24"/>
-              </w:rPr>
-            </w:pPr>
-          </w:p>
-        </w:tc>
-        <w:tc>
-          <w:tcPr>
-            <w:tcW w:w="1701" w:type="dxa"/>
-            <w:tcBorders>
-              <w:top w:val="outset" w:sz="6" w:space="0" w:color="auto"/>
-              <w:left w:val="outset" w:sz="6" w:space="0" w:color="auto"/>
-              <w:bottom w:val="outset" w:sz="6" w:space="0" w:color="auto"/>
-              <w:right w:val="outset" w:sz="6" w:space="0" w:color="auto"/>
-            </w:tcBorders>
-            <w:shd w:val="clear" w:color="auto" w:fill="FFFFFF"/>
-            <w:tcMar>
-              <w:top w:w="30" w:type="dxa"/>
-              <w:left w:w="30" w:type="dxa"/>
-              <w:bottom w:w="30" w:type="dxa"/>
-              <w:right w:w="30" w:type="dxa"/>
-            </w:tcMar>
-            <w:vAlign w:val="center"/>
-          </w:tcPr>
-          <w:p>
-            <w:pPr>
-              <w:widowControl/>
-              <w:spacing w:before="180" w:after="180"/>
-              <w:jc w:val="center"/>
-              <w:rPr>
-                <w:rFonts w:ascii="Times New Roman" w:hAnsi="Times New Roman" w:cs="Times New Roman"/>
-                <w:color w:val="2D3B45"/>
-                <w:kern w:val="0"/>
-                <w:sz w:val="20"/>
-                <w:szCs w:val="20"/>
-              </w:rPr>
-            </w:pPr>
-            <w:r>
-              <w:rPr>
-                <w:rFonts w:ascii="Times New Roman" w:hAnsi="Times New Roman" w:cs="Times New Roman" w:hint="eastAsia"/>
-                <w:color w:val="2D3B45"/>
-                <w:kern w:val="0"/>
-                <w:sz w:val="20"/>
-                <w:szCs w:val="20"/>
-              </w:rPr>
-              <w:t>Display Schedule of freshman on particular day</w:t>
-            </w:r>
-          </w:p>
-        </w:tc>
-        <w:tc>
-          <w:tcPr>
-            <w:tcW w:w="2034" w:type="dxa"/>
-            <w:tcBorders>
-              <w:top w:val="outset" w:sz="6" w:space="0" w:color="auto"/>
-              <w:left w:val="outset" w:sz="6" w:space="0" w:color="auto"/>
-              <w:bottom w:val="outset" w:sz="6" w:space="0" w:color="auto"/>
-              <w:right w:val="outset" w:sz="6" w:space="0" w:color="auto"/>
-            </w:tcBorders>
-            <w:shd w:val="clear" w:color="auto" w:fill="FFFFFF"/>
-            <w:tcMar>
-              <w:top w:w="30" w:type="dxa"/>
-              <w:left w:w="30" w:type="dxa"/>
-              <w:bottom w:w="30" w:type="dxa"/>
-              <w:right w:w="30" w:type="dxa"/>
-            </w:tcMar>
-            <w:vAlign w:val="center"/>
-          </w:tcPr>
-          <w:p>
-            <w:pPr>
-              <w:widowControl/>
-              <w:jc w:val="center"/>
-              <w:rPr>
-                <w:rFonts w:ascii="Times New Roman" w:hAnsi="Times New Roman" w:cs="Times New Roman"/>
-                <w:color w:val="2D3B45"/>
-                <w:kern w:val="0"/>
-                <w:sz w:val="20"/>
-                <w:szCs w:val="20"/>
-              </w:rPr>
-            </w:pPr>
-            <w:r>
-              <w:rPr>
-                <w:rFonts w:ascii="Times New Roman" w:hAnsi="Times New Roman" w:cs="Times New Roman"/>
-                <w:color w:val="2D3B45"/>
-                <w:kern w:val="0"/>
-                <w:sz w:val="20"/>
-                <w:szCs w:val="20"/>
-              </w:rPr>
-              <w:t>Successfully display the schedule within the inputted date</w:t>
+                <w:sz w:val="20"/>
+                <w:szCs w:val="20"/>
+              </w:rPr>
+              <w:t>Return error message which remind user they have ambiguous query</w:t>
             </w:r>
           </w:p>
         </w:tc>
@@ -2669,6 +2742,7 @@
               <w:right w:w="30" w:type="dxa"/>
             </w:tcMar>
             <w:vAlign w:val="center"/>
+            <w:hideMark/>
           </w:tcPr>
           <w:p>
             <w:pPr>
@@ -2676,12 +2750,46 @@
               <w:autoSpaceDN w:val="0"/>
               <w:adjustRightInd w:val="0"/>
               <w:rPr>
-                <w:rFonts w:ascii="Times New Roman" w:eastAsia="Times New Roman" w:hAnsi="Times New Roman" w:cs="Times New Roman"/>
-                <w:color w:val="2D3B45"/>
-                <w:kern w:val="0"/>
-                <w:szCs w:val="24"/>
-              </w:rPr>
-            </w:pPr>
+                <w:rFonts w:ascii="Times New Roman" w:hAnsi="Times New Roman" w:cs="Times New Roman"/>
+                <w:kern w:val="0"/>
+                <w:sz w:val="20"/>
+                <w:szCs w:val="20"/>
+              </w:rPr>
+            </w:pPr>
+            <w:r>
+              <w:rPr>
+                <w:rFonts w:ascii="Times New Roman" w:hAnsi="Times New Roman" w:cs="Times New Roman" w:hint="eastAsia"/>
+                <w:kern w:val="0"/>
+                <w:szCs w:val="24"/>
+              </w:rPr>
+              <w:t xml:space="preserve">Feature 3 </w:t>
+            </w:r>
+            <w:r>
+              <w:rPr>
+                <w:rFonts w:ascii="Times New Roman" w:hAnsi="Times New Roman" w:cs="Times New Roman"/>
+                <w:kern w:val="0"/>
+                <w:szCs w:val="24"/>
+              </w:rPr>
+              <w:t>–</w:t>
+            </w:r>
+            <w:r>
+              <w:rPr>
+                <w:rFonts w:ascii="Times New Roman" w:hAnsi="Times New Roman" w:cs="Times New Roman" w:hint="eastAsia"/>
+                <w:kern w:val="0"/>
+                <w:sz w:val="20"/>
+                <w:szCs w:val="20"/>
+              </w:rPr>
+              <w:t xml:space="preserve"> </w:t>
+            </w:r>
+            <w:r>
+              <w:rPr>
+                <w:rFonts w:ascii="Times New Roman" w:hAnsi="Times New Roman" w:cs="Times New Roman"/>
+                <w:kern w:val="0"/>
+                <w:sz w:val="20"/>
+                <w:szCs w:val="20"/>
+              </w:rPr>
+              <w:t>Provide academic advice for freshman like study path</w:t>
+            </w:r>
           </w:p>
         </w:tc>
         <w:tc>
@@ -2701,18 +2809,28 @@
               <w:right w:w="30" w:type="dxa"/>
             </w:tcMar>
             <w:vAlign w:val="center"/>
-          </w:tcPr>
-          <w:p>
-            <w:pPr>
-              <w:widowControl/>
-              <w:jc w:val="center"/>
-              <w:rPr>
-                <w:rFonts w:ascii="Times New Roman" w:eastAsia="Times New Roman" w:hAnsi="Times New Roman" w:cs="Times New Roman"/>
-                <w:color w:val="2D3B45"/>
-                <w:kern w:val="0"/>
-                <w:szCs w:val="24"/>
-              </w:rPr>
-            </w:pPr>
+            <w:hideMark/>
+          </w:tcPr>
+          <w:p>
+            <w:pPr>
+              <w:widowControl/>
+              <w:jc w:val="center"/>
+              <w:rPr>
+                <w:rFonts w:ascii="Times New Roman" w:hAnsi="Times New Roman" w:cs="Times New Roman"/>
+                <w:kern w:val="0"/>
+                <w:sz w:val="20"/>
+                <w:szCs w:val="20"/>
+              </w:rPr>
+            </w:pPr>
+            <w:r>
+              <w:rPr>
+                <w:rFonts w:ascii="Times New Roman" w:hAnsi="Times New Roman" w:cs="Times New Roman"/>
+                <w:kern w:val="0"/>
+                <w:sz w:val="20"/>
+                <w:szCs w:val="20"/>
+              </w:rPr>
+              <w:t>Y</w:t>
+            </w:r>
           </w:p>
         </w:tc>
         <w:tc>
@@ -2732,6 +2850,7 @@
               <w:right w:w="30" w:type="dxa"/>
             </w:tcMar>
             <w:vAlign w:val="center"/>
+            <w:hideMark/>
           </w:tcPr>
           <w:p>
             <w:pPr>
@@ -2748,23 +2867,13 @@
             </w:pPr>
             <w:r>
               <w:rPr>
-                <w:rFonts w:ascii="Times New Roman" w:hAnsi="Times New Roman" w:cs="Times New Roman" w:hint="eastAsia"/>
-                <w:color w:val="2D3B45"/>
-                <w:kern w:val="0"/>
-                <w:sz w:val="20"/>
-                <w:szCs w:val="20"/>
-              </w:rPr>
-              <w:t xml:space="preserve">Display </w:t>
-            </w:r>
-            <w:r>
-              <w:rPr>
-                <w:rFonts w:ascii="Times New Roman" w:hAnsi="Times New Roman" w:cs="Times New Roman"/>
-                <w:color w:val="2D3B45"/>
-                <w:kern w:val="0"/>
-                <w:sz w:val="20"/>
-                <w:szCs w:val="20"/>
-              </w:rPr>
-              <w:t>all event for the freshman that he has inputted before by using back his registered username</w:t>
+                <w:rFonts w:ascii="Times New Roman" w:hAnsi="Times New Roman" w:cs="Times New Roman"/>
+                <w:color w:val="2D3B45"/>
+                <w:kern w:val="0"/>
+                <w:sz w:val="20"/>
+                <w:szCs w:val="20"/>
+              </w:rPr>
+              <w:t>Input “Can you suggest some course after I have taken COMP 2012?”</w:t>
             </w:r>
           </w:p>
         </w:tc>
@@ -2785,38 +2894,27 @@
               <w:right w:w="30" w:type="dxa"/>
             </w:tcMar>
             <w:vAlign w:val="center"/>
-          </w:tcPr>
-          <w:p>
-            <w:pPr>
-              <w:widowControl/>
-              <w:jc w:val="center"/>
-              <w:rPr>
-                <w:rFonts w:ascii="Times New Roman" w:hAnsi="Times New Roman" w:cs="Times New Roman"/>
-                <w:color w:val="2D3B45"/>
-                <w:kern w:val="0"/>
-                <w:sz w:val="20"/>
-                <w:szCs w:val="20"/>
-              </w:rPr>
-            </w:pPr>
-            <w:r>
-              <w:rPr>
-                <w:rFonts w:ascii="Times New Roman" w:hAnsi="Times New Roman" w:cs="Times New Roman" w:hint="eastAsia"/>
-                <w:color w:val="2D3B45"/>
-                <w:kern w:val="0"/>
-                <w:sz w:val="20"/>
-                <w:szCs w:val="20"/>
-              </w:rPr>
-              <w:t>S</w:t>
-            </w:r>
-            <w:r>
-              <w:rPr>
-                <w:rFonts w:ascii="Times New Roman" w:hAnsi="Times New Roman" w:cs="Times New Roman"/>
-                <w:color w:val="2D3B45"/>
-                <w:kern w:val="0"/>
-                <w:sz w:val="20"/>
-                <w:szCs w:val="20"/>
-              </w:rPr>
-              <w:t>uccessfully display all the schedule and event coming up for the freshman</w:t>
+            <w:hideMark/>
+          </w:tcPr>
+          <w:p>
+            <w:pPr>
+              <w:widowControl/>
+              <w:jc w:val="center"/>
+              <w:rPr>
+                <w:rFonts w:ascii="Times New Roman" w:hAnsi="Times New Roman" w:cs="Times New Roman"/>
+                <w:color w:val="2D3B45"/>
+                <w:kern w:val="0"/>
+                <w:szCs w:val="24"/>
+              </w:rPr>
+            </w:pPr>
+            <w:r>
+              <w:rPr>
+                <w:rFonts w:ascii="Times New Roman" w:hAnsi="Times New Roman" w:cs="Times New Roman"/>
+                <w:color w:val="2D3B45"/>
+                <w:kern w:val="0"/>
+                <w:szCs w:val="24"/>
+              </w:rPr>
+              <w:t>Wait for input</w:t>
             </w:r>
           </w:p>
         </w:tc>
@@ -2837,6 +2935,7 @@
               <w:right w:w="30" w:type="dxa"/>
             </w:tcMar>
             <w:vAlign w:val="center"/>
+            <w:hideMark/>
           </w:tcPr>
           <w:p>
             <w:pPr>
@@ -2883,186 +2982,131 @@
                 <w:szCs w:val="24"/>
               </w:rPr>
             </w:pPr>
-            <w:r>
+          </w:p>
+        </w:tc>
+        <w:tc>
+          <w:tcPr>
+            <w:tcW w:w="1418" w:type="dxa"/>
+            <w:tcBorders>
+              <w:top w:val="outset" w:sz="6" w:space="0" w:color="auto"/>
+              <w:left w:val="outset" w:sz="6" w:space="0" w:color="auto"/>
+              <w:bottom w:val="outset" w:sz="6" w:space="0" w:color="auto"/>
+              <w:right w:val="outset" w:sz="6" w:space="0" w:color="auto"/>
+            </w:tcBorders>
+            <w:shd w:val="clear" w:color="auto" w:fill="FFFFFF"/>
+            <w:tcMar>
+              <w:top w:w="30" w:type="dxa"/>
+              <w:left w:w="30" w:type="dxa"/>
+              <w:bottom w:w="30" w:type="dxa"/>
+              <w:right w:w="30" w:type="dxa"/>
+            </w:tcMar>
+            <w:vAlign w:val="center"/>
+          </w:tcPr>
+          <w:p>
+            <w:pPr>
+              <w:widowControl/>
+              <w:jc w:val="center"/>
+              <w:rPr>
+                <w:rFonts w:ascii="Times New Roman" w:eastAsia="Times New Roman" w:hAnsi="Times New Roman" w:cs="Times New Roman"/>
+                <w:color w:val="2D3B45"/>
+                <w:kern w:val="0"/>
+                <w:szCs w:val="24"/>
+              </w:rPr>
+            </w:pPr>
+          </w:p>
+        </w:tc>
+        <w:tc>
+          <w:tcPr>
+            <w:tcW w:w="1701" w:type="dxa"/>
+            <w:tcBorders>
+              <w:top w:val="outset" w:sz="6" w:space="0" w:color="auto"/>
+              <w:left w:val="outset" w:sz="6" w:space="0" w:color="auto"/>
+              <w:bottom w:val="outset" w:sz="6" w:space="0" w:color="auto"/>
+              <w:right w:val="outset" w:sz="6" w:space="0" w:color="auto"/>
+            </w:tcBorders>
+            <w:shd w:val="clear" w:color="auto" w:fill="FFFFFF"/>
+            <w:tcMar>
+              <w:top w:w="30" w:type="dxa"/>
+              <w:left w:w="30" w:type="dxa"/>
+              <w:bottom w:w="30" w:type="dxa"/>
+              <w:right w:w="30" w:type="dxa"/>
+            </w:tcMar>
+            <w:vAlign w:val="center"/>
+          </w:tcPr>
+          <w:p>
+            <w:pPr>
+              <w:widowControl/>
+              <w:spacing w:before="180" w:after="180"/>
+              <w:jc w:val="center"/>
               <w:rPr>
                 <w:rFonts w:ascii="Times New Roman" w:hAnsi="Times New Roman" w:cs="Times New Roman" w:hint="eastAsia"/>
                 <w:color w:val="2D3B45"/>
                 <w:kern w:val="0"/>
-                <w:szCs w:val="24"/>
-              </w:rPr>
-              <w:t xml:space="preserve">Feature 5 </w:t>
-            </w:r>
-            <w:r>
-              <w:rPr>
-                <w:rFonts w:ascii="Times New Roman" w:hAnsi="Times New Roman" w:cs="Times New Roman"/>
-                <w:color w:val="2D3B45"/>
-                <w:kern w:val="0"/>
-                <w:szCs w:val="24"/>
-              </w:rPr>
-              <w:t>–</w:t>
-            </w:r>
+                <w:sz w:val="20"/>
+                <w:szCs w:val="20"/>
+              </w:rPr>
+            </w:pPr>
             <w:r>
               <w:rPr>
                 <w:rFonts w:ascii="Times New Roman" w:hAnsi="Times New Roman" w:cs="Times New Roman" w:hint="eastAsia"/>
                 <w:color w:val="2D3B45"/>
                 <w:kern w:val="0"/>
-                <w:szCs w:val="24"/>
-              </w:rPr>
-              <w:t xml:space="preserve"> </w:t>
-            </w:r>
-            <w:r>
-              <w:rPr>
-                <w:rFonts w:ascii="Times New Roman" w:hAnsi="Times New Roman" w:cs="Times New Roman"/>
-                <w:kern w:val="0"/>
-                <w:sz w:val="20"/>
-                <w:szCs w:val="20"/>
-              </w:rPr>
-              <w:t>Provide links to various booking system of campus facilities to freshman</w:t>
-            </w:r>
-          </w:p>
-        </w:tc>
-        <w:tc>
-          <w:tcPr>
-            <w:tcW w:w="1418" w:type="dxa"/>
-            <w:tcBorders>
-              <w:top w:val="outset" w:sz="6" w:space="0" w:color="auto"/>
-              <w:left w:val="outset" w:sz="6" w:space="0" w:color="auto"/>
-              <w:bottom w:val="outset" w:sz="6" w:space="0" w:color="auto"/>
-              <w:right w:val="outset" w:sz="6" w:space="0" w:color="auto"/>
-            </w:tcBorders>
-            <w:shd w:val="clear" w:color="auto" w:fill="FFFFFF"/>
-            <w:tcMar>
-              <w:top w:w="30" w:type="dxa"/>
-              <w:left w:w="30" w:type="dxa"/>
-              <w:bottom w:w="30" w:type="dxa"/>
-              <w:right w:w="30" w:type="dxa"/>
-            </w:tcMar>
-            <w:vAlign w:val="center"/>
-          </w:tcPr>
-          <w:p>
-            <w:pPr>
-              <w:widowControl/>
-              <w:jc w:val="center"/>
-              <w:rPr>
-                <w:rFonts w:ascii="Times New Roman" w:eastAsia="Times New Roman" w:hAnsi="Times New Roman" w:cs="Times New Roman"/>
-                <w:color w:val="2D3B45"/>
-                <w:kern w:val="0"/>
-                <w:szCs w:val="24"/>
-              </w:rPr>
-            </w:pPr>
-            <w:r>
+                <w:sz w:val="20"/>
+                <w:szCs w:val="20"/>
+              </w:rPr>
+              <w:t xml:space="preserve">Input </w:t>
+            </w:r>
+            <w:r>
+              <w:rPr>
+                <w:rFonts w:ascii="Times New Roman" w:hAnsi="Times New Roman" w:cs="Times New Roman"/>
+                <w:color w:val="2D3B45"/>
+                <w:kern w:val="0"/>
+                <w:sz w:val="20"/>
+                <w:szCs w:val="20"/>
+              </w:rPr>
+              <w:t>“What can I study if I have finished COMP 3111?”</w:t>
+            </w:r>
+          </w:p>
+        </w:tc>
+        <w:tc>
+          <w:tcPr>
+            <w:tcW w:w="2034" w:type="dxa"/>
+            <w:tcBorders>
+              <w:top w:val="outset" w:sz="6" w:space="0" w:color="auto"/>
+              <w:left w:val="outset" w:sz="6" w:space="0" w:color="auto"/>
+              <w:bottom w:val="outset" w:sz="6" w:space="0" w:color="auto"/>
+              <w:right w:val="outset" w:sz="6" w:space="0" w:color="auto"/>
+            </w:tcBorders>
+            <w:shd w:val="clear" w:color="auto" w:fill="FFFFFF"/>
+            <w:tcMar>
+              <w:top w:w="30" w:type="dxa"/>
+              <w:left w:w="30" w:type="dxa"/>
+              <w:bottom w:w="30" w:type="dxa"/>
+              <w:right w:w="30" w:type="dxa"/>
+            </w:tcMar>
+            <w:vAlign w:val="center"/>
+          </w:tcPr>
+          <w:p>
+            <w:pPr>
+              <w:widowControl/>
+              <w:jc w:val="center"/>
               <w:rPr>
                 <w:rFonts w:ascii="Times New Roman" w:hAnsi="Times New Roman" w:cs="Times New Roman" w:hint="eastAsia"/>
                 <w:color w:val="2D3B45"/>
                 <w:kern w:val="0"/>
-                <w:szCs w:val="24"/>
-              </w:rPr>
-              <w:t>Y</w:t>
-            </w:r>
-          </w:p>
-        </w:tc>
-        <w:tc>
-          <w:tcPr>
-            <w:tcW w:w="1701" w:type="dxa"/>
-            <w:tcBorders>
-              <w:top w:val="outset" w:sz="6" w:space="0" w:color="auto"/>
-              <w:left w:val="outset" w:sz="6" w:space="0" w:color="auto"/>
-              <w:bottom w:val="outset" w:sz="6" w:space="0" w:color="auto"/>
-              <w:right w:val="outset" w:sz="6" w:space="0" w:color="auto"/>
-            </w:tcBorders>
-            <w:shd w:val="clear" w:color="auto" w:fill="FFFFFF"/>
-            <w:tcMar>
-              <w:top w:w="30" w:type="dxa"/>
-              <w:left w:w="30" w:type="dxa"/>
-              <w:bottom w:w="30" w:type="dxa"/>
-              <w:right w:w="30" w:type="dxa"/>
-            </w:tcMar>
-            <w:vAlign w:val="center"/>
-          </w:tcPr>
-          <w:p>
-            <w:pPr>
-              <w:widowControl/>
-              <w:spacing w:before="180" w:after="180"/>
-              <w:jc w:val="center"/>
-              <w:rPr>
-                <w:rFonts w:ascii="Times New Roman" w:hAnsi="Times New Roman" w:cs="Times New Roman"/>
-                <w:color w:val="2D3B45"/>
-                <w:kern w:val="0"/>
-                <w:sz w:val="20"/>
-                <w:szCs w:val="20"/>
-              </w:rPr>
-            </w:pPr>
-            <w:r>
-              <w:rPr>
-                <w:rFonts w:ascii="Times New Roman" w:hAnsi="Times New Roman" w:cs="Times New Roman" w:hint="eastAsia"/>
-                <w:color w:val="2D3B45"/>
-                <w:kern w:val="0"/>
-                <w:sz w:val="20"/>
-                <w:szCs w:val="20"/>
-              </w:rPr>
-              <w:t>A</w:t>
-            </w:r>
-            <w:r>
-              <w:rPr>
-                <w:rFonts w:ascii="Times New Roman" w:hAnsi="Times New Roman" w:cs="Times New Roman"/>
-                <w:color w:val="2D3B45"/>
-                <w:kern w:val="0"/>
-                <w:sz w:val="20"/>
-                <w:szCs w:val="20"/>
-              </w:rPr>
-              <w:t>sk the chatbot where can we book a room by placing keyword like “music room” in middle of sentence</w:t>
-            </w:r>
-          </w:p>
-        </w:tc>
-        <w:tc>
-          <w:tcPr>
-            <w:tcW w:w="2034" w:type="dxa"/>
-            <w:tcBorders>
-              <w:top w:val="outset" w:sz="6" w:space="0" w:color="auto"/>
-              <w:left w:val="outset" w:sz="6" w:space="0" w:color="auto"/>
-              <w:bottom w:val="outset" w:sz="6" w:space="0" w:color="auto"/>
-              <w:right w:val="outset" w:sz="6" w:space="0" w:color="auto"/>
-            </w:tcBorders>
-            <w:shd w:val="clear" w:color="auto" w:fill="FFFFFF"/>
-            <w:tcMar>
-              <w:top w:w="30" w:type="dxa"/>
-              <w:left w:w="30" w:type="dxa"/>
-              <w:bottom w:w="30" w:type="dxa"/>
-              <w:right w:w="30" w:type="dxa"/>
-            </w:tcMar>
-            <w:vAlign w:val="center"/>
-          </w:tcPr>
-          <w:p>
-            <w:pPr>
-              <w:widowControl/>
-              <w:jc w:val="center"/>
-              <w:rPr>
-                <w:rFonts w:ascii="Times New Roman" w:hAnsi="Times New Roman" w:cs="Times New Roman"/>
-                <w:color w:val="2D3B45"/>
-                <w:kern w:val="0"/>
-                <w:sz w:val="20"/>
-                <w:szCs w:val="20"/>
-              </w:rPr>
-            </w:pPr>
-            <w:r>
-              <w:rPr>
-                <w:rFonts w:ascii="Times New Roman" w:hAnsi="Times New Roman" w:cs="Times New Roman" w:hint="eastAsia"/>
-                <w:color w:val="2D3B45"/>
-                <w:kern w:val="0"/>
-                <w:sz w:val="20"/>
-                <w:szCs w:val="20"/>
-              </w:rPr>
-              <w:t>R</w:t>
-            </w:r>
-            <w:r>
-              <w:rPr>
-                <w:rFonts w:ascii="Times New Roman" w:hAnsi="Times New Roman" w:cs="Times New Roman"/>
-                <w:color w:val="2D3B45"/>
-                <w:kern w:val="0"/>
-                <w:sz w:val="20"/>
-                <w:szCs w:val="20"/>
-              </w:rPr>
-              <w:t>eturn corresponding link successfully</w:t>
+                <w:sz w:val="20"/>
+                <w:szCs w:val="20"/>
+              </w:rPr>
+            </w:pPr>
+            <w:r>
+              <w:rPr>
+                <w:rFonts w:ascii="Times New Roman" w:hAnsi="Times New Roman" w:cs="Times New Roman"/>
+                <w:color w:val="2D3B45"/>
+                <w:kern w:val="0"/>
+                <w:sz w:val="20"/>
+                <w:szCs w:val="20"/>
+              </w:rPr>
+              <w:t>Wait for input</w:t>
             </w:r>
           </w:p>
         </w:tc>
@@ -3123,7 +3167,7 @@
               <w:autoSpaceDN w:val="0"/>
               <w:adjustRightInd w:val="0"/>
               <w:rPr>
-                <w:rFonts w:ascii="Times New Roman" w:hAnsi="Times New Roman" w:cs="Times New Roman"/>
+                <w:rFonts w:ascii="Times New Roman" w:eastAsia="Times New Roman" w:hAnsi="Times New Roman" w:cs="Times New Roman"/>
                 <w:color w:val="2D3B45"/>
                 <w:kern w:val="0"/>
                 <w:szCs w:val="24"/>
@@ -3154,7 +3198,7 @@
               <w:widowControl/>
               <w:jc w:val="center"/>
               <w:rPr>
-                <w:rFonts w:ascii="Times New Roman" w:hAnsi="Times New Roman" w:cs="Times New Roman"/>
+                <w:rFonts w:ascii="Times New Roman" w:eastAsia="Times New Roman" w:hAnsi="Times New Roman" w:cs="Times New Roman"/>
                 <w:color w:val="2D3B45"/>
                 <w:kern w:val="0"/>
                 <w:szCs w:val="24"/>
@@ -3183,16 +3227,8 @@
           <w:p>
             <w:pPr>
               <w:widowControl/>
-              <w:jc w:val="center"/>
-              <w:rPr>
-                <w:rFonts w:ascii="Times New Roman" w:hAnsi="Times New Roman" w:cs="Times New Roman"/>
-                <w:color w:val="2D3B45"/>
-                <w:kern w:val="0"/>
-                <w:sz w:val="20"/>
-                <w:szCs w:val="20"/>
-              </w:rPr>
-            </w:pPr>
-            <w:r>
+              <w:spacing w:before="180" w:after="180"/>
+              <w:jc w:val="center"/>
               <w:rPr>
                 <w:rFonts w:ascii="Times New Roman" w:hAnsi="Times New Roman" w:cs="Times New Roman" w:hint="eastAsia"/>
                 <w:color w:val="2D3B45"/>
@@ -3200,7 +3236,26 @@
                 <w:sz w:val="20"/>
                 <w:szCs w:val="20"/>
               </w:rPr>
-              <w:t>Ask the chatbot with keyword outside of the database</w:t>
+            </w:pPr>
+            <w:r>
+              <w:rPr>
+                <w:rFonts w:ascii="Times New Roman" w:hAnsi="Times New Roman" w:cs="Times New Roman" w:hint="eastAsia"/>
+                <w:color w:val="2D3B45"/>
+                <w:kern w:val="0"/>
+                <w:sz w:val="20"/>
+                <w:szCs w:val="20"/>
+              </w:rPr>
+              <w:t xml:space="preserve">Input </w:t>
+            </w:r>
+            <w:r>
+              <w:rPr>
+                <w:rFonts w:ascii="Times New Roman" w:hAnsi="Times New Roman" w:cs="Times New Roman"/>
+                <w:color w:val="2D3B45"/>
+                <w:kern w:val="0"/>
+                <w:sz w:val="20"/>
+                <w:szCs w:val="20"/>
+              </w:rPr>
+              <w:t>“Suggest some path for me after COMP3511”</w:t>
             </w:r>
           </w:p>
         </w:tc>
@@ -3236,13 +3291,13 @@
             </w:pPr>
             <w:r>
               <w:rPr>
-                <w:rFonts w:ascii="Times New Roman" w:hAnsi="Times New Roman" w:cs="Times New Roman" w:hint="eastAsia"/>
-                <w:color w:val="2D3B45"/>
-                <w:kern w:val="0"/>
-                <w:sz w:val="20"/>
-                <w:szCs w:val="20"/>
-              </w:rPr>
-              <w:t>Return corresponding replacement for suitable room booking link</w:t>
+                <w:rFonts w:ascii="Times New Roman" w:hAnsi="Times New Roman" w:cs="Times New Roman"/>
+                <w:color w:val="2D3B45"/>
+                <w:kern w:val="0"/>
+                <w:sz w:val="20"/>
+                <w:szCs w:val="20"/>
+              </w:rPr>
+              <w:t>Wait for input</w:t>
             </w:r>
           </w:p>
         </w:tc>
@@ -3251,20 +3306,28 @@
             <w:tcW w:w="1008" w:type="dxa"/>
             <w:tcBorders>
               <w:top w:val="outset" w:sz="6" w:space="0" w:color="auto"/>
-              <w:bottom w:val="single" w:sz="4" w:space="0" w:color="auto"/>
-            </w:tcBorders>
-            <w:shd w:val="clear" w:color="auto" w:fill="FFFFFF"/>
-            <w:vAlign w:val="center"/>
-          </w:tcPr>
-          <w:p>
-            <w:pPr>
-              <w:widowControl/>
-              <w:jc w:val="center"/>
-              <w:rPr>
-                <w:rFonts w:ascii="Times New Roman" w:eastAsia="Times New Roman" w:hAnsi="Times New Roman" w:cs="Times New Roman"/>
-                <w:kern w:val="0"/>
-                <w:sz w:val="20"/>
-                <w:szCs w:val="20"/>
+              <w:left w:val="outset" w:sz="6" w:space="0" w:color="auto"/>
+              <w:bottom w:val="outset" w:sz="6" w:space="0" w:color="auto"/>
+              <w:right w:val="outset" w:sz="6" w:space="0" w:color="auto"/>
+            </w:tcBorders>
+            <w:shd w:val="clear" w:color="auto" w:fill="FFFFFF"/>
+            <w:tcMar>
+              <w:top w:w="30" w:type="dxa"/>
+              <w:left w:w="30" w:type="dxa"/>
+              <w:bottom w:w="30" w:type="dxa"/>
+              <w:right w:w="30" w:type="dxa"/>
+            </w:tcMar>
+            <w:vAlign w:val="center"/>
+          </w:tcPr>
+          <w:p>
+            <w:pPr>
+              <w:widowControl/>
+              <w:jc w:val="center"/>
+              <w:rPr>
+                <w:rFonts w:ascii="Times New Roman" w:hAnsi="Times New Roman" w:cs="Times New Roman"/>
+                <w:color w:val="2D3B45"/>
+                <w:kern w:val="0"/>
+                <w:szCs w:val="24"/>
               </w:rPr>
             </w:pPr>
           </w:p>
@@ -3296,60 +3359,64 @@
               <w:adjustRightInd w:val="0"/>
               <w:rPr>
                 <w:rFonts w:ascii="Times New Roman" w:hAnsi="Times New Roman" w:cs="Times New Roman"/>
-                <w:color w:val="2D3B45"/>
-                <w:kern w:val="0"/>
-                <w:sz w:val="20"/>
-                <w:szCs w:val="20"/>
-              </w:rPr>
-            </w:pPr>
-            <w:r>
-              <w:rPr>
-                <w:rFonts w:ascii="Times New Roman" w:hAnsi="Times New Roman" w:cs="Times New Roman" w:hint="eastAsia"/>
-                <w:color w:val="2D3B45"/>
-                <w:kern w:val="0"/>
-                <w:szCs w:val="24"/>
-              </w:rPr>
-              <w:t>Feature 6</w:t>
-            </w:r>
-            <w:r>
-              <w:rPr>
-                <w:rFonts w:ascii="Times New Roman" w:hAnsi="Times New Roman" w:cs="Times New Roman"/>
-                <w:color w:val="2D3B45"/>
-                <w:kern w:val="0"/>
-                <w:szCs w:val="24"/>
-              </w:rPr>
-              <w:t xml:space="preserve"> – </w:t>
-            </w:r>
-            <w:r>
-              <w:rPr>
-                <w:rFonts w:ascii="Times New Roman" w:hAnsi="Times New Roman" w:cs="Times New Roman"/>
-                <w:color w:val="2D3B45"/>
-                <w:kern w:val="0"/>
-                <w:sz w:val="20"/>
-                <w:szCs w:val="20"/>
-              </w:rPr>
-              <w:t>Get ETA</w:t>
-            </w:r>
-            <w:r>
-              <w:rPr>
-                <w:rFonts w:ascii="Times New Roman" w:hAnsi="Times New Roman" w:cs="Times New Roman"/>
-                <w:color w:val="2D3B45"/>
-                <w:kern w:val="0"/>
-                <w:sz w:val="20"/>
-                <w:szCs w:val="20"/>
-              </w:rPr>
-              <w:t xml:space="preserve"> for bus and minibus that </w:t>
-            </w:r>
-            <w:r>
-              <w:rPr>
-                <w:rFonts w:ascii="Times New Roman" w:hAnsi="Times New Roman" w:cs="Times New Roman"/>
-                <w:color w:val="2D3B45"/>
-                <w:kern w:val="0"/>
-                <w:sz w:val="20"/>
-                <w:szCs w:val="20"/>
-              </w:rPr>
-              <w:lastRenderedPageBreak/>
-              <w:t>available in campus like 91, 91M and 11</w:t>
+                <w:kern w:val="0"/>
+                <w:sz w:val="20"/>
+                <w:szCs w:val="20"/>
+              </w:rPr>
+            </w:pPr>
+            <w:r>
+              <w:rPr>
+                <w:rFonts w:ascii="Times New Roman" w:eastAsia="Times New Roman" w:hAnsi="Times New Roman" w:cs="Times New Roman"/>
+                <w:color w:val="2D3B45"/>
+                <w:kern w:val="0"/>
+                <w:szCs w:val="24"/>
+              </w:rPr>
+              <w:t xml:space="preserve">Feature 4 </w:t>
+            </w:r>
+            <w:r>
+              <w:rPr>
+                <w:rFonts w:ascii="Times New Roman" w:eastAsia="Times New Roman" w:hAnsi="Times New Roman" w:cs="Times New Roman"/>
+                <w:color w:val="2D3B45"/>
+                <w:kern w:val="0"/>
+                <w:szCs w:val="24"/>
+              </w:rPr>
+              <w:t>–</w:t>
+            </w:r>
+            <w:r>
+              <w:rPr>
+                <w:rFonts w:ascii="Times New Roman" w:eastAsia="Times New Roman" w:hAnsi="Times New Roman" w:cs="Times New Roman"/>
+                <w:color w:val="2D3B45"/>
+                <w:kern w:val="0"/>
+                <w:szCs w:val="24"/>
+              </w:rPr>
+              <w:t xml:space="preserve"> </w:t>
+            </w:r>
+            <w:r>
+              <w:rPr>
+                <w:rFonts w:ascii="Times New Roman" w:hAnsi="Times New Roman" w:cs="Times New Roman"/>
+                <w:kern w:val="0"/>
+                <w:sz w:val="20"/>
+                <w:szCs w:val="20"/>
+              </w:rPr>
+              <w:t>Time manager function to</w:t>
+            </w:r>
+            <w:r>
+              <w:rPr>
+                <w:rFonts w:ascii="Times New Roman" w:hAnsi="Times New Roman" w:cs="Times New Roman"/>
+                <w:kern w:val="0"/>
+                <w:sz w:val="20"/>
+                <w:szCs w:val="20"/>
+              </w:rPr>
+              <w:t xml:space="preserve"> help </w:t>
+            </w:r>
+            <w:r>
+              <w:rPr>
+                <w:rFonts w:ascii="Times New Roman" w:hAnsi="Times New Roman" w:cs="Times New Roman"/>
+                <w:kern w:val="0"/>
+                <w:sz w:val="20"/>
+                <w:szCs w:val="20"/>
+              </w:rPr>
+              <w:t>freshman plan their schedule wisely</w:t>
             </w:r>
           </w:p>
         </w:tc>
@@ -3377,20 +3444,19 @@
               <w:jc w:val="center"/>
               <w:rPr>
                 <w:rFonts w:ascii="Times New Roman" w:hAnsi="Times New Roman" w:cs="Times New Roman"/>
-                <w:color w:val="2D3B45"/>
-                <w:kern w:val="0"/>
-                <w:szCs w:val="24"/>
-              </w:rPr>
-            </w:pPr>
-            <w:r>
-              <w:rPr>
-                <w:rFonts w:ascii="Times New Roman" w:hAnsi="Times New Roman" w:cs="Times New Roman" w:hint="eastAsia"/>
-                <w:color w:val="2D3B45"/>
-                <w:kern w:val="0"/>
-                <w:szCs w:val="24"/>
-              </w:rPr>
-              <w:lastRenderedPageBreak/>
-              <w:t>Y</w:t>
+                <w:kern w:val="0"/>
+                <w:sz w:val="20"/>
+                <w:szCs w:val="20"/>
+              </w:rPr>
+            </w:pPr>
+            <w:r>
+              <w:rPr>
+                <w:rFonts w:ascii="Times New Roman" w:eastAsia="Times New Roman" w:hAnsi="Times New Roman" w:cs="Times New Roman"/>
+                <w:color w:val="2D3B45"/>
+                <w:kern w:val="0"/>
+                <w:szCs w:val="24"/>
+              </w:rPr>
+              <w:t>N</w:t>
             </w:r>
           </w:p>
         </w:tc>
@@ -3415,86 +3481,16 @@
           <w:p>
             <w:pPr>
               <w:widowControl/>
-              <w:rPr>
-                <w:rFonts w:ascii="Times New Roman" w:hAnsi="Times New Roman" w:cs="Times New Roman"/>
-                <w:color w:val="2D3B45"/>
-                <w:kern w:val="0"/>
-                <w:sz w:val="20"/>
-                <w:szCs w:val="20"/>
-              </w:rPr>
-            </w:pPr>
-            <w:r>
-              <w:rPr>
-                <w:rFonts w:ascii="Times New Roman" w:hAnsi="Times New Roman" w:cs="Times New Roman"/>
-                <w:color w:val="2D3B45"/>
-                <w:kern w:val="0"/>
-                <w:sz w:val="20"/>
-                <w:szCs w:val="20"/>
-              </w:rPr>
-              <w:t xml:space="preserve">Ask the chatbot the arrival time of </w:t>
-            </w:r>
-            <w:r>
-              <w:rPr>
-                <w:rFonts w:ascii="Times New Roman" w:hAnsi="Times New Roman" w:cs="Times New Roman"/>
-                <w:color w:val="2D3B45"/>
-                <w:kern w:val="0"/>
-                <w:sz w:val="20"/>
-                <w:szCs w:val="20"/>
-              </w:rPr>
-              <w:lastRenderedPageBreak/>
-              <w:t xml:space="preserve">minibus by </w:t>
-            </w:r>
-            <w:r>
-              <w:rPr>
-                <w:rFonts w:ascii="Times New Roman" w:hAnsi="Times New Roman" w:cs="Times New Roman"/>
-                <w:color w:val="2D3B45"/>
-                <w:kern w:val="0"/>
-                <w:sz w:val="20"/>
-                <w:szCs w:val="20"/>
-              </w:rPr>
-              <w:t xml:space="preserve">placing </w:t>
-            </w:r>
-            <w:r>
-              <w:rPr>
-                <w:rFonts w:ascii="Times New Roman" w:hAnsi="Times New Roman" w:cs="Times New Roman"/>
-                <w:color w:val="2D3B45"/>
-                <w:kern w:val="0"/>
-                <w:sz w:val="20"/>
-                <w:szCs w:val="20"/>
-              </w:rPr>
-              <w:t xml:space="preserve">keyword “minibus”, </w:t>
-            </w:r>
-          </w:p>
-          <w:p>
-            <w:pPr>
-              <w:widowControl/>
-              <w:rPr>
-                <w:rFonts w:ascii="Times New Roman" w:hAnsi="Times New Roman" w:cs="Times New Roman"/>
-                <w:color w:val="2D3B45"/>
-                <w:kern w:val="0"/>
-                <w:szCs w:val="24"/>
-              </w:rPr>
-            </w:pPr>
-            <w:r>
-              <w:rPr>
-                <w:rFonts w:ascii="Times New Roman" w:hAnsi="Times New Roman" w:cs="Times New Roman"/>
-                <w:color w:val="2D3B45"/>
-                <w:kern w:val="0"/>
-                <w:sz w:val="20"/>
-                <w:szCs w:val="20"/>
-              </w:rPr>
-              <w:t>“minibus 11”, “11 minibus”</w:t>
-            </w:r>
-            <w:r>
-              <w:rPr>
-                <w:rFonts w:ascii="Times New Roman" w:hAnsi="Times New Roman" w:cs="Times New Roman"/>
-                <w:color w:val="2D3B45"/>
-                <w:kern w:val="0"/>
-                <w:sz w:val="20"/>
-                <w:szCs w:val="20"/>
-              </w:rPr>
-              <w:t xml:space="preserve"> at the end of sentence</w:t>
-            </w:r>
+              <w:spacing w:before="180" w:after="180"/>
+              <w:jc w:val="center"/>
+              <w:rPr>
+                <w:rFonts w:ascii="Times New Roman" w:hAnsi="Times New Roman" w:cs="Times New Roman"/>
+                <w:color w:val="2D3B45"/>
+                <w:kern w:val="0"/>
+                <w:sz w:val="20"/>
+                <w:szCs w:val="20"/>
+              </w:rPr>
+            </w:pPr>
           </w:p>
         </w:tc>
         <w:tc>
@@ -3520,45 +3516,42 @@
               <w:widowControl/>
               <w:jc w:val="center"/>
               <w:rPr>
-                <w:rFonts w:ascii="Times New Roman" w:eastAsia="Times New Roman" w:hAnsi="Times New Roman" w:cs="Times New Roman"/>
-                <w:color w:val="2D3B45"/>
-                <w:kern w:val="0"/>
-                <w:sz w:val="20"/>
-                <w:szCs w:val="20"/>
-              </w:rPr>
-            </w:pPr>
-            <w:r>
-              <w:rPr>
-                <w:rFonts w:ascii="Times New Roman" w:eastAsia="Times New Roman" w:hAnsi="Times New Roman" w:cs="Times New Roman"/>
-                <w:color w:val="2D3B45"/>
-                <w:kern w:val="0"/>
-                <w:sz w:val="20"/>
-                <w:szCs w:val="20"/>
-              </w:rPr>
-              <w:lastRenderedPageBreak/>
-              <w:t>Return the ETA of minibus successfully</w:t>
-            </w:r>
+                <w:rFonts w:ascii="Times New Roman" w:hAnsi="Times New Roman" w:cs="Times New Roman"/>
+                <w:color w:val="2D3B45"/>
+                <w:kern w:val="0"/>
+                <w:sz w:val="20"/>
+                <w:szCs w:val="20"/>
+              </w:rPr>
+            </w:pPr>
           </w:p>
         </w:tc>
         <w:tc>
           <w:tcPr>
             <w:tcW w:w="1008" w:type="dxa"/>
             <w:tcBorders>
-              <w:top w:val="single" w:sz="4" w:space="0" w:color="auto"/>
-              <w:bottom w:val="single" w:sz="4" w:space="0" w:color="auto"/>
-            </w:tcBorders>
-            <w:shd w:val="clear" w:color="auto" w:fill="FFFFFF"/>
-            <w:vAlign w:val="center"/>
-          </w:tcPr>
-          <w:p>
-            <w:pPr>
-              <w:widowControl/>
-              <w:jc w:val="center"/>
-              <w:rPr>
-                <w:rFonts w:ascii="Times New Roman" w:eastAsia="Times New Roman" w:hAnsi="Times New Roman" w:cs="Times New Roman"/>
-                <w:kern w:val="0"/>
-                <w:sz w:val="20"/>
-                <w:szCs w:val="20"/>
+              <w:top w:val="outset" w:sz="6" w:space="0" w:color="auto"/>
+              <w:left w:val="outset" w:sz="6" w:space="0" w:color="auto"/>
+              <w:bottom w:val="outset" w:sz="6" w:space="0" w:color="auto"/>
+              <w:right w:val="outset" w:sz="6" w:space="0" w:color="auto"/>
+            </w:tcBorders>
+            <w:shd w:val="clear" w:color="auto" w:fill="FFFFFF"/>
+            <w:tcMar>
+              <w:top w:w="30" w:type="dxa"/>
+              <w:left w:w="30" w:type="dxa"/>
+              <w:bottom w:w="30" w:type="dxa"/>
+              <w:right w:w="30" w:type="dxa"/>
+            </w:tcMar>
+            <w:vAlign w:val="center"/>
+          </w:tcPr>
+          <w:p>
+            <w:pPr>
+              <w:widowControl/>
+              <w:jc w:val="center"/>
+              <w:rPr>
+                <w:rFonts w:ascii="Times New Roman" w:hAnsi="Times New Roman" w:cs="Times New Roman"/>
+                <w:color w:val="2D3B45"/>
+                <w:kern w:val="0"/>
+                <w:szCs w:val="24"/>
               </w:rPr>
             </w:pPr>
           </w:p>
@@ -3589,12 +3582,48 @@
               <w:autoSpaceDN w:val="0"/>
               <w:adjustRightInd w:val="0"/>
               <w:rPr>
-                <w:rFonts w:ascii="Times New Roman" w:hAnsi="Times New Roman" w:cs="Times New Roman"/>
-                <w:color w:val="2D3B45"/>
-                <w:kern w:val="0"/>
-                <w:szCs w:val="24"/>
-              </w:rPr>
-            </w:pPr>
+                <w:rFonts w:ascii="Times New Roman" w:eastAsia="Times New Roman" w:hAnsi="Times New Roman" w:cs="Times New Roman"/>
+                <w:color w:val="2D3B45"/>
+                <w:kern w:val="0"/>
+                <w:szCs w:val="24"/>
+              </w:rPr>
+            </w:pPr>
+            <w:r>
+              <w:rPr>
+                <w:rFonts w:ascii="Times New Roman" w:hAnsi="Times New Roman" w:cs="Times New Roman" w:hint="eastAsia"/>
+                <w:color w:val="2D3B45"/>
+                <w:kern w:val="0"/>
+                <w:szCs w:val="24"/>
+              </w:rPr>
+              <w:t xml:space="preserve">Feature 5 </w:t>
+            </w:r>
+            <w:r>
+              <w:rPr>
+                <w:rFonts w:ascii="Times New Roman" w:hAnsi="Times New Roman" w:cs="Times New Roman"/>
+                <w:color w:val="2D3B45"/>
+                <w:kern w:val="0"/>
+                <w:szCs w:val="24"/>
+              </w:rPr>
+              <w:t>–</w:t>
+            </w:r>
+            <w:r>
+              <w:rPr>
+                <w:rFonts w:ascii="Times New Roman" w:hAnsi="Times New Roman" w:cs="Times New Roman" w:hint="eastAsia"/>
+                <w:color w:val="2D3B45"/>
+                <w:kern w:val="0"/>
+                <w:szCs w:val="24"/>
+              </w:rPr>
+              <w:t xml:space="preserve"> </w:t>
+            </w:r>
+            <w:r>
+              <w:rPr>
+                <w:rFonts w:ascii="Times New Roman" w:hAnsi="Times New Roman" w:cs="Times New Roman"/>
+                <w:kern w:val="0"/>
+                <w:sz w:val="20"/>
+                <w:szCs w:val="20"/>
+              </w:rPr>
+              <w:t>Provide links to various booking system of campus facilities to freshman</w:t>
+            </w:r>
           </w:p>
         </w:tc>
         <w:tc>
@@ -3620,12 +3649,21 @@
               <w:widowControl/>
               <w:jc w:val="center"/>
               <w:rPr>
-                <w:rFonts w:ascii="Times New Roman" w:hAnsi="Times New Roman" w:cs="Times New Roman"/>
-                <w:color w:val="2D3B45"/>
-                <w:kern w:val="0"/>
-                <w:szCs w:val="24"/>
-              </w:rPr>
-            </w:pPr>
+                <w:rFonts w:ascii="Times New Roman" w:eastAsia="Times New Roman" w:hAnsi="Times New Roman" w:cs="Times New Roman"/>
+                <w:color w:val="2D3B45"/>
+                <w:kern w:val="0"/>
+                <w:szCs w:val="24"/>
+              </w:rPr>
+            </w:pPr>
+            <w:r>
+              <w:rPr>
+                <w:rFonts w:ascii="Times New Roman" w:hAnsi="Times New Roman" w:cs="Times New Roman" w:hint="eastAsia"/>
+                <w:color w:val="2D3B45"/>
+                <w:kern w:val="0"/>
+                <w:szCs w:val="24"/>
+              </w:rPr>
+              <w:t>Y</w:t>
+            </w:r>
           </w:p>
         </w:tc>
         <w:tc>
@@ -3649,45 +3687,25 @@
           <w:p>
             <w:pPr>
               <w:widowControl/>
-              <w:rPr>
-                <w:rFonts w:ascii="Times New Roman" w:hAnsi="Times New Roman" w:cs="Times New Roman"/>
-                <w:color w:val="2D3B45"/>
-                <w:kern w:val="0"/>
-                <w:sz w:val="20"/>
-                <w:szCs w:val="20"/>
-              </w:rPr>
-            </w:pPr>
-            <w:r>
-              <w:rPr>
-                <w:rFonts w:ascii="Times New Roman" w:hAnsi="Times New Roman" w:cs="Times New Roman"/>
-                <w:color w:val="2D3B45"/>
-                <w:kern w:val="0"/>
-                <w:sz w:val="20"/>
-                <w:szCs w:val="20"/>
-              </w:rPr>
-              <w:t xml:space="preserve">Ask the chatbot the arrival time of minibus by placing keyword “minibus”, </w:t>
-            </w:r>
-          </w:p>
-          <w:p>
-            <w:pPr>
-              <w:widowControl/>
-              <w:rPr>
-                <w:rFonts w:ascii="Times New Roman" w:hAnsi="Times New Roman" w:cs="Times New Roman"/>
-                <w:color w:val="2D3B45"/>
-                <w:kern w:val="0"/>
-                <w:sz w:val="20"/>
-                <w:szCs w:val="20"/>
-              </w:rPr>
-            </w:pPr>
-            <w:r>
-              <w:rPr>
-                <w:rFonts w:ascii="Times New Roman" w:hAnsi="Times New Roman" w:cs="Times New Roman"/>
-                <w:color w:val="2D3B45"/>
-                <w:kern w:val="0"/>
-                <w:sz w:val="20"/>
-                <w:szCs w:val="20"/>
-              </w:rPr>
-              <w:t>“minibus 11”, “11 minibus” at the middle of sentence</w:t>
+              <w:spacing w:before="180" w:after="180"/>
+              <w:jc w:val="center"/>
+              <w:rPr>
+                <w:rFonts w:ascii="Times New Roman" w:hAnsi="Times New Roman" w:cs="Times New Roman"/>
+                <w:color w:val="2D3B45"/>
+                <w:kern w:val="0"/>
+                <w:sz w:val="20"/>
+                <w:szCs w:val="20"/>
+              </w:rPr>
+            </w:pPr>
+            <w:r>
+              <w:rPr>
+                <w:rFonts w:ascii="Times New Roman" w:hAnsi="Times New Roman" w:cs="Times New Roman"/>
+                <w:color w:val="2D3B45"/>
+                <w:kern w:val="0"/>
+                <w:sz w:val="20"/>
+                <w:szCs w:val="20"/>
+              </w:rPr>
+              <w:t>Input “Where could I book music room in UST?”</w:t>
             </w:r>
           </w:p>
         </w:tc>
@@ -3714,22 +3732,32 @@
               <w:widowControl/>
               <w:jc w:val="center"/>
               <w:rPr>
-                <w:rFonts w:ascii="Times New Roman" w:eastAsia="Times New Roman" w:hAnsi="Times New Roman" w:cs="Times New Roman"/>
-                <w:color w:val="2D3B45"/>
-                <w:kern w:val="0"/>
-                <w:sz w:val="20"/>
-                <w:szCs w:val="20"/>
-              </w:rPr>
-            </w:pPr>
-            <w:r>
-              <w:rPr>
-                <w:rFonts w:ascii="Times New Roman" w:eastAsia="Times New Roman" w:hAnsi="Times New Roman" w:cs="Times New Roman"/>
-                <w:color w:val="2D3B45"/>
-                <w:kern w:val="0"/>
-                <w:sz w:val="20"/>
-                <w:szCs w:val="20"/>
-              </w:rPr>
-              <w:t>Return the ETA of minibus successfully</w:t>
+                <w:rFonts w:ascii="Times New Roman" w:hAnsi="Times New Roman" w:cs="Times New Roman"/>
+                <w:color w:val="2D3B45"/>
+                <w:kern w:val="0"/>
+                <w:sz w:val="20"/>
+                <w:szCs w:val="20"/>
+              </w:rPr>
+            </w:pPr>
+            <w:r>
+              <w:rPr>
+                <w:rFonts w:ascii="Times New Roman" w:hAnsi="Times New Roman" w:cs="Times New Roman" w:hint="eastAsia"/>
+                <w:color w:val="2D3B45"/>
+                <w:kern w:val="0"/>
+                <w:sz w:val="20"/>
+                <w:szCs w:val="20"/>
+              </w:rPr>
+              <w:t>R</w:t>
+            </w:r>
+            <w:r>
+              <w:rPr>
+                <w:rFonts w:ascii="Times New Roman" w:hAnsi="Times New Roman" w:cs="Times New Roman"/>
+                <w:color w:val="2D3B45"/>
+                <w:kern w:val="0"/>
+                <w:sz w:val="20"/>
+                <w:szCs w:val="20"/>
+              </w:rPr>
+              <w:t>eturn corresponding link successfully</w:t>
             </w:r>
           </w:p>
         </w:tc>
@@ -3737,21 +3765,29 @@
           <w:tcPr>
             <w:tcW w:w="1008" w:type="dxa"/>
             <w:tcBorders>
-              <w:top w:val="single" w:sz="4" w:space="0" w:color="auto"/>
-              <w:bottom w:val="single" w:sz="4" w:space="0" w:color="auto"/>
-            </w:tcBorders>
-            <w:shd w:val="clear" w:color="auto" w:fill="FFFFFF"/>
-            <w:vAlign w:val="center"/>
-          </w:tcPr>
-          <w:p>
-            <w:pPr>
-              <w:widowControl/>
-              <w:jc w:val="center"/>
-              <w:rPr>
-                <w:rFonts w:ascii="Times New Roman" w:eastAsia="Times New Roman" w:hAnsi="Times New Roman" w:cs="Times New Roman"/>
-                <w:kern w:val="0"/>
-                <w:sz w:val="20"/>
-                <w:szCs w:val="20"/>
+              <w:top w:val="outset" w:sz="6" w:space="0" w:color="auto"/>
+              <w:left w:val="outset" w:sz="6" w:space="0" w:color="auto"/>
+              <w:bottom w:val="outset" w:sz="6" w:space="0" w:color="auto"/>
+              <w:right w:val="outset" w:sz="6" w:space="0" w:color="auto"/>
+            </w:tcBorders>
+            <w:shd w:val="clear" w:color="auto" w:fill="FFFFFF"/>
+            <w:tcMar>
+              <w:top w:w="30" w:type="dxa"/>
+              <w:left w:w="30" w:type="dxa"/>
+              <w:bottom w:w="30" w:type="dxa"/>
+              <w:right w:w="30" w:type="dxa"/>
+            </w:tcMar>
+            <w:vAlign w:val="center"/>
+          </w:tcPr>
+          <w:p>
+            <w:pPr>
+              <w:widowControl/>
+              <w:jc w:val="center"/>
+              <w:rPr>
+                <w:rFonts w:ascii="Times New Roman" w:hAnsi="Times New Roman" w:cs="Times New Roman"/>
+                <w:color w:val="2D3B45"/>
+                <w:kern w:val="0"/>
+                <w:szCs w:val="24"/>
               </w:rPr>
             </w:pPr>
           </w:p>
@@ -3842,45 +3878,46 @@
           <w:p>
             <w:pPr>
               <w:widowControl/>
-              <w:rPr>
-                <w:rFonts w:ascii="Times New Roman" w:hAnsi="Times New Roman" w:cs="Times New Roman"/>
-                <w:color w:val="2D3B45"/>
-                <w:kern w:val="0"/>
-                <w:sz w:val="20"/>
-                <w:szCs w:val="20"/>
-              </w:rPr>
-            </w:pPr>
-            <w:r>
-              <w:rPr>
-                <w:rFonts w:ascii="Times New Roman" w:hAnsi="Times New Roman" w:cs="Times New Roman"/>
-                <w:color w:val="2D3B45"/>
-                <w:kern w:val="0"/>
-                <w:sz w:val="20"/>
-                <w:szCs w:val="20"/>
-              </w:rPr>
-              <w:t xml:space="preserve">Ask the chatbot the arrival time of minibus by placing keyword “minibus”, </w:t>
-            </w:r>
-          </w:p>
-          <w:p>
-            <w:pPr>
-              <w:widowControl/>
-              <w:rPr>
-                <w:rFonts w:ascii="Times New Roman" w:hAnsi="Times New Roman" w:cs="Times New Roman"/>
-                <w:color w:val="2D3B45"/>
-                <w:kern w:val="0"/>
-                <w:sz w:val="20"/>
-                <w:szCs w:val="20"/>
-              </w:rPr>
-            </w:pPr>
-            <w:r>
-              <w:rPr>
-                <w:rFonts w:ascii="Times New Roman" w:hAnsi="Times New Roman" w:cs="Times New Roman"/>
-                <w:color w:val="2D3B45"/>
-                <w:kern w:val="0"/>
-                <w:sz w:val="20"/>
-                <w:szCs w:val="20"/>
-              </w:rPr>
-              <w:t>“minibus 11”, “11 minibus” at the end of sentence</w:t>
+              <w:jc w:val="center"/>
+              <w:rPr>
+                <w:rFonts w:ascii="Times New Roman" w:hAnsi="Times New Roman" w:cs="Times New Roman"/>
+                <w:color w:val="2D3B45"/>
+                <w:kern w:val="0"/>
+                <w:sz w:val="20"/>
+                <w:szCs w:val="20"/>
+              </w:rPr>
+            </w:pPr>
+            <w:r>
+              <w:rPr>
+                <w:rFonts w:ascii="Times New Roman" w:hAnsi="Times New Roman" w:cs="Times New Roman"/>
+                <w:color w:val="2D3B45"/>
+                <w:kern w:val="0"/>
+                <w:sz w:val="20"/>
+                <w:szCs w:val="20"/>
+              </w:rPr>
+              <w:t xml:space="preserve">Input “Where to book Lecture Room </w:t>
+            </w:r>
+            <w:proofErr w:type="gramStart"/>
+            <w:r>
+              <w:rPr>
+                <w:rFonts w:ascii="Times New Roman" w:hAnsi="Times New Roman" w:cs="Times New Roman"/>
+                <w:color w:val="2D3B45"/>
+                <w:kern w:val="0"/>
+                <w:sz w:val="20"/>
+                <w:szCs w:val="20"/>
+              </w:rPr>
+              <w:t>and also</w:t>
+            </w:r>
+            <w:proofErr w:type="gramEnd"/>
+            <w:r>
+              <w:rPr>
+                <w:rFonts w:ascii="Times New Roman" w:hAnsi="Times New Roman" w:cs="Times New Roman"/>
+                <w:color w:val="2D3B45"/>
+                <w:kern w:val="0"/>
+                <w:sz w:val="20"/>
+                <w:szCs w:val="20"/>
+              </w:rPr>
+              <w:t xml:space="preserve"> Study Room?” (No lecture room keyword in database)</w:t>
             </w:r>
           </w:p>
         </w:tc>
@@ -3907,22 +3944,22 @@
               <w:widowControl/>
               <w:jc w:val="center"/>
               <w:rPr>
-                <w:rFonts w:ascii="Times New Roman" w:eastAsia="Times New Roman" w:hAnsi="Times New Roman" w:cs="Times New Roman"/>
-                <w:color w:val="2D3B45"/>
-                <w:kern w:val="0"/>
-                <w:sz w:val="20"/>
-                <w:szCs w:val="20"/>
-              </w:rPr>
-            </w:pPr>
-            <w:r>
-              <w:rPr>
-                <w:rFonts w:ascii="Times New Roman" w:eastAsia="Times New Roman" w:hAnsi="Times New Roman" w:cs="Times New Roman"/>
-                <w:color w:val="2D3B45"/>
-                <w:kern w:val="0"/>
-                <w:sz w:val="20"/>
-                <w:szCs w:val="20"/>
-              </w:rPr>
-              <w:t>Return the ETA of minibus successfully</w:t>
+                <w:rFonts w:ascii="Times New Roman" w:hAnsi="Times New Roman" w:cs="Times New Roman"/>
+                <w:color w:val="2D3B45"/>
+                <w:kern w:val="0"/>
+                <w:sz w:val="20"/>
+                <w:szCs w:val="20"/>
+              </w:rPr>
+            </w:pPr>
+            <w:r>
+              <w:rPr>
+                <w:rFonts w:ascii="Times New Roman" w:hAnsi="Times New Roman" w:cs="Times New Roman" w:hint="eastAsia"/>
+                <w:color w:val="2D3B45"/>
+                <w:kern w:val="0"/>
+                <w:sz w:val="20"/>
+                <w:szCs w:val="20"/>
+              </w:rPr>
+              <w:t>Return corresponding replacement for suitable room booking link</w:t>
             </w:r>
           </w:p>
         </w:tc>
@@ -3930,7 +3967,7 @@
           <w:tcPr>
             <w:tcW w:w="1008" w:type="dxa"/>
             <w:tcBorders>
-              <w:top w:val="single" w:sz="4" w:space="0" w:color="auto"/>
+              <w:top w:val="outset" w:sz="6" w:space="0" w:color="auto"/>
               <w:bottom w:val="single" w:sz="4" w:space="0" w:color="auto"/>
             </w:tcBorders>
             <w:shd w:val="clear" w:color="auto" w:fill="FFFFFF"/>
@@ -3975,9 +4012,11 @@
               <w:autoSpaceDN w:val="0"/>
               <w:adjustRightInd w:val="0"/>
               <w:rPr>
-                <w:rFonts w:ascii="Calibri" w:hAnsi="Calibri" w:cs="Calibri"/>
-                <w:kern w:val="0"/>
-                <w:sz w:val="22"/>
+                <w:rFonts w:ascii="Times New Roman" w:hAnsi="Times New Roman" w:cs="Times New Roman"/>
+                <w:color w:val="2D3B45"/>
+                <w:kern w:val="0"/>
+                <w:sz w:val="20"/>
+                <w:szCs w:val="20"/>
               </w:rPr>
             </w:pPr>
             <w:r>
@@ -3987,54 +4026,36 @@
                 <w:kern w:val="0"/>
                 <w:szCs w:val="24"/>
               </w:rPr>
-              <w:t>F</w:t>
-            </w:r>
-            <w:r>
-              <w:rPr>
-                <w:rFonts w:ascii="Times New Roman" w:hAnsi="Times New Roman" w:cs="Times New Roman"/>
-                <w:color w:val="2D3B45"/>
-                <w:kern w:val="0"/>
-                <w:szCs w:val="24"/>
-              </w:rPr>
-              <w:t xml:space="preserve">eature 7 </w:t>
-            </w:r>
-            <w:r>
-              <w:rPr>
-                <w:rFonts w:ascii="Times New Roman" w:hAnsi="Times New Roman" w:cs="Times New Roman"/>
-                <w:color w:val="2D3B45"/>
-                <w:kern w:val="0"/>
-                <w:szCs w:val="24"/>
-              </w:rPr>
-              <w:t>–</w:t>
-            </w:r>
-            <w:r>
-              <w:rPr>
-                <w:rFonts w:ascii="Times New Roman" w:hAnsi="Times New Roman" w:cs="Times New Roman"/>
-                <w:color w:val="2D3B45"/>
-                <w:kern w:val="0"/>
-                <w:szCs w:val="24"/>
-              </w:rPr>
-              <w:t xml:space="preserve"> </w:t>
-            </w:r>
-            <w:r>
-              <w:rPr>
-                <w:rFonts w:ascii="Times New Roman" w:hAnsi="Times New Roman" w:cs="Times New Roman"/>
-                <w:color w:val="2D3B45"/>
-                <w:kern w:val="0"/>
-                <w:sz w:val="20"/>
-                <w:szCs w:val="20"/>
-              </w:rPr>
-              <w:t xml:space="preserve">Search </w:t>
-            </w:r>
-            <w:r>
-              <w:rPr>
-                <w:rFonts w:ascii="Times New Roman" w:hAnsi="Times New Roman" w:cs="Times New Roman"/>
-                <w:color w:val="2D3B45"/>
-                <w:kern w:val="0"/>
-                <w:sz w:val="20"/>
-                <w:szCs w:val="20"/>
-              </w:rPr>
-              <w:t>for all societies available in UST, displaying name and website to freshman</w:t>
+              <w:t>Feature 6</w:t>
+            </w:r>
+            <w:r>
+              <w:rPr>
+                <w:rFonts w:ascii="Times New Roman" w:hAnsi="Times New Roman" w:cs="Times New Roman"/>
+                <w:color w:val="2D3B45"/>
+                <w:kern w:val="0"/>
+                <w:szCs w:val="24"/>
+              </w:rPr>
+              <w:t xml:space="preserve"> – </w:t>
+            </w:r>
+            <w:r>
+              <w:rPr>
+                <w:rFonts w:ascii="Times New Roman" w:hAnsi="Times New Roman" w:cs="Times New Roman"/>
+                <w:color w:val="2D3B45"/>
+                <w:kern w:val="0"/>
+                <w:sz w:val="20"/>
+                <w:szCs w:val="20"/>
+              </w:rPr>
+              <w:t>Get ETA</w:t>
+            </w:r>
+            <w:r>
+              <w:rPr>
+                <w:rFonts w:ascii="Times New Roman" w:hAnsi="Times New Roman" w:cs="Times New Roman"/>
+                <w:color w:val="2D3B45"/>
+                <w:kern w:val="0"/>
+                <w:sz w:val="20"/>
+                <w:szCs w:val="20"/>
+              </w:rPr>
+              <w:t xml:space="preserve"> for bus and minibus that available in campus like 91, 91M and 11</w:t>
             </w:r>
           </w:p>
         </w:tc>
@@ -4099,34 +4120,22 @@
           <w:p>
             <w:pPr>
               <w:widowControl/>
-              <w:jc w:val="center"/>
-              <w:rPr>
-                <w:rFonts w:ascii="Times New Roman" w:hAnsi="Times New Roman" w:cs="Times New Roman"/>
-                <w:color w:val="2D3B45"/>
-                <w:kern w:val="0"/>
-                <w:sz w:val="20"/>
-                <w:szCs w:val="20"/>
-              </w:rPr>
-            </w:pPr>
-            <w:r>
-              <w:rPr>
-                <w:rFonts w:ascii="Times New Roman" w:hAnsi="Times New Roman" w:cs="Times New Roman" w:hint="eastAsia"/>
-                <w:color w:val="2D3B45"/>
-                <w:kern w:val="0"/>
-                <w:sz w:val="20"/>
-                <w:szCs w:val="20"/>
-              </w:rPr>
-              <w:t>A</w:t>
-            </w:r>
-            <w:r>
-              <w:rPr>
-                <w:rFonts w:ascii="Times New Roman" w:hAnsi="Times New Roman" w:cs="Times New Roman"/>
-                <w:color w:val="2D3B45"/>
-                <w:kern w:val="0"/>
-                <w:sz w:val="20"/>
-                <w:szCs w:val="20"/>
-              </w:rPr>
-              <w:t>sk the chatbot by placing keyword like “film society” at the end of sentence</w:t>
+              <w:rPr>
+                <w:rFonts w:ascii="Times New Roman" w:hAnsi="Times New Roman" w:cs="Times New Roman"/>
+                <w:color w:val="2D3B45"/>
+                <w:kern w:val="0"/>
+                <w:szCs w:val="24"/>
+              </w:rPr>
+            </w:pPr>
+            <w:r>
+              <w:rPr>
+                <w:rFonts w:ascii="Times New Roman" w:hAnsi="Times New Roman" w:cs="Times New Roman"/>
+                <w:color w:val="2D3B45"/>
+                <w:kern w:val="0"/>
+                <w:sz w:val="20"/>
+                <w:szCs w:val="20"/>
+              </w:rPr>
+              <w:t>Input “ETA of 91 at south gate”</w:t>
             </w:r>
           </w:p>
         </w:tc>
@@ -4168,7 +4177,27 @@
                 <w:sz w:val="20"/>
                 <w:szCs w:val="20"/>
               </w:rPr>
-              <w:t>Return corresponding info of society if there are any matches</w:t>
+              <w:t xml:space="preserve">Return the ETA of </w:t>
+            </w:r>
+            <w:r>
+              <w:rPr>
+                <w:rFonts w:ascii="Times New Roman" w:eastAsia="Times New Roman" w:hAnsi="Times New Roman" w:cs="Times New Roman"/>
+                <w:color w:val="2D3B45"/>
+                <w:kern w:val="0"/>
+                <w:sz w:val="20"/>
+                <w:szCs w:val="20"/>
+              </w:rPr>
+              <w:t>bus route 91</w:t>
+            </w:r>
+            <w:r>
+              <w:rPr>
+                <w:rFonts w:ascii="Times New Roman" w:eastAsia="Times New Roman" w:hAnsi="Times New Roman" w:cs="Times New Roman"/>
+                <w:color w:val="2D3B45"/>
+                <w:kern w:val="0"/>
+                <w:sz w:val="20"/>
+                <w:szCs w:val="20"/>
+              </w:rPr>
+              <w:t xml:space="preserve"> successfully</w:t>
             </w:r>
           </w:p>
         </w:tc>
@@ -4281,34 +4310,23 @@
           <w:p>
             <w:pPr>
               <w:widowControl/>
-              <w:jc w:val="center"/>
-              <w:rPr>
-                <w:rFonts w:ascii="Times New Roman" w:hAnsi="Times New Roman" w:cs="Times New Roman"/>
-                <w:color w:val="2D3B45"/>
-                <w:kern w:val="0"/>
-                <w:sz w:val="20"/>
-                <w:szCs w:val="20"/>
-              </w:rPr>
-            </w:pPr>
-            <w:r>
-              <w:rPr>
-                <w:rFonts w:ascii="Times New Roman" w:hAnsi="Times New Roman" w:cs="Times New Roman" w:hint="eastAsia"/>
-                <w:color w:val="2D3B45"/>
-                <w:kern w:val="0"/>
-                <w:sz w:val="20"/>
-                <w:szCs w:val="20"/>
-              </w:rPr>
-              <w:t>A</w:t>
-            </w:r>
-            <w:r>
-              <w:rPr>
-                <w:rFonts w:ascii="Times New Roman" w:hAnsi="Times New Roman" w:cs="Times New Roman"/>
-                <w:color w:val="2D3B45"/>
-                <w:kern w:val="0"/>
-                <w:sz w:val="20"/>
-                <w:szCs w:val="20"/>
-              </w:rPr>
-              <w:t>sk the chatbot by placing keyword like “nature club” at the front of sentence</w:t>
+              <w:rPr>
+                <w:rFonts w:ascii="Times New Roman" w:hAnsi="Times New Roman" w:cs="Times New Roman"/>
+                <w:color w:val="2D3B45"/>
+                <w:kern w:val="0"/>
+                <w:sz w:val="20"/>
+                <w:szCs w:val="20"/>
+              </w:rPr>
+            </w:pPr>
+            <w:r>
+              <w:rPr>
+                <w:rFonts w:ascii="Times New Roman" w:hAnsi="Times New Roman" w:cs="Times New Roman"/>
+                <w:color w:val="2D3B45"/>
+                <w:kern w:val="0"/>
+                <w:sz w:val="20"/>
+                <w:szCs w:val="20"/>
+              </w:rPr>
+              <w:t>Input “ETA of minibus 11 please ?”</w:t>
             </w:r>
           </w:p>
         </w:tc>
@@ -4350,7 +4368,27 @@
                 <w:sz w:val="20"/>
                 <w:szCs w:val="20"/>
               </w:rPr>
-              <w:t>Return corresponding info of society if there are any matches</w:t>
+              <w:t xml:space="preserve">Return the ETA of minibus </w:t>
+            </w:r>
+            <w:r>
+              <w:rPr>
+                <w:rFonts w:ascii="Times New Roman" w:eastAsia="Times New Roman" w:hAnsi="Times New Roman" w:cs="Times New Roman"/>
+                <w:color w:val="2D3B45"/>
+                <w:kern w:val="0"/>
+                <w:sz w:val="20"/>
+                <w:szCs w:val="20"/>
+              </w:rPr>
+              <w:t xml:space="preserve">route 11 </w:t>
+            </w:r>
+            <w:r>
+              <w:rPr>
+                <w:rFonts w:ascii="Times New Roman" w:eastAsia="Times New Roman" w:hAnsi="Times New Roman" w:cs="Times New Roman"/>
+                <w:color w:val="2D3B45"/>
+                <w:kern w:val="0"/>
+                <w:sz w:val="20"/>
+                <w:szCs w:val="20"/>
+              </w:rPr>
+              <w:t>successfully</w:t>
             </w:r>
           </w:p>
         </w:tc>
@@ -4463,13 +4501,150 @@
           <w:p>
             <w:pPr>
               <w:widowControl/>
-              <w:jc w:val="center"/>
-              <w:rPr>
-                <w:rFonts w:ascii="Times New Roman" w:hAnsi="Times New Roman" w:cs="Times New Roman"/>
-                <w:color w:val="2D3B45"/>
-                <w:kern w:val="0"/>
-                <w:sz w:val="20"/>
-                <w:szCs w:val="20"/>
+              <w:rPr>
+                <w:rFonts w:ascii="Times New Roman" w:hAnsi="Times New Roman" w:cs="Times New Roman"/>
+                <w:color w:val="2D3B45"/>
+                <w:kern w:val="0"/>
+                <w:sz w:val="20"/>
+                <w:szCs w:val="20"/>
+              </w:rPr>
+            </w:pPr>
+            <w:r>
+              <w:rPr>
+                <w:rFonts w:ascii="Times New Roman" w:hAnsi="Times New Roman" w:cs="Times New Roman"/>
+                <w:color w:val="2D3B45"/>
+                <w:kern w:val="0"/>
+                <w:sz w:val="20"/>
+                <w:szCs w:val="20"/>
+              </w:rPr>
+              <w:t>Input “Can I know eta of 91m at north gate?” (Test at night which the last bus has gone)</w:t>
+            </w:r>
+          </w:p>
+        </w:tc>
+        <w:tc>
+          <w:tcPr>
+            <w:tcW w:w="2034" w:type="dxa"/>
+            <w:tcBorders>
+              <w:top w:val="outset" w:sz="6" w:space="0" w:color="auto"/>
+              <w:left w:val="outset" w:sz="6" w:space="0" w:color="auto"/>
+              <w:bottom w:val="outset" w:sz="6" w:space="0" w:color="auto"/>
+              <w:right w:val="outset" w:sz="6" w:space="0" w:color="auto"/>
+            </w:tcBorders>
+            <w:shd w:val="clear" w:color="auto" w:fill="FFFFFF"/>
+            <w:tcMar>
+              <w:top w:w="30" w:type="dxa"/>
+              <w:left w:w="30" w:type="dxa"/>
+              <w:bottom w:w="30" w:type="dxa"/>
+              <w:right w:w="30" w:type="dxa"/>
+            </w:tcMar>
+            <w:vAlign w:val="center"/>
+          </w:tcPr>
+          <w:p>
+            <w:pPr>
+              <w:widowControl/>
+              <w:jc w:val="center"/>
+              <w:rPr>
+                <w:rFonts w:ascii="Times New Roman" w:eastAsia="Times New Roman" w:hAnsi="Times New Roman" w:cs="Times New Roman"/>
+                <w:color w:val="2D3B45"/>
+                <w:kern w:val="0"/>
+                <w:sz w:val="20"/>
+                <w:szCs w:val="20"/>
+              </w:rPr>
+            </w:pPr>
+            <w:r>
+              <w:rPr>
+                <w:rFonts w:ascii="Times New Roman" w:eastAsia="Times New Roman" w:hAnsi="Times New Roman" w:cs="Times New Roman"/>
+                <w:color w:val="2D3B45"/>
+                <w:kern w:val="0"/>
+                <w:sz w:val="20"/>
+                <w:szCs w:val="20"/>
+              </w:rPr>
+              <w:t xml:space="preserve">Return the </w:t>
+            </w:r>
+            <w:r>
+              <w:rPr>
+                <w:rFonts w:ascii="Times New Roman" w:eastAsia="Times New Roman" w:hAnsi="Times New Roman" w:cs="Times New Roman"/>
+                <w:color w:val="2D3B45"/>
+                <w:kern w:val="0"/>
+                <w:sz w:val="20"/>
+                <w:szCs w:val="20"/>
+              </w:rPr>
+              <w:t>Chinese representation</w:t>
+            </w:r>
+            <w:r>
+              <w:rPr>
+                <w:rFonts w:ascii="Times New Roman" w:eastAsia="Times New Roman" w:hAnsi="Times New Roman" w:cs="Times New Roman"/>
+                <w:color w:val="2D3B45"/>
+                <w:kern w:val="0"/>
+                <w:sz w:val="20"/>
+                <w:szCs w:val="20"/>
+              </w:rPr>
+              <w:t xml:space="preserve"> of </w:t>
+            </w:r>
+            <w:r>
+              <w:rPr>
+                <w:rFonts w:ascii="Times New Roman" w:eastAsia="Times New Roman" w:hAnsi="Times New Roman" w:cs="Times New Roman"/>
+                <w:color w:val="2D3B45"/>
+                <w:kern w:val="0"/>
+                <w:sz w:val="20"/>
+                <w:szCs w:val="20"/>
+              </w:rPr>
+              <w:t>“the last bus has gone”</w:t>
+            </w:r>
+          </w:p>
+        </w:tc>
+        <w:tc>
+          <w:tcPr>
+            <w:tcW w:w="1008" w:type="dxa"/>
+            <w:tcBorders>
+              <w:top w:val="single" w:sz="4" w:space="0" w:color="auto"/>
+              <w:bottom w:val="single" w:sz="4" w:space="0" w:color="auto"/>
+            </w:tcBorders>
+            <w:shd w:val="clear" w:color="auto" w:fill="FFFFFF"/>
+            <w:vAlign w:val="center"/>
+          </w:tcPr>
+          <w:p>
+            <w:pPr>
+              <w:widowControl/>
+              <w:jc w:val="center"/>
+              <w:rPr>
+                <w:rFonts w:ascii="Times New Roman" w:eastAsia="Times New Roman" w:hAnsi="Times New Roman" w:cs="Times New Roman"/>
+                <w:kern w:val="0"/>
+                <w:sz w:val="20"/>
+                <w:szCs w:val="20"/>
+              </w:rPr>
+            </w:pPr>
+          </w:p>
+        </w:tc>
+      </w:tr>
+      <w:tr>
+        <w:tc>
+          <w:tcPr>
+            <w:tcW w:w="2185" w:type="dxa"/>
+            <w:tcBorders>
+              <w:top w:val="outset" w:sz="6" w:space="0" w:color="auto"/>
+              <w:left w:val="outset" w:sz="6" w:space="0" w:color="auto"/>
+              <w:bottom w:val="outset" w:sz="6" w:space="0" w:color="auto"/>
+              <w:right w:val="outset" w:sz="6" w:space="0" w:color="auto"/>
+            </w:tcBorders>
+            <w:shd w:val="clear" w:color="auto" w:fill="FFFFFF"/>
+            <w:tcMar>
+              <w:top w:w="30" w:type="dxa"/>
+              <w:left w:w="30" w:type="dxa"/>
+              <w:bottom w:w="30" w:type="dxa"/>
+              <w:right w:w="30" w:type="dxa"/>
+            </w:tcMar>
+            <w:vAlign w:val="center"/>
+          </w:tcPr>
+          <w:p>
+            <w:pPr>
+              <w:autoSpaceDE w:val="0"/>
+              <w:autoSpaceDN w:val="0"/>
+              <w:adjustRightInd w:val="0"/>
+              <w:rPr>
+                <w:rFonts w:ascii="Calibri" w:hAnsi="Calibri" w:cs="Calibri"/>
+                <w:kern w:val="0"/>
+                <w:sz w:val="22"/>
               </w:rPr>
             </w:pPr>
             <w:r>
@@ -4477,20 +4652,525 @@
                 <w:rFonts w:ascii="Times New Roman" w:hAnsi="Times New Roman" w:cs="Times New Roman" w:hint="eastAsia"/>
                 <w:color w:val="2D3B45"/>
                 <w:kern w:val="0"/>
-                <w:sz w:val="20"/>
-                <w:szCs w:val="20"/>
-              </w:rPr>
-              <w:t>A</w:t>
-            </w:r>
-            <w:r>
-              <w:rPr>
-                <w:rFonts w:ascii="Times New Roman" w:hAnsi="Times New Roman" w:cs="Times New Roman"/>
-                <w:color w:val="2D3B45"/>
-                <w:kern w:val="0"/>
-                <w:sz w:val="20"/>
-                <w:szCs w:val="20"/>
-              </w:rPr>
-              <w:t>sk the chatbot by keyword “UST Soc” inside sentence</w:t>
+                <w:szCs w:val="24"/>
+              </w:rPr>
+              <w:lastRenderedPageBreak/>
+              <w:t>F</w:t>
+            </w:r>
+            <w:r>
+              <w:rPr>
+                <w:rFonts w:ascii="Times New Roman" w:hAnsi="Times New Roman" w:cs="Times New Roman"/>
+                <w:color w:val="2D3B45"/>
+                <w:kern w:val="0"/>
+                <w:szCs w:val="24"/>
+              </w:rPr>
+              <w:t xml:space="preserve">eature 7 </w:t>
+            </w:r>
+            <w:r>
+              <w:rPr>
+                <w:rFonts w:ascii="Times New Roman" w:hAnsi="Times New Roman" w:cs="Times New Roman"/>
+                <w:color w:val="2D3B45"/>
+                <w:kern w:val="0"/>
+                <w:szCs w:val="24"/>
+              </w:rPr>
+              <w:t>–</w:t>
+            </w:r>
+            <w:r>
+              <w:rPr>
+                <w:rFonts w:ascii="Times New Roman" w:hAnsi="Times New Roman" w:cs="Times New Roman"/>
+                <w:color w:val="2D3B45"/>
+                <w:kern w:val="0"/>
+                <w:szCs w:val="24"/>
+              </w:rPr>
+              <w:t xml:space="preserve"> </w:t>
+            </w:r>
+            <w:r>
+              <w:rPr>
+                <w:rFonts w:ascii="Times New Roman" w:hAnsi="Times New Roman" w:cs="Times New Roman"/>
+                <w:color w:val="2D3B45"/>
+                <w:kern w:val="0"/>
+                <w:sz w:val="20"/>
+                <w:szCs w:val="20"/>
+              </w:rPr>
+              <w:t xml:space="preserve">Search </w:t>
+            </w:r>
+            <w:r>
+              <w:rPr>
+                <w:rFonts w:ascii="Times New Roman" w:hAnsi="Times New Roman" w:cs="Times New Roman"/>
+                <w:color w:val="2D3B45"/>
+                <w:kern w:val="0"/>
+                <w:sz w:val="20"/>
+                <w:szCs w:val="20"/>
+              </w:rPr>
+              <w:t>for all societies available in UST, displaying name and website to freshman</w:t>
+            </w:r>
+          </w:p>
+        </w:tc>
+        <w:tc>
+          <w:tcPr>
+            <w:tcW w:w="1418" w:type="dxa"/>
+            <w:tcBorders>
+              <w:top w:val="outset" w:sz="6" w:space="0" w:color="auto"/>
+              <w:left w:val="outset" w:sz="6" w:space="0" w:color="auto"/>
+              <w:bottom w:val="outset" w:sz="6" w:space="0" w:color="auto"/>
+              <w:right w:val="outset" w:sz="6" w:space="0" w:color="auto"/>
+            </w:tcBorders>
+            <w:shd w:val="clear" w:color="auto" w:fill="FFFFFF"/>
+            <w:tcMar>
+              <w:top w:w="30" w:type="dxa"/>
+              <w:left w:w="30" w:type="dxa"/>
+              <w:bottom w:w="30" w:type="dxa"/>
+              <w:right w:w="30" w:type="dxa"/>
+            </w:tcMar>
+            <w:vAlign w:val="center"/>
+          </w:tcPr>
+          <w:p>
+            <w:pPr>
+              <w:widowControl/>
+              <w:jc w:val="center"/>
+              <w:rPr>
+                <w:rFonts w:ascii="Times New Roman" w:hAnsi="Times New Roman" w:cs="Times New Roman"/>
+                <w:color w:val="2D3B45"/>
+                <w:kern w:val="0"/>
+                <w:szCs w:val="24"/>
+              </w:rPr>
+            </w:pPr>
+            <w:r>
+              <w:rPr>
+                <w:rFonts w:ascii="Times New Roman" w:hAnsi="Times New Roman" w:cs="Times New Roman" w:hint="eastAsia"/>
+                <w:color w:val="2D3B45"/>
+                <w:kern w:val="0"/>
+                <w:szCs w:val="24"/>
+              </w:rPr>
+              <w:t>Y</w:t>
+            </w:r>
+          </w:p>
+        </w:tc>
+        <w:tc>
+          <w:tcPr>
+            <w:tcW w:w="1701" w:type="dxa"/>
+            <w:tcBorders>
+              <w:top w:val="outset" w:sz="6" w:space="0" w:color="auto"/>
+              <w:left w:val="outset" w:sz="6" w:space="0" w:color="auto"/>
+              <w:bottom w:val="outset" w:sz="6" w:space="0" w:color="auto"/>
+              <w:right w:val="outset" w:sz="6" w:space="0" w:color="auto"/>
+            </w:tcBorders>
+            <w:shd w:val="clear" w:color="auto" w:fill="FFFFFF"/>
+            <w:tcMar>
+              <w:top w:w="30" w:type="dxa"/>
+              <w:left w:w="30" w:type="dxa"/>
+              <w:bottom w:w="30" w:type="dxa"/>
+              <w:right w:w="30" w:type="dxa"/>
+            </w:tcMar>
+            <w:vAlign w:val="center"/>
+          </w:tcPr>
+          <w:p>
+            <w:pPr>
+              <w:widowControl/>
+              <w:jc w:val="center"/>
+              <w:rPr>
+                <w:rFonts w:ascii="Times New Roman" w:hAnsi="Times New Roman" w:cs="Times New Roman"/>
+                <w:color w:val="2D3B45"/>
+                <w:kern w:val="0"/>
+                <w:sz w:val="20"/>
+                <w:szCs w:val="20"/>
+              </w:rPr>
+            </w:pPr>
+            <w:r>
+              <w:rPr>
+                <w:rFonts w:ascii="Times New Roman" w:hAnsi="Times New Roman" w:cs="Times New Roman"/>
+                <w:color w:val="2D3B45"/>
+                <w:kern w:val="0"/>
+                <w:sz w:val="20"/>
+                <w:szCs w:val="20"/>
+              </w:rPr>
+              <w:t>Input “Where is the webpage of film society?”</w:t>
+            </w:r>
+          </w:p>
+        </w:tc>
+        <w:tc>
+          <w:tcPr>
+            <w:tcW w:w="2034" w:type="dxa"/>
+            <w:tcBorders>
+              <w:top w:val="outset" w:sz="6" w:space="0" w:color="auto"/>
+              <w:left w:val="outset" w:sz="6" w:space="0" w:color="auto"/>
+              <w:bottom w:val="outset" w:sz="6" w:space="0" w:color="auto"/>
+              <w:right w:val="outset" w:sz="6" w:space="0" w:color="auto"/>
+            </w:tcBorders>
+            <w:shd w:val="clear" w:color="auto" w:fill="FFFFFF"/>
+            <w:tcMar>
+              <w:top w:w="30" w:type="dxa"/>
+              <w:left w:w="30" w:type="dxa"/>
+              <w:bottom w:w="30" w:type="dxa"/>
+              <w:right w:w="30" w:type="dxa"/>
+            </w:tcMar>
+            <w:vAlign w:val="center"/>
+          </w:tcPr>
+          <w:p>
+            <w:pPr>
+              <w:widowControl/>
+              <w:jc w:val="center"/>
+              <w:rPr>
+                <w:rFonts w:ascii="Times New Roman" w:eastAsia="Times New Roman" w:hAnsi="Times New Roman" w:cs="Times New Roman"/>
+                <w:color w:val="2D3B45"/>
+                <w:kern w:val="0"/>
+                <w:sz w:val="20"/>
+                <w:szCs w:val="20"/>
+              </w:rPr>
+            </w:pPr>
+            <w:r>
+              <w:rPr>
+                <w:rFonts w:ascii="Times New Roman" w:eastAsia="Times New Roman" w:hAnsi="Times New Roman" w:cs="Times New Roman"/>
+                <w:color w:val="2D3B45"/>
+                <w:kern w:val="0"/>
+                <w:sz w:val="20"/>
+                <w:szCs w:val="20"/>
+              </w:rPr>
+              <w:t xml:space="preserve">Return </w:t>
+            </w:r>
+            <w:r>
+              <w:rPr>
+                <w:rFonts w:ascii="Times New Roman" w:eastAsia="Times New Roman" w:hAnsi="Times New Roman" w:cs="Times New Roman"/>
+                <w:color w:val="2D3B45"/>
+                <w:kern w:val="0"/>
+                <w:sz w:val="20"/>
+                <w:szCs w:val="20"/>
+              </w:rPr>
+              <w:t>webpage link of film society</w:t>
+            </w:r>
+          </w:p>
+        </w:tc>
+        <w:tc>
+          <w:tcPr>
+            <w:tcW w:w="1008" w:type="dxa"/>
+            <w:tcBorders>
+              <w:top w:val="single" w:sz="4" w:space="0" w:color="auto"/>
+              <w:bottom w:val="single" w:sz="4" w:space="0" w:color="auto"/>
+            </w:tcBorders>
+            <w:shd w:val="clear" w:color="auto" w:fill="FFFFFF"/>
+            <w:vAlign w:val="center"/>
+          </w:tcPr>
+          <w:p>
+            <w:pPr>
+              <w:widowControl/>
+              <w:jc w:val="center"/>
+              <w:rPr>
+                <w:rFonts w:ascii="Times New Roman" w:eastAsia="Times New Roman" w:hAnsi="Times New Roman" w:cs="Times New Roman"/>
+                <w:kern w:val="0"/>
+                <w:sz w:val="20"/>
+                <w:szCs w:val="20"/>
+              </w:rPr>
+            </w:pPr>
+          </w:p>
+        </w:tc>
+      </w:tr>
+      <w:tr>
+        <w:tc>
+          <w:tcPr>
+            <w:tcW w:w="2185" w:type="dxa"/>
+            <w:tcBorders>
+              <w:top w:val="outset" w:sz="6" w:space="0" w:color="auto"/>
+              <w:left w:val="outset" w:sz="6" w:space="0" w:color="auto"/>
+              <w:bottom w:val="outset" w:sz="6" w:space="0" w:color="auto"/>
+              <w:right w:val="outset" w:sz="6" w:space="0" w:color="auto"/>
+            </w:tcBorders>
+            <w:shd w:val="clear" w:color="auto" w:fill="FFFFFF"/>
+            <w:tcMar>
+              <w:top w:w="30" w:type="dxa"/>
+              <w:left w:w="30" w:type="dxa"/>
+              <w:bottom w:w="30" w:type="dxa"/>
+              <w:right w:w="30" w:type="dxa"/>
+            </w:tcMar>
+            <w:vAlign w:val="center"/>
+          </w:tcPr>
+          <w:p>
+            <w:pPr>
+              <w:autoSpaceDE w:val="0"/>
+              <w:autoSpaceDN w:val="0"/>
+              <w:adjustRightInd w:val="0"/>
+              <w:rPr>
+                <w:rFonts w:ascii="Times New Roman" w:hAnsi="Times New Roman" w:cs="Times New Roman"/>
+                <w:color w:val="2D3B45"/>
+                <w:kern w:val="0"/>
+                <w:szCs w:val="24"/>
+              </w:rPr>
+            </w:pPr>
+          </w:p>
+        </w:tc>
+        <w:tc>
+          <w:tcPr>
+            <w:tcW w:w="1418" w:type="dxa"/>
+            <w:tcBorders>
+              <w:top w:val="outset" w:sz="6" w:space="0" w:color="auto"/>
+              <w:left w:val="outset" w:sz="6" w:space="0" w:color="auto"/>
+              <w:bottom w:val="outset" w:sz="6" w:space="0" w:color="auto"/>
+              <w:right w:val="outset" w:sz="6" w:space="0" w:color="auto"/>
+            </w:tcBorders>
+            <w:shd w:val="clear" w:color="auto" w:fill="FFFFFF"/>
+            <w:tcMar>
+              <w:top w:w="30" w:type="dxa"/>
+              <w:left w:w="30" w:type="dxa"/>
+              <w:bottom w:w="30" w:type="dxa"/>
+              <w:right w:w="30" w:type="dxa"/>
+            </w:tcMar>
+            <w:vAlign w:val="center"/>
+          </w:tcPr>
+          <w:p>
+            <w:pPr>
+              <w:widowControl/>
+              <w:jc w:val="center"/>
+              <w:rPr>
+                <w:rFonts w:ascii="Times New Roman" w:hAnsi="Times New Roman" w:cs="Times New Roman"/>
+                <w:color w:val="2D3B45"/>
+                <w:kern w:val="0"/>
+                <w:szCs w:val="24"/>
+              </w:rPr>
+            </w:pPr>
+          </w:p>
+        </w:tc>
+        <w:tc>
+          <w:tcPr>
+            <w:tcW w:w="1701" w:type="dxa"/>
+            <w:tcBorders>
+              <w:top w:val="outset" w:sz="6" w:space="0" w:color="auto"/>
+              <w:left w:val="outset" w:sz="6" w:space="0" w:color="auto"/>
+              <w:bottom w:val="outset" w:sz="6" w:space="0" w:color="auto"/>
+              <w:right w:val="outset" w:sz="6" w:space="0" w:color="auto"/>
+            </w:tcBorders>
+            <w:shd w:val="clear" w:color="auto" w:fill="FFFFFF"/>
+            <w:tcMar>
+              <w:top w:w="30" w:type="dxa"/>
+              <w:left w:w="30" w:type="dxa"/>
+              <w:bottom w:w="30" w:type="dxa"/>
+              <w:right w:w="30" w:type="dxa"/>
+            </w:tcMar>
+            <w:vAlign w:val="center"/>
+          </w:tcPr>
+          <w:p>
+            <w:pPr>
+              <w:widowControl/>
+              <w:jc w:val="center"/>
+              <w:rPr>
+                <w:rFonts w:ascii="Times New Roman" w:hAnsi="Times New Roman" w:cs="Times New Roman"/>
+                <w:color w:val="2D3B45"/>
+                <w:kern w:val="0"/>
+                <w:sz w:val="20"/>
+                <w:szCs w:val="20"/>
+              </w:rPr>
+            </w:pPr>
+            <w:r>
+              <w:rPr>
+                <w:rFonts w:ascii="Times New Roman" w:hAnsi="Times New Roman" w:cs="Times New Roman"/>
+                <w:color w:val="2D3B45"/>
+                <w:kern w:val="0"/>
+                <w:sz w:val="20"/>
+                <w:szCs w:val="20"/>
+              </w:rPr>
+              <w:t>Input “Nature club, Cricket club, where could I get info on them?”</w:t>
+            </w:r>
+          </w:p>
+        </w:tc>
+        <w:tc>
+          <w:tcPr>
+            <w:tcW w:w="2034" w:type="dxa"/>
+            <w:tcBorders>
+              <w:top w:val="outset" w:sz="6" w:space="0" w:color="auto"/>
+              <w:left w:val="outset" w:sz="6" w:space="0" w:color="auto"/>
+              <w:bottom w:val="outset" w:sz="6" w:space="0" w:color="auto"/>
+              <w:right w:val="outset" w:sz="6" w:space="0" w:color="auto"/>
+            </w:tcBorders>
+            <w:shd w:val="clear" w:color="auto" w:fill="FFFFFF"/>
+            <w:tcMar>
+              <w:top w:w="30" w:type="dxa"/>
+              <w:left w:w="30" w:type="dxa"/>
+              <w:bottom w:w="30" w:type="dxa"/>
+              <w:right w:w="30" w:type="dxa"/>
+            </w:tcMar>
+            <w:vAlign w:val="center"/>
+          </w:tcPr>
+          <w:p>
+            <w:pPr>
+              <w:widowControl/>
+              <w:jc w:val="center"/>
+              <w:rPr>
+                <w:rFonts w:ascii="Times New Roman" w:eastAsia="Times New Roman" w:hAnsi="Times New Roman" w:cs="Times New Roman"/>
+                <w:color w:val="2D3B45"/>
+                <w:kern w:val="0"/>
+                <w:sz w:val="20"/>
+                <w:szCs w:val="20"/>
+              </w:rPr>
+            </w:pPr>
+            <w:r>
+              <w:rPr>
+                <w:rFonts w:ascii="Times New Roman" w:eastAsia="Times New Roman" w:hAnsi="Times New Roman" w:cs="Times New Roman"/>
+                <w:color w:val="2D3B45"/>
+                <w:kern w:val="0"/>
+                <w:sz w:val="20"/>
+                <w:szCs w:val="20"/>
+              </w:rPr>
+              <w:t xml:space="preserve">Return </w:t>
+            </w:r>
+            <w:r>
+              <w:rPr>
+                <w:rFonts w:ascii="Times New Roman" w:eastAsia="Times New Roman" w:hAnsi="Times New Roman" w:cs="Times New Roman"/>
+                <w:color w:val="2D3B45"/>
+                <w:kern w:val="0"/>
+                <w:sz w:val="20"/>
+                <w:szCs w:val="20"/>
+              </w:rPr>
+              <w:t>webpage link of nature club and cricket club</w:t>
+            </w:r>
+          </w:p>
+        </w:tc>
+        <w:tc>
+          <w:tcPr>
+            <w:tcW w:w="1008" w:type="dxa"/>
+            <w:tcBorders>
+              <w:top w:val="single" w:sz="4" w:space="0" w:color="auto"/>
+              <w:bottom w:val="single" w:sz="4" w:space="0" w:color="auto"/>
+            </w:tcBorders>
+            <w:shd w:val="clear" w:color="auto" w:fill="FFFFFF"/>
+            <w:vAlign w:val="center"/>
+          </w:tcPr>
+          <w:p>
+            <w:pPr>
+              <w:widowControl/>
+              <w:jc w:val="center"/>
+              <w:rPr>
+                <w:rFonts w:ascii="Times New Roman" w:eastAsia="Times New Roman" w:hAnsi="Times New Roman" w:cs="Times New Roman"/>
+                <w:kern w:val="0"/>
+                <w:sz w:val="20"/>
+                <w:szCs w:val="20"/>
+              </w:rPr>
+            </w:pPr>
+          </w:p>
+        </w:tc>
+      </w:tr>
+      <w:tr>
+        <w:tc>
+          <w:tcPr>
+            <w:tcW w:w="2185" w:type="dxa"/>
+            <w:tcBorders>
+              <w:top w:val="outset" w:sz="6" w:space="0" w:color="auto"/>
+              <w:left w:val="outset" w:sz="6" w:space="0" w:color="auto"/>
+              <w:bottom w:val="outset" w:sz="6" w:space="0" w:color="auto"/>
+              <w:right w:val="outset" w:sz="6" w:space="0" w:color="auto"/>
+            </w:tcBorders>
+            <w:shd w:val="clear" w:color="auto" w:fill="FFFFFF"/>
+            <w:tcMar>
+              <w:top w:w="30" w:type="dxa"/>
+              <w:left w:w="30" w:type="dxa"/>
+              <w:bottom w:w="30" w:type="dxa"/>
+              <w:right w:w="30" w:type="dxa"/>
+            </w:tcMar>
+            <w:vAlign w:val="center"/>
+          </w:tcPr>
+          <w:p>
+            <w:pPr>
+              <w:autoSpaceDE w:val="0"/>
+              <w:autoSpaceDN w:val="0"/>
+              <w:adjustRightInd w:val="0"/>
+              <w:rPr>
+                <w:rFonts w:ascii="Times New Roman" w:hAnsi="Times New Roman" w:cs="Times New Roman"/>
+                <w:color w:val="2D3B45"/>
+                <w:kern w:val="0"/>
+                <w:szCs w:val="24"/>
+              </w:rPr>
+            </w:pPr>
+          </w:p>
+        </w:tc>
+        <w:tc>
+          <w:tcPr>
+            <w:tcW w:w="1418" w:type="dxa"/>
+            <w:tcBorders>
+              <w:top w:val="outset" w:sz="6" w:space="0" w:color="auto"/>
+              <w:left w:val="outset" w:sz="6" w:space="0" w:color="auto"/>
+              <w:bottom w:val="outset" w:sz="6" w:space="0" w:color="auto"/>
+              <w:right w:val="outset" w:sz="6" w:space="0" w:color="auto"/>
+            </w:tcBorders>
+            <w:shd w:val="clear" w:color="auto" w:fill="FFFFFF"/>
+            <w:tcMar>
+              <w:top w:w="30" w:type="dxa"/>
+              <w:left w:w="30" w:type="dxa"/>
+              <w:bottom w:w="30" w:type="dxa"/>
+              <w:right w:w="30" w:type="dxa"/>
+            </w:tcMar>
+            <w:vAlign w:val="center"/>
+          </w:tcPr>
+          <w:p>
+            <w:pPr>
+              <w:widowControl/>
+              <w:jc w:val="center"/>
+              <w:rPr>
+                <w:rFonts w:ascii="Times New Roman" w:hAnsi="Times New Roman" w:cs="Times New Roman"/>
+                <w:color w:val="2D3B45"/>
+                <w:kern w:val="0"/>
+                <w:szCs w:val="24"/>
+              </w:rPr>
+            </w:pPr>
+          </w:p>
+        </w:tc>
+        <w:tc>
+          <w:tcPr>
+            <w:tcW w:w="1701" w:type="dxa"/>
+            <w:tcBorders>
+              <w:top w:val="outset" w:sz="6" w:space="0" w:color="auto"/>
+              <w:left w:val="outset" w:sz="6" w:space="0" w:color="auto"/>
+              <w:bottom w:val="outset" w:sz="6" w:space="0" w:color="auto"/>
+              <w:right w:val="outset" w:sz="6" w:space="0" w:color="auto"/>
+            </w:tcBorders>
+            <w:shd w:val="clear" w:color="auto" w:fill="FFFFFF"/>
+            <w:tcMar>
+              <w:top w:w="30" w:type="dxa"/>
+              <w:left w:w="30" w:type="dxa"/>
+              <w:bottom w:w="30" w:type="dxa"/>
+              <w:right w:w="30" w:type="dxa"/>
+            </w:tcMar>
+            <w:vAlign w:val="center"/>
+          </w:tcPr>
+          <w:p>
+            <w:pPr>
+              <w:widowControl/>
+              <w:jc w:val="center"/>
+              <w:rPr>
+                <w:rFonts w:ascii="Times New Roman" w:hAnsi="Times New Roman" w:cs="Times New Roman"/>
+                <w:color w:val="2D3B45"/>
+                <w:kern w:val="0"/>
+                <w:sz w:val="20"/>
+                <w:szCs w:val="20"/>
+              </w:rPr>
+            </w:pPr>
+            <w:r>
+              <w:rPr>
+                <w:rFonts w:ascii="Times New Roman" w:hAnsi="Times New Roman" w:cs="Times New Roman"/>
+                <w:color w:val="2D3B45"/>
+                <w:kern w:val="0"/>
+                <w:sz w:val="20"/>
+                <w:szCs w:val="20"/>
+              </w:rPr>
+              <w:t xml:space="preserve">Input “Where could I get info on HKUST </w:t>
+            </w:r>
+            <w:proofErr w:type="spellStart"/>
+            <w:r>
+              <w:rPr>
+                <w:rFonts w:ascii="Times New Roman" w:hAnsi="Times New Roman" w:cs="Times New Roman"/>
+                <w:color w:val="2D3B45"/>
+                <w:kern w:val="0"/>
+                <w:sz w:val="20"/>
+                <w:szCs w:val="20"/>
+              </w:rPr>
+              <w:t>soc</w:t>
+            </w:r>
+            <w:proofErr w:type="spellEnd"/>
+            <w:r>
+              <w:rPr>
+                <w:rFonts w:ascii="Times New Roman" w:hAnsi="Times New Roman" w:cs="Times New Roman"/>
+                <w:color w:val="2D3B45"/>
+                <w:kern w:val="0"/>
+                <w:sz w:val="20"/>
+                <w:szCs w:val="20"/>
+              </w:rPr>
+              <w:t>?”</w:t>
             </w:r>
           </w:p>
         </w:tc>
@@ -4516,6 +5196,7 @@
             <w:pPr>
               <w:pStyle w:val="HTML"/>
               <w:shd w:val="clear" w:color="auto" w:fill="FFFFFF"/>
+              <w:jc w:val="center"/>
               <w:rPr>
                 <w:rFonts w:ascii="Courier" w:hAnsi="Courier"/>
                 <w:color w:val="172B4D"/>
@@ -4528,7 +5209,7 @@
                 <w:rFonts w:ascii="Times New Roman" w:hAnsi="Times New Roman" w:cs="Times New Roman"/>
                 <w:color w:val="2D3B45"/>
               </w:rPr>
-              <w:t>Return results with “There are a variety of UST societies” inside</w:t>
+              <w:t>Return the webpage which contains all details of UST societies</w:t>
             </w:r>
           </w:p>
         </w:tc>
@@ -4680,8 +5361,20 @@
                 <w:sz w:val="20"/>
                 <w:szCs w:val="20"/>
               </w:rPr>
-              <w:t>office location etc</w:t>
-            </w:r>
+              <w:t xml:space="preserve">office location </w:t>
+            </w:r>
+            <w:proofErr w:type="spellStart"/>
+            <w:r>
+              <w:rPr>
+                <w:rFonts w:ascii="Times New Roman" w:hAnsi="Times New Roman" w:cs="Times New Roman"/>
+                <w:color w:val="2D3B45"/>
+                <w:kern w:val="0"/>
+                <w:sz w:val="20"/>
+                <w:szCs w:val="20"/>
+              </w:rPr>
+              <w:t>etc</w:t>
+            </w:r>
+            <w:proofErr w:type="spellEnd"/>
           </w:p>
         </w:tc>
         <w:tc>
@@ -4756,33 +5449,13 @@
             </w:pPr>
             <w:r>
               <w:rPr>
-                <w:rFonts w:ascii="Times New Roman" w:hAnsi="Times New Roman" w:cs="Times New Roman" w:hint="eastAsia"/>
-                <w:color w:val="2D3B45"/>
-                <w:kern w:val="0"/>
-                <w:sz w:val="20"/>
-                <w:szCs w:val="20"/>
-              </w:rPr>
-              <w:t>A</w:t>
-            </w:r>
-            <w:r>
-              <w:rPr>
-                <w:rFonts w:ascii="Times New Roman" w:hAnsi="Times New Roman" w:cs="Times New Roman"/>
-                <w:color w:val="2D3B45"/>
-                <w:kern w:val="0"/>
-                <w:sz w:val="20"/>
-                <w:szCs w:val="20"/>
-              </w:rPr>
-              <w:t>sk the chatbot about information of staff</w:t>
-            </w:r>
-            <w:r>
-              <w:rPr>
-                <w:rFonts w:ascii="Times New Roman" w:hAnsi="Times New Roman" w:cs="Times New Roman"/>
-                <w:color w:val="2D3B45"/>
-                <w:kern w:val="0"/>
-                <w:sz w:val="20"/>
-                <w:szCs w:val="20"/>
-              </w:rPr>
-              <w:t xml:space="preserve"> in UST by exact staff name in middle of sentence</w:t>
+                <w:rFonts w:ascii="Times New Roman" w:hAnsi="Times New Roman" w:cs="Times New Roman"/>
+                <w:color w:val="2D3B45"/>
+                <w:kern w:val="0"/>
+                <w:sz w:val="20"/>
+                <w:szCs w:val="20"/>
+              </w:rPr>
+              <w:t>Input “Could you tell me where the office of Prof. Li Bo is?”</w:t>
             </w:r>
           </w:p>
         </w:tc>
@@ -4818,23 +5491,13 @@
             </w:pPr>
             <w:r>
               <w:rPr>
-                <w:rFonts w:ascii="Times New Roman" w:hAnsi="Times New Roman" w:cs="Times New Roman" w:hint="eastAsia"/>
-                <w:color w:val="2D3B45"/>
-                <w:kern w:val="0"/>
-                <w:sz w:val="20"/>
-                <w:szCs w:val="20"/>
-              </w:rPr>
-              <w:t>R</w:t>
-            </w:r>
-            <w:r>
-              <w:rPr>
-                <w:rFonts w:ascii="Times New Roman" w:hAnsi="Times New Roman" w:cs="Times New Roman"/>
-                <w:color w:val="2D3B45"/>
-                <w:kern w:val="0"/>
-                <w:sz w:val="20"/>
-                <w:szCs w:val="20"/>
-              </w:rPr>
-              <w:t>eturn the information of the staff successfully, like their office location and email</w:t>
+                <w:rFonts w:ascii="Times New Roman" w:hAnsi="Times New Roman" w:cs="Times New Roman"/>
+                <w:color w:val="2D3B45"/>
+                <w:kern w:val="0"/>
+                <w:sz w:val="20"/>
+                <w:szCs w:val="20"/>
+              </w:rPr>
+              <w:t>Return details of Prof. Li Bo</w:t>
             </w:r>
           </w:p>
         </w:tc>
@@ -4964,27 +5627,17 @@
                 <w:sz w:val="20"/>
                 <w:szCs w:val="20"/>
               </w:rPr>
-              <w:t>A</w:t>
-            </w:r>
-            <w:r>
-              <w:rPr>
-                <w:rFonts w:ascii="Times New Roman" w:hAnsi="Times New Roman" w:cs="Times New Roman"/>
-                <w:color w:val="2D3B45"/>
-                <w:kern w:val="0"/>
-                <w:sz w:val="20"/>
-                <w:szCs w:val="20"/>
-              </w:rPr>
-              <w:t xml:space="preserve">sk the chatbot about information of staff in UST by </w:t>
-            </w:r>
-            <w:r>
-              <w:rPr>
-                <w:rFonts w:ascii="Times New Roman" w:hAnsi="Times New Roman" w:cs="Times New Roman"/>
-                <w:color w:val="2D3B45"/>
-                <w:kern w:val="0"/>
-                <w:sz w:val="20"/>
-                <w:szCs w:val="20"/>
-              </w:rPr>
-              <w:t>staff last name</w:t>
+              <w:t xml:space="preserve">Input </w:t>
+            </w:r>
+            <w:r>
+              <w:rPr>
+                <w:rFonts w:ascii="Times New Roman" w:hAnsi="Times New Roman" w:cs="Times New Roman"/>
+                <w:color w:val="2D3B45"/>
+                <w:kern w:val="0"/>
+                <w:sz w:val="20"/>
+                <w:szCs w:val="20"/>
+              </w:rPr>
+              <w:t>“Where is the office of professor Li?”</w:t>
             </w:r>
           </w:p>
         </w:tc>
@@ -5020,24 +5673,134 @@
             </w:pPr>
             <w:r>
               <w:rPr>
+                <w:rFonts w:ascii="Times New Roman" w:hAnsi="Times New Roman" w:cs="Times New Roman"/>
+                <w:color w:val="2D3B45"/>
+                <w:kern w:val="0"/>
+                <w:sz w:val="20"/>
+                <w:szCs w:val="20"/>
+              </w:rPr>
+              <w:t>Return details of all professors with surname Li</w:t>
+            </w:r>
+          </w:p>
+        </w:tc>
+        <w:tc>
+          <w:tcPr>
+            <w:tcW w:w="1008" w:type="dxa"/>
+            <w:tcBorders>
+              <w:top w:val="single" w:sz="4" w:space="0" w:color="auto"/>
+              <w:bottom w:val="single" w:sz="4" w:space="0" w:color="auto"/>
+            </w:tcBorders>
+            <w:shd w:val="clear" w:color="auto" w:fill="FFFFFF"/>
+            <w:vAlign w:val="center"/>
+          </w:tcPr>
+          <w:p>
+            <w:pPr>
+              <w:widowControl/>
+              <w:jc w:val="center"/>
+              <w:rPr>
+                <w:rFonts w:ascii="Times New Roman" w:eastAsia="Times New Roman" w:hAnsi="Times New Roman" w:cs="Times New Roman"/>
+                <w:kern w:val="0"/>
+                <w:sz w:val="20"/>
+                <w:szCs w:val="20"/>
+              </w:rPr>
+            </w:pPr>
+          </w:p>
+        </w:tc>
+      </w:tr>
+      <w:tr>
+        <w:tc>
+          <w:tcPr>
+            <w:tcW w:w="2185" w:type="dxa"/>
+            <w:tcBorders>
+              <w:top w:val="outset" w:sz="6" w:space="0" w:color="auto"/>
+              <w:left w:val="outset" w:sz="6" w:space="0" w:color="auto"/>
+              <w:bottom w:val="outset" w:sz="6" w:space="0" w:color="auto"/>
+              <w:right w:val="outset" w:sz="6" w:space="0" w:color="auto"/>
+            </w:tcBorders>
+            <w:shd w:val="clear" w:color="auto" w:fill="FFFFFF"/>
+            <w:tcMar>
+              <w:top w:w="30" w:type="dxa"/>
+              <w:left w:w="30" w:type="dxa"/>
+              <w:bottom w:w="30" w:type="dxa"/>
+              <w:right w:w="30" w:type="dxa"/>
+            </w:tcMar>
+            <w:vAlign w:val="center"/>
+          </w:tcPr>
+          <w:p>
+            <w:pPr>
+              <w:autoSpaceDE w:val="0"/>
+              <w:autoSpaceDN w:val="0"/>
+              <w:adjustRightInd w:val="0"/>
+              <w:rPr>
+                <w:rFonts w:ascii="Times New Roman" w:hAnsi="Times New Roman" w:cs="Times New Roman"/>
+                <w:color w:val="2D3B45"/>
+                <w:kern w:val="0"/>
+                <w:szCs w:val="24"/>
+              </w:rPr>
+            </w:pPr>
+          </w:p>
+        </w:tc>
+        <w:tc>
+          <w:tcPr>
+            <w:tcW w:w="1418" w:type="dxa"/>
+            <w:tcBorders>
+              <w:top w:val="outset" w:sz="6" w:space="0" w:color="auto"/>
+              <w:left w:val="outset" w:sz="6" w:space="0" w:color="auto"/>
+              <w:bottom w:val="outset" w:sz="6" w:space="0" w:color="auto"/>
+              <w:right w:val="outset" w:sz="6" w:space="0" w:color="auto"/>
+            </w:tcBorders>
+            <w:shd w:val="clear" w:color="auto" w:fill="FFFFFF"/>
+            <w:tcMar>
+              <w:top w:w="30" w:type="dxa"/>
+              <w:left w:w="30" w:type="dxa"/>
+              <w:bottom w:w="30" w:type="dxa"/>
+              <w:right w:w="30" w:type="dxa"/>
+            </w:tcMar>
+            <w:vAlign w:val="center"/>
+          </w:tcPr>
+          <w:p>
+            <w:pPr>
+              <w:widowControl/>
+              <w:jc w:val="center"/>
+              <w:rPr>
+                <w:rFonts w:ascii="Times New Roman" w:hAnsi="Times New Roman" w:cs="Times New Roman"/>
+                <w:color w:val="2D3B45"/>
+                <w:kern w:val="0"/>
+                <w:szCs w:val="24"/>
+              </w:rPr>
+            </w:pPr>
+          </w:p>
+        </w:tc>
+        <w:tc>
+          <w:tcPr>
+            <w:tcW w:w="1701" w:type="dxa"/>
+            <w:tcBorders>
+              <w:top w:val="outset" w:sz="6" w:space="0" w:color="auto"/>
+              <w:left w:val="outset" w:sz="6" w:space="0" w:color="auto"/>
+              <w:bottom w:val="outset" w:sz="6" w:space="0" w:color="auto"/>
+              <w:right w:val="outset" w:sz="6" w:space="0" w:color="auto"/>
+            </w:tcBorders>
+            <w:shd w:val="clear" w:color="auto" w:fill="FFFFFF"/>
+            <w:tcMar>
+              <w:top w:w="30" w:type="dxa"/>
+              <w:left w:w="30" w:type="dxa"/>
+              <w:bottom w:w="30" w:type="dxa"/>
+              <w:right w:w="30" w:type="dxa"/>
+            </w:tcMar>
+            <w:vAlign w:val="center"/>
+          </w:tcPr>
+          <w:p>
+            <w:pPr>
+              <w:widowControl/>
+              <w:jc w:val="center"/>
+              <w:rPr>
                 <w:rFonts w:ascii="Times New Roman" w:hAnsi="Times New Roman" w:cs="Times New Roman" w:hint="eastAsia"/>
                 <w:color w:val="2D3B45"/>
                 <w:kern w:val="0"/>
                 <w:sz w:val="20"/>
                 <w:szCs w:val="20"/>
               </w:rPr>
-              <w:t>Return the first occurrence in our datab</w:t>
-            </w:r>
-            <w:r>
-              <w:rPr>
-                <w:rFonts w:ascii="Times New Roman" w:hAnsi="Times New Roman" w:cs="Times New Roman"/>
-                <w:color w:val="2D3B45"/>
-                <w:kern w:val="0"/>
-                <w:sz w:val="20"/>
-                <w:szCs w:val="20"/>
-              </w:rPr>
-              <w:t>a</w:t>
-            </w:r>
+            </w:pPr>
             <w:r>
               <w:rPr>
                 <w:rFonts w:ascii="Times New Roman" w:hAnsi="Times New Roman" w:cs="Times New Roman" w:hint="eastAsia"/>
@@ -5046,17 +5809,93 @@
                 <w:sz w:val="20"/>
                 <w:szCs w:val="20"/>
               </w:rPr>
-              <w:t>se</w:t>
-            </w:r>
-            <w:r>
-              <w:rPr>
-                <w:rFonts w:ascii="Times New Roman" w:hAnsi="Times New Roman" w:cs="Times New Roman"/>
-                <w:color w:val="2D3B45"/>
-                <w:kern w:val="0"/>
-                <w:sz w:val="20"/>
-                <w:szCs w:val="20"/>
-              </w:rPr>
-              <w:t xml:space="preserve"> with the staff of matching criteria</w:t>
+              <w:t>I</w:t>
+            </w:r>
+            <w:r>
+              <w:rPr>
+                <w:rFonts w:ascii="Times New Roman" w:hAnsi="Times New Roman" w:cs="Times New Roman"/>
+                <w:color w:val="2D3B45"/>
+                <w:kern w:val="0"/>
+                <w:sz w:val="20"/>
+                <w:szCs w:val="20"/>
+              </w:rPr>
+              <w:t xml:space="preserve">nput “Where is the office of </w:t>
+            </w:r>
+            <w:proofErr w:type="spellStart"/>
+            <w:r>
+              <w:rPr>
+                <w:rFonts w:ascii="Times New Roman" w:hAnsi="Times New Roman" w:cs="Times New Roman"/>
+                <w:color w:val="2D3B45"/>
+                <w:kern w:val="0"/>
+                <w:sz w:val="20"/>
+                <w:szCs w:val="20"/>
+              </w:rPr>
+              <w:t>Sunghun</w:t>
+            </w:r>
+            <w:proofErr w:type="spellEnd"/>
+            <w:r>
+              <w:rPr>
+                <w:rFonts w:ascii="Times New Roman" w:hAnsi="Times New Roman" w:cs="Times New Roman"/>
+                <w:color w:val="2D3B45"/>
+                <w:kern w:val="0"/>
+                <w:sz w:val="20"/>
+                <w:szCs w:val="20"/>
+              </w:rPr>
+              <w:t xml:space="preserve"> Kim?”</w:t>
+            </w:r>
+            <w:bookmarkStart w:id="0" w:name="_GoBack"/>
+            <w:bookmarkEnd w:id="0"/>
+          </w:p>
+        </w:tc>
+        <w:tc>
+          <w:tcPr>
+            <w:tcW w:w="2034" w:type="dxa"/>
+            <w:tcBorders>
+              <w:top w:val="outset" w:sz="6" w:space="0" w:color="auto"/>
+              <w:left w:val="outset" w:sz="6" w:space="0" w:color="auto"/>
+              <w:bottom w:val="outset" w:sz="6" w:space="0" w:color="auto"/>
+              <w:right w:val="outset" w:sz="6" w:space="0" w:color="auto"/>
+            </w:tcBorders>
+            <w:shd w:val="clear" w:color="auto" w:fill="FFFFFF"/>
+            <w:tcMar>
+              <w:top w:w="30" w:type="dxa"/>
+              <w:left w:w="30" w:type="dxa"/>
+              <w:bottom w:w="30" w:type="dxa"/>
+              <w:right w:w="30" w:type="dxa"/>
+            </w:tcMar>
+            <w:vAlign w:val="center"/>
+          </w:tcPr>
+          <w:p>
+            <w:pPr>
+              <w:widowControl/>
+              <w:jc w:val="center"/>
+              <w:rPr>
+                <w:rFonts w:ascii="Times New Roman" w:hAnsi="Times New Roman" w:cs="Times New Roman"/>
+                <w:color w:val="2D3B45"/>
+                <w:kern w:val="0"/>
+                <w:sz w:val="20"/>
+                <w:szCs w:val="20"/>
+              </w:rPr>
+            </w:pPr>
+            <w:r>
+              <w:rPr>
+                <w:rFonts w:ascii="Times New Roman" w:hAnsi="Times New Roman" w:cs="Times New Roman" w:hint="eastAsia"/>
+                <w:color w:val="2D3B45"/>
+                <w:kern w:val="0"/>
+                <w:sz w:val="20"/>
+                <w:szCs w:val="20"/>
+              </w:rPr>
+              <w:t>R</w:t>
+            </w:r>
+            <w:r>
+              <w:rPr>
+                <w:rFonts w:ascii="Times New Roman" w:hAnsi="Times New Roman" w:cs="Times New Roman"/>
+                <w:color w:val="2D3B45"/>
+                <w:kern w:val="0"/>
+                <w:sz w:val="20"/>
+                <w:szCs w:val="20"/>
+              </w:rPr>
+              <w:t>eturn details of Prof. Kim</w:t>
             </w:r>
           </w:p>
         </w:tc>

</xml_diff>

<commit_message>
Basic framework of milestone 3 project
</commit_message>
<xml_diff>
--- a/Milestone 3/COMP3111 Milestone 3 Report.docx
+++ b/Milestone 3/COMP3111 Milestone 3 Report.docx
@@ -46,7 +46,6 @@
           <w:sz w:val="22"/>
         </w:rPr>
       </w:pPr>
-      <w:proofErr w:type="gramStart"/>
       <w:r>
         <w:rPr>
           <w:rFonts w:ascii="Microsoft YaHei Light" w:eastAsia="Microsoft YaHei Light" w:hAnsi="Microsoft YaHei Light" w:cs="Calibri"/>
@@ -54,17 +53,7 @@
           <w:kern w:val="0"/>
           <w:sz w:val="22"/>
         </w:rPr>
-        <w:t>Topic :</w:t>
-      </w:r>
-      <w:proofErr w:type="gramEnd"/>
-      <w:r>
-        <w:rPr>
-          <w:rFonts w:ascii="Microsoft YaHei Light" w:eastAsia="Microsoft YaHei Light" w:hAnsi="Microsoft YaHei Light" w:cs="Calibri"/>
-          <w:b/>
-          <w:kern w:val="0"/>
-          <w:sz w:val="22"/>
-        </w:rPr>
-        <w:t xml:space="preserve"> HKUST Freshmen Chatbot</w:t>
+        <w:t>Topic : HKUST Freshmen Chatbot</w:t>
       </w:r>
     </w:p>
     <w:p>
@@ -84,27 +73,7 @@
           <w:sz w:val="18"/>
           <w:szCs w:val="18"/>
         </w:rPr>
-        <w:t xml:space="preserve">Team </w:t>
-      </w:r>
-      <w:proofErr w:type="gramStart"/>
-      <w:r>
-        <w:rPr>
-          <w:rFonts w:ascii="Microsoft YaHei Light" w:eastAsia="Microsoft YaHei Light" w:hAnsi="Microsoft YaHei Light" w:cs="Calibri"/>
-          <w:kern w:val="0"/>
-          <w:sz w:val="18"/>
-          <w:szCs w:val="18"/>
-        </w:rPr>
-        <w:t>Members :</w:t>
-      </w:r>
-      <w:proofErr w:type="gramEnd"/>
-      <w:r>
-        <w:rPr>
-          <w:rFonts w:ascii="Microsoft YaHei Light" w:eastAsia="Microsoft YaHei Light" w:hAnsi="Microsoft YaHei Light" w:cs="Calibri"/>
-          <w:kern w:val="0"/>
-          <w:sz w:val="18"/>
-          <w:szCs w:val="18"/>
-        </w:rPr>
-        <w:t xml:space="preserve"> Chan Yee San Samuel, Leung Cheuk Nam, Liu Yan Ho,</w:t>
+        <w:t>Team Members : Chan Yee San Samuel, Leung Cheuk Nam, Liu Yan Ho,</w:t>
       </w:r>
       <w:r>
         <w:rPr>
@@ -122,27 +91,7 @@
           <w:sz w:val="18"/>
           <w:szCs w:val="18"/>
         </w:rPr>
-        <w:t xml:space="preserve">Fung Yuk Cheung, Lai </w:t>
-      </w:r>
-      <w:proofErr w:type="spellStart"/>
-      <w:r>
-        <w:rPr>
-          <w:rFonts w:ascii="Microsoft YaHei Light" w:eastAsia="Microsoft YaHei Light" w:hAnsi="Microsoft YaHei Light" w:cs="Calibri"/>
-          <w:kern w:val="0"/>
-          <w:sz w:val="18"/>
-          <w:szCs w:val="18"/>
-        </w:rPr>
-        <w:t>Yui</w:t>
-      </w:r>
-      <w:proofErr w:type="spellEnd"/>
-      <w:r>
-        <w:rPr>
-          <w:rFonts w:ascii="Microsoft YaHei Light" w:eastAsia="Microsoft YaHei Light" w:hAnsi="Microsoft YaHei Light" w:cs="Calibri"/>
-          <w:kern w:val="0"/>
-          <w:sz w:val="18"/>
-          <w:szCs w:val="18"/>
-        </w:rPr>
-        <w:t xml:space="preserve"> Fung</w:t>
+        <w:t>Fung Yuk Cheung, Lai Yui Fung</w:t>
       </w:r>
     </w:p>
     <w:p>
@@ -778,7 +727,7 @@
     <w:p>
       <w:pPr>
         <w:rPr>
-          <w:rFonts w:cstheme="minorHAnsi" w:hint="eastAsia"/>
+          <w:rFonts w:cstheme="minorHAnsi"/>
           <w:kern w:val="0"/>
           <w:szCs w:val="24"/>
         </w:rPr>
@@ -794,12 +743,111 @@
       </w:pPr>
       <w:r>
         <w:rPr>
+          <w:rFonts w:cstheme="minorHAnsi"/>
+          <w:b/>
+          <w:kern w:val="0"/>
+          <w:szCs w:val="24"/>
+        </w:rPr>
+        <w:lastRenderedPageBreak/>
+        <w:t>Part 4</w:t>
+      </w:r>
+      <w:r>
+        <w:rPr>
+          <w:rFonts w:cstheme="minorHAnsi"/>
+          <w:kern w:val="0"/>
+          <w:szCs w:val="24"/>
+        </w:rPr>
+        <w:t xml:space="preserve">. </w:t>
+      </w:r>
+      <w:r>
+        <w:rPr>
+          <w:rFonts w:cstheme="minorHAnsi"/>
+          <w:kern w:val="0"/>
+          <w:szCs w:val="24"/>
+        </w:rPr>
+        <w:t>Details on testing</w:t>
+      </w:r>
+      <w:bookmarkStart w:id="0" w:name="_GoBack"/>
+      <w:bookmarkEnd w:id="0"/>
+    </w:p>
+    <w:p>
+      <w:pPr>
+        <w:rPr>
+          <w:rFonts w:cstheme="minorHAnsi"/>
+          <w:b/>
+          <w:kern w:val="0"/>
+          <w:szCs w:val="24"/>
+        </w:rPr>
+      </w:pPr>
+    </w:p>
+    <w:p>
+      <w:pPr>
+        <w:rPr>
           <w:rFonts w:cstheme="minorHAnsi" w:hint="eastAsia"/>
           <w:b/>
           <w:kern w:val="0"/>
           <w:szCs w:val="24"/>
         </w:rPr>
-        <w:lastRenderedPageBreak/>
+      </w:pPr>
+    </w:p>
+    <w:p>
+      <w:pPr>
+        <w:rPr>
+          <w:rFonts w:cstheme="minorHAnsi"/>
+          <w:kern w:val="0"/>
+          <w:szCs w:val="24"/>
+        </w:rPr>
+      </w:pPr>
+      <w:r>
+        <w:rPr>
+          <w:rFonts w:cstheme="minorHAnsi"/>
+          <w:b/>
+          <w:kern w:val="0"/>
+          <w:szCs w:val="24"/>
+        </w:rPr>
+        <w:t>Part 5</w:t>
+      </w:r>
+      <w:r>
+        <w:rPr>
+          <w:rFonts w:cstheme="minorHAnsi"/>
+          <w:kern w:val="0"/>
+          <w:szCs w:val="24"/>
+        </w:rPr>
+        <w:t xml:space="preserve">. </w:t>
+      </w:r>
+      <w:r>
+        <w:rPr>
+          <w:rFonts w:cstheme="minorHAnsi"/>
+          <w:kern w:val="0"/>
+          <w:szCs w:val="24"/>
+        </w:rPr>
+        <w:t>URL of Javadoc on project</w:t>
+      </w:r>
+    </w:p>
+    <w:p>
+      <w:pPr>
+        <w:rPr>
+          <w:rFonts w:cstheme="minorHAnsi" w:hint="eastAsia"/>
+          <w:kern w:val="0"/>
+          <w:szCs w:val="24"/>
+        </w:rPr>
+      </w:pPr>
+    </w:p>
+    <w:p>
+      <w:pPr>
+        <w:rPr>
+          <w:rFonts w:cstheme="minorHAnsi"/>
+          <w:kern w:val="0"/>
+          <w:szCs w:val="24"/>
+        </w:rPr>
+      </w:pPr>
+      <w:r>
+        <w:rPr>
+          <w:rFonts w:cstheme="minorHAnsi" w:hint="eastAsia"/>
+          <w:b/>
+          <w:kern w:val="0"/>
+          <w:szCs w:val="24"/>
+        </w:rPr>
         <w:t xml:space="preserve">Part 6. </w:t>
       </w:r>
       <w:r>
@@ -1109,7 +1157,6 @@
           <w:kern w:val="0"/>
           <w:szCs w:val="24"/>
         </w:rPr>
-        <w:lastRenderedPageBreak/>
         <w:t>Part 7</w:t>
       </w:r>
       <w:r>
@@ -2762,6 +2809,7 @@
                 <w:kern w:val="0"/>
                 <w:szCs w:val="24"/>
               </w:rPr>
+              <w:lastRenderedPageBreak/>
               <w:t xml:space="preserve">Feature 3 </w:t>
             </w:r>
             <w:r>
@@ -3895,29 +3943,7 @@
                 <w:sz w:val="20"/>
                 <w:szCs w:val="20"/>
               </w:rPr>
-              <w:t xml:space="preserve">Input “Where to book Lecture Room </w:t>
-            </w:r>
-            <w:proofErr w:type="gramStart"/>
-            <w:r>
-              <w:rPr>
-                <w:rFonts w:ascii="Times New Roman" w:hAnsi="Times New Roman" w:cs="Times New Roman"/>
-                <w:color w:val="2D3B45"/>
-                <w:kern w:val="0"/>
-                <w:sz w:val="20"/>
-                <w:szCs w:val="20"/>
-              </w:rPr>
-              <w:t>and also</w:t>
-            </w:r>
-            <w:proofErr w:type="gramEnd"/>
-            <w:r>
-              <w:rPr>
-                <w:rFonts w:ascii="Times New Roman" w:hAnsi="Times New Roman" w:cs="Times New Roman"/>
-                <w:color w:val="2D3B45"/>
-                <w:kern w:val="0"/>
-                <w:sz w:val="20"/>
-                <w:szCs w:val="20"/>
-              </w:rPr>
-              <w:t xml:space="preserve"> Study Room?” (No lecture room keyword in database)</w:t>
+              <w:t>Input “Where to book Lecture Room and also Study Room?” (No lecture room keyword in database)</w:t>
             </w:r>
           </w:p>
         </w:tc>
@@ -4654,7 +4680,6 @@
                 <w:kern w:val="0"/>
                 <w:szCs w:val="24"/>
               </w:rPr>
-              <w:lastRenderedPageBreak/>
               <w:t>F</w:t>
             </w:r>
             <w:r>
@@ -5148,29 +5173,7 @@
                 <w:sz w:val="20"/>
                 <w:szCs w:val="20"/>
               </w:rPr>
-              <w:t xml:space="preserve">Input “Where could I get info on HKUST </w:t>
-            </w:r>
-            <w:proofErr w:type="spellStart"/>
-            <w:r>
-              <w:rPr>
-                <w:rFonts w:ascii="Times New Roman" w:hAnsi="Times New Roman" w:cs="Times New Roman"/>
-                <w:color w:val="2D3B45"/>
-                <w:kern w:val="0"/>
-                <w:sz w:val="20"/>
-                <w:szCs w:val="20"/>
-              </w:rPr>
-              <w:t>soc</w:t>
-            </w:r>
-            <w:proofErr w:type="spellEnd"/>
-            <w:r>
-              <w:rPr>
-                <w:rFonts w:ascii="Times New Roman" w:hAnsi="Times New Roman" w:cs="Times New Roman"/>
-                <w:color w:val="2D3B45"/>
-                <w:kern w:val="0"/>
-                <w:sz w:val="20"/>
-                <w:szCs w:val="20"/>
-              </w:rPr>
-              <w:t>?”</w:t>
+              <w:t>Input “Where could I get info on HKUST soc?”</w:t>
             </w:r>
           </w:p>
         </w:tc>
@@ -5361,20 +5364,8 @@
                 <w:sz w:val="20"/>
                 <w:szCs w:val="20"/>
               </w:rPr>
-              <w:t xml:space="preserve">office location </w:t>
-            </w:r>
-            <w:proofErr w:type="spellStart"/>
-            <w:r>
-              <w:rPr>
-                <w:rFonts w:ascii="Times New Roman" w:hAnsi="Times New Roman" w:cs="Times New Roman"/>
-                <w:color w:val="2D3B45"/>
-                <w:kern w:val="0"/>
-                <w:sz w:val="20"/>
-                <w:szCs w:val="20"/>
-              </w:rPr>
-              <w:t>etc</w:t>
-            </w:r>
-            <w:proofErr w:type="spellEnd"/>
+              <w:t>office location etc</w:t>
+            </w:r>
           </w:p>
         </w:tc>
         <w:tc>
@@ -5819,32 +5810,8 @@
                 <w:sz w:val="20"/>
                 <w:szCs w:val="20"/>
               </w:rPr>
-              <w:t xml:space="preserve">nput “Where is the office of </w:t>
-            </w:r>
-            <w:proofErr w:type="spellStart"/>
-            <w:r>
-              <w:rPr>
-                <w:rFonts w:ascii="Times New Roman" w:hAnsi="Times New Roman" w:cs="Times New Roman"/>
-                <w:color w:val="2D3B45"/>
-                <w:kern w:val="0"/>
-                <w:sz w:val="20"/>
-                <w:szCs w:val="20"/>
-              </w:rPr>
-              <w:t>Sunghun</w:t>
-            </w:r>
-            <w:proofErr w:type="spellEnd"/>
-            <w:r>
-              <w:rPr>
-                <w:rFonts w:ascii="Times New Roman" w:hAnsi="Times New Roman" w:cs="Times New Roman"/>
-                <w:color w:val="2D3B45"/>
-                <w:kern w:val="0"/>
-                <w:sz w:val="20"/>
-                <w:szCs w:val="20"/>
-              </w:rPr>
-              <w:t xml:space="preserve"> Kim?”</w:t>
-            </w:r>
-            <w:bookmarkStart w:id="0" w:name="_GoBack"/>
-            <w:bookmarkEnd w:id="0"/>
+              <w:t>nput “Where is the office of Sunghun Kim?”</w:t>
+            </w:r>
           </w:p>
         </w:tc>
         <w:tc>

</xml_diff>

<commit_message>
Insert new UML class diagram
</commit_message>
<xml_diff>
--- a/Milestone 3/COMP3111 Milestone 3 Report.docx
+++ b/Milestone 3/COMP3111 Milestone 3 Report.docx
@@ -46,6 +46,7 @@
           <w:sz w:val="22"/>
         </w:rPr>
       </w:pPr>
+      <w:proofErr w:type="gramStart"/>
       <w:r>
         <w:rPr>
           <w:rFonts w:ascii="Microsoft YaHei Light" w:eastAsia="Microsoft YaHei Light" w:hAnsi="Microsoft YaHei Light" w:cs="Calibri"/>
@@ -53,7 +54,17 @@
           <w:kern w:val="0"/>
           <w:sz w:val="22"/>
         </w:rPr>
-        <w:t>Topic : HKUST Freshmen Chatbot</w:t>
+        <w:t>Topic :</w:t>
+      </w:r>
+      <w:proofErr w:type="gramEnd"/>
+      <w:r>
+        <w:rPr>
+          <w:rFonts w:ascii="Microsoft YaHei Light" w:eastAsia="Microsoft YaHei Light" w:hAnsi="Microsoft YaHei Light" w:cs="Calibri"/>
+          <w:b/>
+          <w:kern w:val="0"/>
+          <w:sz w:val="22"/>
+        </w:rPr>
+        <w:t xml:space="preserve"> HKUST Freshmen Chatbot</w:t>
       </w:r>
     </w:p>
     <w:p>
@@ -73,7 +84,27 @@
           <w:sz w:val="18"/>
           <w:szCs w:val="18"/>
         </w:rPr>
-        <w:t>Team Members : Chan Yee San Samuel, Leung Cheuk Nam, Liu Yan Ho,</w:t>
+        <w:t xml:space="preserve">Team </w:t>
+      </w:r>
+      <w:proofErr w:type="gramStart"/>
+      <w:r>
+        <w:rPr>
+          <w:rFonts w:ascii="Microsoft YaHei Light" w:eastAsia="Microsoft YaHei Light" w:hAnsi="Microsoft YaHei Light" w:cs="Calibri"/>
+          <w:kern w:val="0"/>
+          <w:sz w:val="18"/>
+          <w:szCs w:val="18"/>
+        </w:rPr>
+        <w:t>Members :</w:t>
+      </w:r>
+      <w:proofErr w:type="gramEnd"/>
+      <w:r>
+        <w:rPr>
+          <w:rFonts w:ascii="Microsoft YaHei Light" w:eastAsia="Microsoft YaHei Light" w:hAnsi="Microsoft YaHei Light" w:cs="Calibri"/>
+          <w:kern w:val="0"/>
+          <w:sz w:val="18"/>
+          <w:szCs w:val="18"/>
+        </w:rPr>
+        <w:t xml:space="preserve"> Chan Yee San Samuel, Leung Cheuk Nam, Liu Yan Ho,</w:t>
       </w:r>
       <w:r>
         <w:rPr>
@@ -91,7 +122,27 @@
           <w:sz w:val="18"/>
           <w:szCs w:val="18"/>
         </w:rPr>
-        <w:t>Fung Yuk Cheung, Lai Yui Fung</w:t>
+        <w:t xml:space="preserve">Fung Yuk Cheung, Lai </w:t>
+      </w:r>
+      <w:proofErr w:type="spellStart"/>
+      <w:r>
+        <w:rPr>
+          <w:rFonts w:ascii="Microsoft YaHei Light" w:eastAsia="Microsoft YaHei Light" w:hAnsi="Microsoft YaHei Light" w:cs="Calibri"/>
+          <w:kern w:val="0"/>
+          <w:sz w:val="18"/>
+          <w:szCs w:val="18"/>
+        </w:rPr>
+        <w:t>Yui</w:t>
+      </w:r>
+      <w:proofErr w:type="spellEnd"/>
+      <w:r>
+        <w:rPr>
+          <w:rFonts w:ascii="Microsoft YaHei Light" w:eastAsia="Microsoft YaHei Light" w:hAnsi="Microsoft YaHei Light" w:cs="Calibri"/>
+          <w:kern w:val="0"/>
+          <w:sz w:val="18"/>
+          <w:szCs w:val="18"/>
+        </w:rPr>
+        <w:t xml:space="preserve"> Fung</w:t>
       </w:r>
     </w:p>
     <w:p>
@@ -107,7 +158,7 @@
     <w:p>
       <w:pPr>
         <w:rPr>
-          <w:rFonts w:cstheme="minorHAnsi" w:hint="eastAsia"/>
+          <w:rFonts w:cstheme="minorHAnsi"/>
           <w:kern w:val="0"/>
           <w:szCs w:val="24"/>
         </w:rPr>
@@ -169,6 +220,8 @@
           <w:szCs w:val="20"/>
         </w:rPr>
       </w:pPr>
+      <w:bookmarkStart w:id="0" w:name="_GoBack"/>
+      <w:bookmarkEnd w:id="0"/>
     </w:p>
     <w:p>
       <w:pPr>
@@ -212,9 +265,17 @@
           <w:szCs w:val="24"/>
         </w:rPr>
         <w:drawing>
-          <wp:inline distT="0" distB="0" distL="0" distR="0" wp14:anchorId="71246F57" wp14:editId="1DD05BB0">
-            <wp:extent cx="5400040" cy="4027805"/>
+          <wp:anchor distT="0" distB="0" distL="114300" distR="114300" simplePos="0" relativeHeight="251658240" behindDoc="0" locked="0" layoutInCell="1" allowOverlap="1" wp14:anchorId="71246F57">
+            <wp:simplePos x="0" y="0"/>
+            <wp:positionH relativeFrom="column">
+              <wp:posOffset>-890270</wp:posOffset>
+            </wp:positionH>
+            <wp:positionV relativeFrom="paragraph">
+              <wp:posOffset>276225</wp:posOffset>
+            </wp:positionV>
+            <wp:extent cx="7241540" cy="4876800"/>
             <wp:effectExtent l="0" t="0" r="0" b="0"/>
+            <wp:wrapSquare wrapText="bothSides"/>
             <wp:docPr id="8" name="Picture 8"/>
             <wp:cNvGraphicFramePr>
               <a:graphicFrameLocks xmlns:a="http://schemas.openxmlformats.org/drawingml/2006/main" noChangeAspect="1"/>
@@ -241,7 +302,7 @@
                   <pic:spPr>
                     <a:xfrm>
                       <a:off x="0" y="0"/>
-                      <a:ext cx="5400040" cy="4027805"/>
+                      <a:ext cx="7241540" cy="4876800"/>
                     </a:xfrm>
                     <a:prstGeom prst="rect">
                       <a:avLst/>
@@ -250,7 +311,13 @@
                 </pic:pic>
               </a:graphicData>
             </a:graphic>
-          </wp:inline>
+            <wp14:sizeRelH relativeFrom="page">
+              <wp14:pctWidth>0</wp14:pctWidth>
+            </wp14:sizeRelH>
+            <wp14:sizeRelV relativeFrom="page">
+              <wp14:pctHeight>0</wp14:pctHeight>
+            </wp14:sizeRelV>
+          </wp:anchor>
         </w:drawing>
       </w:r>
     </w:p>
@@ -664,7 +731,7 @@
     <w:p>
       <w:pPr>
         <w:rPr>
-          <w:rFonts w:asciiTheme="majorHAnsi" w:hAnsiTheme="majorHAnsi" w:cstheme="majorHAnsi" w:hint="eastAsia"/>
+          <w:rFonts w:asciiTheme="majorHAnsi" w:hAnsiTheme="majorHAnsi" w:cstheme="majorHAnsi"/>
           <w:kern w:val="0"/>
           <w:sz w:val="18"/>
           <w:szCs w:val="18"/>
@@ -767,8 +834,6 @@
         </w:rPr>
         <w:t>Details on testing</w:t>
       </w:r>
-      <w:bookmarkStart w:id="0" w:name="_GoBack"/>
-      <w:bookmarkEnd w:id="0"/>
     </w:p>
     <w:p>
       <w:pPr>
@@ -783,7 +848,7 @@
     <w:p>
       <w:pPr>
         <w:rPr>
-          <w:rFonts w:cstheme="minorHAnsi" w:hint="eastAsia"/>
+          <w:rFonts w:cstheme="minorHAnsi"/>
           <w:b/>
           <w:kern w:val="0"/>
           <w:szCs w:val="24"/>
@@ -827,7 +892,7 @@
     <w:p>
       <w:pPr>
         <w:rPr>
-          <w:rFonts w:cstheme="minorHAnsi" w:hint="eastAsia"/>
+          <w:rFonts w:cstheme="minorHAnsi"/>
           <w:kern w:val="0"/>
           <w:szCs w:val="24"/>
         </w:rPr>
@@ -943,7 +1008,7 @@
     <w:p>
       <w:pPr>
         <w:rPr>
-          <w:rFonts w:cstheme="minorHAnsi" w:hint="eastAsia"/>
+          <w:rFonts w:cstheme="minorHAnsi"/>
           <w:kern w:val="0"/>
           <w:sz w:val="20"/>
           <w:szCs w:val="20"/>
@@ -962,7 +1027,7 @@
     <w:p>
       <w:pPr>
         <w:rPr>
-          <w:rFonts w:cstheme="minorHAnsi" w:hint="eastAsia"/>
+          <w:rFonts w:cstheme="minorHAnsi"/>
           <w:kern w:val="0"/>
           <w:szCs w:val="24"/>
         </w:rPr>
@@ -1135,7 +1200,7 @@
     <w:p>
       <w:pPr>
         <w:rPr>
-          <w:rFonts w:cstheme="minorHAnsi" w:hint="eastAsia"/>
+          <w:rFonts w:cstheme="minorHAnsi"/>
           <w:kern w:val="0"/>
           <w:sz w:val="20"/>
           <w:szCs w:val="20"/>
@@ -1574,7 +1639,7 @@
               <w:spacing w:before="180" w:after="180"/>
               <w:jc w:val="center"/>
               <w:rPr>
-                <w:rFonts w:ascii="Times New Roman" w:hAnsi="Times New Roman" w:cs="Times New Roman" w:hint="eastAsia"/>
+                <w:rFonts w:ascii="Times New Roman" w:hAnsi="Times New Roman" w:cs="Times New Roman"/>
                 <w:color w:val="2D3B45"/>
                 <w:kern w:val="0"/>
                 <w:sz w:val="20"/>
@@ -1768,7 +1833,7 @@
               <w:spacing w:before="180" w:after="180"/>
               <w:jc w:val="center"/>
               <w:rPr>
-                <w:rFonts w:ascii="Times New Roman" w:hAnsi="Times New Roman" w:cs="Times New Roman" w:hint="eastAsia"/>
+                <w:rFonts w:ascii="Times New Roman" w:hAnsi="Times New Roman" w:cs="Times New Roman"/>
                 <w:color w:val="2D3B45"/>
                 <w:kern w:val="0"/>
                 <w:sz w:val="20"/>
@@ -1960,7 +2025,7 @@
               <w:spacing w:before="180" w:after="180"/>
               <w:jc w:val="center"/>
               <w:rPr>
-                <w:rFonts w:ascii="Times New Roman" w:hAnsi="Times New Roman" w:cs="Times New Roman" w:hint="eastAsia"/>
+                <w:rFonts w:ascii="Times New Roman" w:hAnsi="Times New Roman" w:cs="Times New Roman"/>
                 <w:color w:val="2D3B45"/>
                 <w:kern w:val="0"/>
                 <w:sz w:val="20"/>
@@ -2668,7 +2733,7 @@
               <w:spacing w:before="180" w:after="180"/>
               <w:jc w:val="center"/>
               <w:rPr>
-                <w:rFonts w:ascii="Times New Roman" w:hAnsi="Times New Roman" w:cs="Times New Roman" w:hint="eastAsia"/>
+                <w:rFonts w:ascii="Times New Roman" w:hAnsi="Times New Roman" w:cs="Times New Roman"/>
                 <w:color w:val="2D3B45"/>
                 <w:kern w:val="0"/>
                 <w:sz w:val="20"/>
@@ -3087,21 +3152,21 @@
               <w:spacing w:before="180" w:after="180"/>
               <w:jc w:val="center"/>
               <w:rPr>
+                <w:rFonts w:ascii="Times New Roman" w:hAnsi="Times New Roman" w:cs="Times New Roman"/>
+                <w:color w:val="2D3B45"/>
+                <w:kern w:val="0"/>
+                <w:sz w:val="20"/>
+                <w:szCs w:val="20"/>
+              </w:rPr>
+            </w:pPr>
+            <w:r>
+              <w:rPr>
                 <w:rFonts w:ascii="Times New Roman" w:hAnsi="Times New Roman" w:cs="Times New Roman" w:hint="eastAsia"/>
                 <w:color w:val="2D3B45"/>
                 <w:kern w:val="0"/>
                 <w:sz w:val="20"/>
                 <w:szCs w:val="20"/>
               </w:rPr>
-            </w:pPr>
-            <w:r>
-              <w:rPr>
-                <w:rFonts w:ascii="Times New Roman" w:hAnsi="Times New Roman" w:cs="Times New Roman" w:hint="eastAsia"/>
-                <w:color w:val="2D3B45"/>
-                <w:kern w:val="0"/>
-                <w:sz w:val="20"/>
-                <w:szCs w:val="20"/>
-              </w:rPr>
               <w:t xml:space="preserve">Input </w:t>
             </w:r>
             <w:r>
@@ -3139,7 +3204,7 @@
               <w:widowControl/>
               <w:jc w:val="center"/>
               <w:rPr>
-                <w:rFonts w:ascii="Times New Roman" w:hAnsi="Times New Roman" w:cs="Times New Roman" w:hint="eastAsia"/>
+                <w:rFonts w:ascii="Times New Roman" w:hAnsi="Times New Roman" w:cs="Times New Roman"/>
                 <w:color w:val="2D3B45"/>
                 <w:kern w:val="0"/>
                 <w:sz w:val="20"/>
@@ -3278,7 +3343,7 @@
               <w:spacing w:before="180" w:after="180"/>
               <w:jc w:val="center"/>
               <w:rPr>
-                <w:rFonts w:ascii="Times New Roman" w:hAnsi="Times New Roman" w:cs="Times New Roman" w:hint="eastAsia"/>
+                <w:rFonts w:ascii="Times New Roman" w:hAnsi="Times New Roman" w:cs="Times New Roman"/>
                 <w:color w:val="2D3B45"/>
                 <w:kern w:val="0"/>
                 <w:sz w:val="20"/>
@@ -3943,7 +4008,29 @@
                 <w:sz w:val="20"/>
                 <w:szCs w:val="20"/>
               </w:rPr>
-              <w:t>Input “Where to book Lecture Room and also Study Room?” (No lecture room keyword in database)</w:t>
+              <w:t xml:space="preserve">Input “Where to book Lecture Room </w:t>
+            </w:r>
+            <w:proofErr w:type="gramStart"/>
+            <w:r>
+              <w:rPr>
+                <w:rFonts w:ascii="Times New Roman" w:hAnsi="Times New Roman" w:cs="Times New Roman"/>
+                <w:color w:val="2D3B45"/>
+                <w:kern w:val="0"/>
+                <w:sz w:val="20"/>
+                <w:szCs w:val="20"/>
+              </w:rPr>
+              <w:t>and also</w:t>
+            </w:r>
+            <w:proofErr w:type="gramEnd"/>
+            <w:r>
+              <w:rPr>
+                <w:rFonts w:ascii="Times New Roman" w:hAnsi="Times New Roman" w:cs="Times New Roman"/>
+                <w:color w:val="2D3B45"/>
+                <w:kern w:val="0"/>
+                <w:sz w:val="20"/>
+                <w:szCs w:val="20"/>
+              </w:rPr>
+              <w:t xml:space="preserve"> Study Room?” (No lecture room keyword in database)</w:t>
             </w:r>
           </w:p>
         </w:tc>
@@ -5173,7 +5260,29 @@
                 <w:sz w:val="20"/>
                 <w:szCs w:val="20"/>
               </w:rPr>
-              <w:t>Input “Where could I get info on HKUST soc?”</w:t>
+              <w:t xml:space="preserve">Input “Where could I get info on HKUST </w:t>
+            </w:r>
+            <w:proofErr w:type="spellStart"/>
+            <w:r>
+              <w:rPr>
+                <w:rFonts w:ascii="Times New Roman" w:hAnsi="Times New Roman" w:cs="Times New Roman"/>
+                <w:color w:val="2D3B45"/>
+                <w:kern w:val="0"/>
+                <w:sz w:val="20"/>
+                <w:szCs w:val="20"/>
+              </w:rPr>
+              <w:t>soc</w:t>
+            </w:r>
+            <w:proofErr w:type="spellEnd"/>
+            <w:r>
+              <w:rPr>
+                <w:rFonts w:ascii="Times New Roman" w:hAnsi="Times New Roman" w:cs="Times New Roman"/>
+                <w:color w:val="2D3B45"/>
+                <w:kern w:val="0"/>
+                <w:sz w:val="20"/>
+                <w:szCs w:val="20"/>
+              </w:rPr>
+              <w:t>?”</w:t>
             </w:r>
           </w:p>
         </w:tc>
@@ -5364,8 +5473,20 @@
                 <w:sz w:val="20"/>
                 <w:szCs w:val="20"/>
               </w:rPr>
-              <w:t>office location etc</w:t>
-            </w:r>
+              <w:t xml:space="preserve">office location </w:t>
+            </w:r>
+            <w:proofErr w:type="spellStart"/>
+            <w:r>
+              <w:rPr>
+                <w:rFonts w:ascii="Times New Roman" w:hAnsi="Times New Roman" w:cs="Times New Roman"/>
+                <w:color w:val="2D3B45"/>
+                <w:kern w:val="0"/>
+                <w:sz w:val="20"/>
+                <w:szCs w:val="20"/>
+              </w:rPr>
+              <w:t>etc</w:t>
+            </w:r>
+            <w:proofErr w:type="spellEnd"/>
           </w:p>
         </w:tc>
         <w:tc>
@@ -5785,21 +5906,21 @@
               <w:widowControl/>
               <w:jc w:val="center"/>
               <w:rPr>
+                <w:rFonts w:ascii="Times New Roman" w:hAnsi="Times New Roman" w:cs="Times New Roman"/>
+                <w:color w:val="2D3B45"/>
+                <w:kern w:val="0"/>
+                <w:sz w:val="20"/>
+                <w:szCs w:val="20"/>
+              </w:rPr>
+            </w:pPr>
+            <w:r>
+              <w:rPr>
                 <w:rFonts w:ascii="Times New Roman" w:hAnsi="Times New Roman" w:cs="Times New Roman" w:hint="eastAsia"/>
                 <w:color w:val="2D3B45"/>
                 <w:kern w:val="0"/>
                 <w:sz w:val="20"/>
                 <w:szCs w:val="20"/>
               </w:rPr>
-            </w:pPr>
-            <w:r>
-              <w:rPr>
-                <w:rFonts w:ascii="Times New Roman" w:hAnsi="Times New Roman" w:cs="Times New Roman" w:hint="eastAsia"/>
-                <w:color w:val="2D3B45"/>
-                <w:kern w:val="0"/>
-                <w:sz w:val="20"/>
-                <w:szCs w:val="20"/>
-              </w:rPr>
               <w:t>I</w:t>
             </w:r>
             <w:r>
@@ -5810,7 +5931,29 @@
                 <w:sz w:val="20"/>
                 <w:szCs w:val="20"/>
               </w:rPr>
-              <w:t>nput “Where is the office of Sunghun Kim?”</w:t>
+              <w:t xml:space="preserve">nput “Where is the office of </w:t>
+            </w:r>
+            <w:proofErr w:type="spellStart"/>
+            <w:r>
+              <w:rPr>
+                <w:rFonts w:ascii="Times New Roman" w:hAnsi="Times New Roman" w:cs="Times New Roman"/>
+                <w:color w:val="2D3B45"/>
+                <w:kern w:val="0"/>
+                <w:sz w:val="20"/>
+                <w:szCs w:val="20"/>
+              </w:rPr>
+              <w:t>Sunghun</w:t>
+            </w:r>
+            <w:proofErr w:type="spellEnd"/>
+            <w:r>
+              <w:rPr>
+                <w:rFonts w:ascii="Times New Roman" w:hAnsi="Times New Roman" w:cs="Times New Roman"/>
+                <w:color w:val="2D3B45"/>
+                <w:kern w:val="0"/>
+                <w:sz w:val="20"/>
+                <w:szCs w:val="20"/>
+              </w:rPr>
+              <w:t xml:space="preserve"> Kim?”</w:t>
             </w:r>
           </w:p>
         </w:tc>

</xml_diff>

<commit_message>
Finished also the design pattern used in project
</commit_message>
<xml_diff>
--- a/Milestone 3/COMP3111 Milestone 3 Report.docx
+++ b/Milestone 3/COMP3111 Milestone 3 Report.docx
@@ -198,7 +198,7 @@
           <w:szCs w:val="20"/>
         </w:rPr>
       </w:pPr>
-      <w:hyperlink r:id="rId4" w:history="1">
+      <w:hyperlink r:id="rId5" w:history="1">
         <w:r>
           <w:rPr>
             <w:rStyle w:val="a3"/>
@@ -220,8 +220,6 @@
           <w:szCs w:val="20"/>
         </w:rPr>
       </w:pPr>
-      <w:bookmarkStart w:id="0" w:name="_GoBack"/>
-      <w:bookmarkEnd w:id="0"/>
     </w:p>
     <w:p>
       <w:pPr>
@@ -288,7 +286,7 @@
                     <pic:cNvPicPr/>
                   </pic:nvPicPr>
                   <pic:blipFill>
-                    <a:blip r:embed="rId5" cstate="print">
+                    <a:blip r:embed="rId6" cstate="print">
                       <a:extLst>
                         <a:ext uri="{28A0092B-C50C-407E-A947-70E740481C1C}">
                           <a14:useLocalDpi xmlns:a14="http://schemas.microsoft.com/office/drawing/2010/main" val="0"/>
@@ -373,7 +371,7 @@
                     </pic:cNvPicPr>
                   </pic:nvPicPr>
                   <pic:blipFill>
-                    <a:blip r:embed="rId6">
+                    <a:blip r:embed="rId7">
                       <a:extLst>
                         <a:ext uri="{28A0092B-C50C-407E-A947-70E740481C1C}">
                           <a14:useLocalDpi xmlns:a14="http://schemas.microsoft.com/office/drawing/2010/main" val="0"/>
@@ -456,7 +454,7 @@
                     </pic:cNvPicPr>
                   </pic:nvPicPr>
                   <pic:blipFill>
-                    <a:blip r:embed="rId7">
+                    <a:blip r:embed="rId8">
                       <a:extLst>
                         <a:ext uri="{28A0092B-C50C-407E-A947-70E740481C1C}">
                           <a14:useLocalDpi xmlns:a14="http://schemas.microsoft.com/office/drawing/2010/main" val="0"/>
@@ -522,7 +520,7 @@
                     </pic:cNvPicPr>
                   </pic:nvPicPr>
                   <pic:blipFill>
-                    <a:blip r:embed="rId8">
+                    <a:blip r:embed="rId9">
                       <a:extLst>
                         <a:ext uri="{28A0092B-C50C-407E-A947-70E740481C1C}">
                           <a14:useLocalDpi xmlns:a14="http://schemas.microsoft.com/office/drawing/2010/main" val="0"/>
@@ -587,7 +585,7 @@
                     </pic:cNvPicPr>
                   </pic:nvPicPr>
                   <pic:blipFill>
-                    <a:blip r:embed="rId9">
+                    <a:blip r:embed="rId10">
                       <a:extLst>
                         <a:ext uri="{28A0092B-C50C-407E-A947-70E740481C1C}">
                           <a14:useLocalDpi xmlns:a14="http://schemas.microsoft.com/office/drawing/2010/main" val="0"/>
@@ -653,7 +651,7 @@
                     </pic:cNvPicPr>
                   </pic:nvPicPr>
                   <pic:blipFill>
-                    <a:blip r:embed="rId10">
+                    <a:blip r:embed="rId11">
                       <a:extLst>
                         <a:ext uri="{28A0092B-C50C-407E-A947-70E740481C1C}">
                           <a14:useLocalDpi xmlns:a14="http://schemas.microsoft.com/office/drawing/2010/main" val="0"/>
@@ -702,6 +700,756 @@
           <w:szCs w:val="24"/>
         </w:rPr>
       </w:pPr>
+    </w:p>
+    <w:p>
+      <w:pPr>
+        <w:rPr>
+          <w:rFonts w:cstheme="minorHAnsi"/>
+          <w:kern w:val="0"/>
+          <w:szCs w:val="24"/>
+        </w:rPr>
+      </w:pPr>
+    </w:p>
+    <w:p>
+      <w:pPr>
+        <w:rPr>
+          <w:rFonts w:cstheme="minorHAnsi"/>
+          <w:kern w:val="0"/>
+          <w:szCs w:val="24"/>
+        </w:rPr>
+      </w:pPr>
+    </w:p>
+    <w:p>
+      <w:pPr>
+        <w:rPr>
+          <w:rFonts w:cstheme="minorHAnsi"/>
+          <w:kern w:val="0"/>
+          <w:szCs w:val="24"/>
+        </w:rPr>
+      </w:pPr>
+    </w:p>
+    <w:p>
+      <w:pPr>
+        <w:rPr>
+          <w:rFonts w:cstheme="minorHAnsi"/>
+          <w:kern w:val="0"/>
+          <w:szCs w:val="24"/>
+        </w:rPr>
+      </w:pPr>
+    </w:p>
+    <w:p>
+      <w:pPr>
+        <w:rPr>
+          <w:rFonts w:cstheme="minorHAnsi"/>
+          <w:kern w:val="0"/>
+          <w:szCs w:val="24"/>
+        </w:rPr>
+      </w:pPr>
+    </w:p>
+    <w:p>
+      <w:pPr>
+        <w:rPr>
+          <w:rFonts w:cstheme="minorHAnsi"/>
+          <w:kern w:val="0"/>
+          <w:szCs w:val="24"/>
+        </w:rPr>
+      </w:pPr>
+    </w:p>
+    <w:p>
+      <w:pPr>
+        <w:rPr>
+          <w:rFonts w:cstheme="minorHAnsi"/>
+          <w:kern w:val="0"/>
+          <w:szCs w:val="24"/>
+        </w:rPr>
+      </w:pPr>
+    </w:p>
+    <w:p>
+      <w:pPr>
+        <w:rPr>
+          <w:rFonts w:cstheme="minorHAnsi"/>
+          <w:kern w:val="0"/>
+          <w:szCs w:val="24"/>
+        </w:rPr>
+      </w:pPr>
+    </w:p>
+    <w:p>
+      <w:pPr>
+        <w:rPr>
+          <w:rFonts w:cstheme="minorHAnsi"/>
+          <w:kern w:val="0"/>
+          <w:szCs w:val="24"/>
+        </w:rPr>
+      </w:pPr>
+    </w:p>
+    <w:p>
+      <w:pPr>
+        <w:rPr>
+          <w:rFonts w:cstheme="minorHAnsi"/>
+          <w:kern w:val="0"/>
+          <w:szCs w:val="24"/>
+        </w:rPr>
+      </w:pPr>
+      <w:r>
+        <w:rPr>
+          <w:rFonts w:cstheme="minorHAnsi"/>
+          <w:noProof/>
+          <w:kern w:val="0"/>
+          <w:szCs w:val="24"/>
+        </w:rPr>
+        <w:lastRenderedPageBreak/>
+        <w:drawing>
+          <wp:inline distT="0" distB="0" distL="0" distR="0">
+            <wp:extent cx="5400675" cy="3629025"/>
+            <wp:effectExtent l="0" t="0" r="9525" b="9525"/>
+            <wp:docPr id="10" name="圖片 10"/>
+            <wp:cNvGraphicFramePr>
+              <a:graphicFrameLocks xmlns:a="http://schemas.openxmlformats.org/drawingml/2006/main" noChangeAspect="1"/>
+            </wp:cNvGraphicFramePr>
+            <a:graphic xmlns:a="http://schemas.openxmlformats.org/drawingml/2006/main">
+              <a:graphicData uri="http://schemas.openxmlformats.org/drawingml/2006/picture">
+                <pic:pic xmlns:pic="http://schemas.openxmlformats.org/drawingml/2006/picture">
+                  <pic:nvPicPr>
+                    <pic:cNvPr id="0" name="Picture 1"/>
+                    <pic:cNvPicPr>
+                      <a:picLocks noChangeAspect="1" noChangeArrowheads="1"/>
+                    </pic:cNvPicPr>
+                  </pic:nvPicPr>
+                  <pic:blipFill>
+                    <a:blip r:embed="rId12">
+                      <a:extLst>
+                        <a:ext uri="{28A0092B-C50C-407E-A947-70E740481C1C}">
+                          <a14:useLocalDpi xmlns:a14="http://schemas.microsoft.com/office/drawing/2010/main" val="0"/>
+                        </a:ext>
+                      </a:extLst>
+                    </a:blip>
+                    <a:srcRect/>
+                    <a:stretch>
+                      <a:fillRect/>
+                    </a:stretch>
+                  </pic:blipFill>
+                  <pic:spPr bwMode="auto">
+                    <a:xfrm>
+                      <a:off x="0" y="0"/>
+                      <a:ext cx="5400675" cy="3629025"/>
+                    </a:xfrm>
+                    <a:prstGeom prst="rect">
+                      <a:avLst/>
+                    </a:prstGeom>
+                    <a:noFill/>
+                    <a:ln>
+                      <a:noFill/>
+                    </a:ln>
+                  </pic:spPr>
+                </pic:pic>
+              </a:graphicData>
+            </a:graphic>
+          </wp:inline>
+        </w:drawing>
+      </w:r>
+    </w:p>
+    <w:p>
+      <w:pPr>
+        <w:rPr>
+          <w:rFonts w:cstheme="minorHAnsi" w:hint="eastAsia"/>
+          <w:kern w:val="0"/>
+          <w:szCs w:val="24"/>
+        </w:rPr>
+      </w:pPr>
+    </w:p>
+    <w:p>
+      <w:pPr>
+        <w:rPr>
+          <w:rFonts w:cstheme="minorHAnsi"/>
+          <w:kern w:val="0"/>
+          <w:szCs w:val="24"/>
+        </w:rPr>
+      </w:pPr>
+      <w:r>
+        <w:rPr>
+          <w:rFonts w:cstheme="minorHAnsi" w:hint="eastAsia"/>
+          <w:noProof/>
+          <w:kern w:val="0"/>
+          <w:szCs w:val="24"/>
+        </w:rPr>
+        <w:drawing>
+          <wp:inline distT="0" distB="0" distL="0" distR="0">
+            <wp:extent cx="5400675" cy="3552825"/>
+            <wp:effectExtent l="0" t="0" r="9525" b="9525"/>
+            <wp:docPr id="12" name="圖片 12"/>
+            <wp:cNvGraphicFramePr>
+              <a:graphicFrameLocks xmlns:a="http://schemas.openxmlformats.org/drawingml/2006/main" noChangeAspect="1"/>
+            </wp:cNvGraphicFramePr>
+            <a:graphic xmlns:a="http://schemas.openxmlformats.org/drawingml/2006/main">
+              <a:graphicData uri="http://schemas.openxmlformats.org/drawingml/2006/picture">
+                <pic:pic xmlns:pic="http://schemas.openxmlformats.org/drawingml/2006/picture">
+                  <pic:nvPicPr>
+                    <pic:cNvPr id="0" name="Picture 3"/>
+                    <pic:cNvPicPr>
+                      <a:picLocks noChangeAspect="1" noChangeArrowheads="1"/>
+                    </pic:cNvPicPr>
+                  </pic:nvPicPr>
+                  <pic:blipFill>
+                    <a:blip r:embed="rId13">
+                      <a:extLst>
+                        <a:ext uri="{28A0092B-C50C-407E-A947-70E740481C1C}">
+                          <a14:useLocalDpi xmlns:a14="http://schemas.microsoft.com/office/drawing/2010/main" val="0"/>
+                        </a:ext>
+                      </a:extLst>
+                    </a:blip>
+                    <a:srcRect/>
+                    <a:stretch>
+                      <a:fillRect/>
+                    </a:stretch>
+                  </pic:blipFill>
+                  <pic:spPr bwMode="auto">
+                    <a:xfrm>
+                      <a:off x="0" y="0"/>
+                      <a:ext cx="5400675" cy="3552825"/>
+                    </a:xfrm>
+                    <a:prstGeom prst="rect">
+                      <a:avLst/>
+                    </a:prstGeom>
+                    <a:noFill/>
+                    <a:ln>
+                      <a:noFill/>
+                    </a:ln>
+                  </pic:spPr>
+                </pic:pic>
+              </a:graphicData>
+            </a:graphic>
+          </wp:inline>
+        </w:drawing>
+      </w:r>
+    </w:p>
+    <w:p>
+      <w:pPr>
+        <w:rPr>
+          <w:rFonts w:cstheme="minorHAnsi"/>
+          <w:kern w:val="0"/>
+          <w:szCs w:val="24"/>
+        </w:rPr>
+      </w:pPr>
+      <w:r>
+        <w:rPr>
+          <w:rFonts w:cstheme="minorHAnsi"/>
+          <w:noProof/>
+          <w:kern w:val="0"/>
+          <w:szCs w:val="24"/>
+        </w:rPr>
+        <w:lastRenderedPageBreak/>
+        <w:drawing>
+          <wp:inline distT="0" distB="0" distL="0" distR="0" wp14:anchorId="4F69738E" wp14:editId="1B82F684">
+            <wp:extent cx="5400040" cy="2895260"/>
+            <wp:effectExtent l="0" t="0" r="0" b="635"/>
+            <wp:docPr id="11" name="圖片 11"/>
+            <wp:cNvGraphicFramePr>
+              <a:graphicFrameLocks xmlns:a="http://schemas.openxmlformats.org/drawingml/2006/main" noChangeAspect="1"/>
+            </wp:cNvGraphicFramePr>
+            <a:graphic xmlns:a="http://schemas.openxmlformats.org/drawingml/2006/main">
+              <a:graphicData uri="http://schemas.openxmlformats.org/drawingml/2006/picture">
+                <pic:pic xmlns:pic="http://schemas.openxmlformats.org/drawingml/2006/picture">
+                  <pic:nvPicPr>
+                    <pic:cNvPr id="0" name="Picture 2"/>
+                    <pic:cNvPicPr>
+                      <a:picLocks noChangeAspect="1" noChangeArrowheads="1"/>
+                    </pic:cNvPicPr>
+                  </pic:nvPicPr>
+                  <pic:blipFill>
+                    <a:blip r:embed="rId14">
+                      <a:extLst>
+                        <a:ext uri="{28A0092B-C50C-407E-A947-70E740481C1C}">
+                          <a14:useLocalDpi xmlns:a14="http://schemas.microsoft.com/office/drawing/2010/main" val="0"/>
+                        </a:ext>
+                      </a:extLst>
+                    </a:blip>
+                    <a:srcRect/>
+                    <a:stretch>
+                      <a:fillRect/>
+                    </a:stretch>
+                  </pic:blipFill>
+                  <pic:spPr bwMode="auto">
+                    <a:xfrm>
+                      <a:off x="0" y="0"/>
+                      <a:ext cx="5400040" cy="2895260"/>
+                    </a:xfrm>
+                    <a:prstGeom prst="rect">
+                      <a:avLst/>
+                    </a:prstGeom>
+                    <a:noFill/>
+                    <a:ln>
+                      <a:noFill/>
+                    </a:ln>
+                  </pic:spPr>
+                </pic:pic>
+              </a:graphicData>
+            </a:graphic>
+          </wp:inline>
+        </w:drawing>
+      </w:r>
+    </w:p>
+    <w:p>
+      <w:pPr>
+        <w:rPr>
+          <w:rFonts w:cstheme="minorHAnsi"/>
+          <w:kern w:val="0"/>
+          <w:szCs w:val="24"/>
+        </w:rPr>
+      </w:pPr>
+    </w:p>
+    <w:p>
+      <w:pPr>
+        <w:rPr>
+          <w:rFonts w:cstheme="minorHAnsi" w:hint="eastAsia"/>
+          <w:kern w:val="0"/>
+          <w:szCs w:val="24"/>
+        </w:rPr>
+      </w:pPr>
+    </w:p>
+    <w:p>
+      <w:pPr>
+        <w:rPr>
+          <w:rFonts w:cstheme="minorHAnsi"/>
+          <w:kern w:val="0"/>
+          <w:szCs w:val="24"/>
+        </w:rPr>
+      </w:pPr>
+      <w:r>
+        <w:rPr>
+          <w:rFonts w:cstheme="minorHAnsi" w:hint="eastAsia"/>
+          <w:kern w:val="0"/>
+          <w:szCs w:val="24"/>
+        </w:rPr>
+        <w:t xml:space="preserve">Description of design pattern we </w:t>
+      </w:r>
+      <w:proofErr w:type="gramStart"/>
+      <w:r>
+        <w:rPr>
+          <w:rFonts w:cstheme="minorHAnsi" w:hint="eastAsia"/>
+          <w:kern w:val="0"/>
+          <w:szCs w:val="24"/>
+        </w:rPr>
+        <w:t>use</w:t>
+      </w:r>
+      <w:r>
+        <w:rPr>
+          <w:rFonts w:cstheme="minorHAnsi"/>
+          <w:kern w:val="0"/>
+          <w:szCs w:val="24"/>
+        </w:rPr>
+        <w:t xml:space="preserve"> </w:t>
+      </w:r>
+      <w:r>
+        <w:rPr>
+          <w:rFonts w:cstheme="minorHAnsi" w:hint="eastAsia"/>
+          <w:kern w:val="0"/>
+          <w:szCs w:val="24"/>
+        </w:rPr>
+        <w:t>:</w:t>
+      </w:r>
+      <w:proofErr w:type="gramEnd"/>
+    </w:p>
+    <w:p>
+      <w:pPr>
+        <w:pStyle w:val="a6"/>
+        <w:numPr>
+          <w:ilvl w:val="0"/>
+          <w:numId w:val="1"/>
+        </w:numPr>
+        <w:ind w:leftChars="0"/>
+        <w:rPr>
+          <w:rFonts w:cstheme="minorHAnsi"/>
+          <w:kern w:val="0"/>
+          <w:szCs w:val="24"/>
+        </w:rPr>
+      </w:pPr>
+      <w:r>
+        <w:rPr>
+          <w:rFonts w:cstheme="minorHAnsi" w:hint="eastAsia"/>
+          <w:kern w:val="0"/>
+          <w:szCs w:val="24"/>
+        </w:rPr>
+        <w:t>S</w:t>
+      </w:r>
+      <w:r>
+        <w:rPr>
+          <w:rFonts w:cstheme="minorHAnsi"/>
+          <w:kern w:val="0"/>
+          <w:szCs w:val="24"/>
+        </w:rPr>
+        <w:t xml:space="preserve">trategy </w:t>
+      </w:r>
+      <w:proofErr w:type="gramStart"/>
+      <w:r>
+        <w:rPr>
+          <w:rFonts w:cstheme="minorHAnsi"/>
+          <w:kern w:val="0"/>
+          <w:szCs w:val="24"/>
+        </w:rPr>
+        <w:t>P</w:t>
+      </w:r>
+      <w:r>
+        <w:rPr>
+          <w:rFonts w:cstheme="minorHAnsi"/>
+          <w:kern w:val="0"/>
+          <w:szCs w:val="24"/>
+        </w:rPr>
+        <w:t>attern :</w:t>
+      </w:r>
+      <w:proofErr w:type="gramEnd"/>
+      <w:r>
+        <w:rPr>
+          <w:rFonts w:cstheme="minorHAnsi"/>
+          <w:kern w:val="0"/>
+          <w:szCs w:val="24"/>
+        </w:rPr>
+        <w:t xml:space="preserve"> </w:t>
+      </w:r>
+      <w:r>
+        <w:rPr>
+          <w:rFonts w:cstheme="minorHAnsi"/>
+          <w:kern w:val="0"/>
+          <w:szCs w:val="24"/>
+        </w:rPr>
+        <w:t>In the UML class diagram, the Utilities class has demonstrated this pattern. We concluded some common functions and behaviors that will be used</w:t>
+      </w:r>
+      <w:r>
+        <w:rPr>
+          <w:rFonts w:cstheme="minorHAnsi"/>
+          <w:kern w:val="0"/>
+          <w:szCs w:val="24"/>
+        </w:rPr>
+        <w:t xml:space="preserve"> in various Category class, and made them as </w:t>
+      </w:r>
+      <w:r>
+        <w:rPr>
+          <w:rFonts w:cstheme="minorHAnsi"/>
+          <w:kern w:val="0"/>
+          <w:szCs w:val="24"/>
+        </w:rPr>
+        <w:t>a family of algorithms. Examples like max and min, which can compute any type of objects with biggest or smallest value.</w:t>
+      </w:r>
+      <w:r>
+        <w:rPr>
+          <w:rFonts w:cstheme="minorHAnsi"/>
+          <w:kern w:val="0"/>
+          <w:szCs w:val="24"/>
+        </w:rPr>
+        <w:t xml:space="preserve"> They can work independently within classes.</w:t>
+      </w:r>
+    </w:p>
+    <w:p>
+      <w:pPr>
+        <w:pStyle w:val="a6"/>
+        <w:ind w:leftChars="0" w:left="360"/>
+        <w:rPr>
+          <w:rFonts w:cstheme="minorHAnsi"/>
+          <w:kern w:val="0"/>
+          <w:szCs w:val="24"/>
+        </w:rPr>
+      </w:pPr>
+    </w:p>
+    <w:p>
+      <w:pPr>
+        <w:pStyle w:val="a6"/>
+        <w:numPr>
+          <w:ilvl w:val="0"/>
+          <w:numId w:val="1"/>
+        </w:numPr>
+        <w:ind w:leftChars="0"/>
+        <w:rPr>
+          <w:rFonts w:cstheme="minorHAnsi"/>
+          <w:kern w:val="0"/>
+          <w:szCs w:val="24"/>
+        </w:rPr>
+      </w:pPr>
+      <w:r>
+        <w:rPr>
+          <w:rFonts w:cstheme="minorHAnsi" w:hint="eastAsia"/>
+          <w:kern w:val="0"/>
+          <w:szCs w:val="24"/>
+        </w:rPr>
+        <w:t>M</w:t>
+      </w:r>
+      <w:r>
+        <w:rPr>
+          <w:rFonts w:cstheme="minorHAnsi"/>
+          <w:kern w:val="0"/>
+          <w:szCs w:val="24"/>
+        </w:rPr>
+        <w:t xml:space="preserve">ediator </w:t>
+      </w:r>
+      <w:proofErr w:type="gramStart"/>
+      <w:r>
+        <w:rPr>
+          <w:rFonts w:cstheme="minorHAnsi"/>
+          <w:kern w:val="0"/>
+          <w:szCs w:val="24"/>
+        </w:rPr>
+        <w:t>Pattern :</w:t>
+      </w:r>
+      <w:proofErr w:type="gramEnd"/>
+      <w:r>
+        <w:rPr>
+          <w:rFonts w:cstheme="minorHAnsi"/>
+          <w:kern w:val="0"/>
+          <w:szCs w:val="24"/>
+        </w:rPr>
+        <w:t xml:space="preserve"> </w:t>
+      </w:r>
+      <w:r>
+        <w:rPr>
+          <w:rFonts w:cstheme="minorHAnsi"/>
+          <w:kern w:val="0"/>
+          <w:szCs w:val="24"/>
+        </w:rPr>
+        <w:t xml:space="preserve">In the UML class diagram, the Category class is the mediator. Every </w:t>
+      </w:r>
+      <w:proofErr w:type="gramStart"/>
+      <w:r>
+        <w:rPr>
+          <w:rFonts w:cstheme="minorHAnsi"/>
+          <w:kern w:val="0"/>
+          <w:szCs w:val="24"/>
+        </w:rPr>
+        <w:t>features</w:t>
+      </w:r>
+      <w:proofErr w:type="gramEnd"/>
+      <w:r>
+        <w:rPr>
+          <w:rFonts w:cstheme="minorHAnsi"/>
+          <w:kern w:val="0"/>
+          <w:szCs w:val="24"/>
+        </w:rPr>
+        <w:t xml:space="preserve"> are originally communicated in well-defined but complex ways, but now they are all inheriting the Category class, which handles and coordinates how the feature class</w:t>
+      </w:r>
+      <w:r>
+        <w:rPr>
+          <w:rFonts w:cstheme="minorHAnsi"/>
+          <w:kern w:val="0"/>
+          <w:szCs w:val="24"/>
+        </w:rPr>
+        <w:t>es</w:t>
+      </w:r>
+      <w:r>
+        <w:rPr>
+          <w:rFonts w:cstheme="minorHAnsi"/>
+          <w:kern w:val="0"/>
+          <w:szCs w:val="24"/>
+        </w:rPr>
+        <w:t xml:space="preserve"> </w:t>
+      </w:r>
+      <w:r>
+        <w:rPr>
+          <w:rFonts w:cstheme="minorHAnsi"/>
+          <w:kern w:val="0"/>
+          <w:szCs w:val="24"/>
+        </w:rPr>
+        <w:t>communicates</w:t>
+      </w:r>
+      <w:r>
+        <w:rPr>
+          <w:rFonts w:cstheme="minorHAnsi"/>
+          <w:kern w:val="0"/>
+          <w:szCs w:val="24"/>
+        </w:rPr>
+        <w:t xml:space="preserve">. Now those </w:t>
+      </w:r>
+      <w:r>
+        <w:rPr>
+          <w:rFonts w:cstheme="minorHAnsi"/>
+          <w:kern w:val="0"/>
+          <w:szCs w:val="24"/>
+        </w:rPr>
+        <w:t>feature</w:t>
+      </w:r>
+      <w:r>
+        <w:rPr>
+          <w:rFonts w:cstheme="minorHAnsi"/>
+          <w:kern w:val="0"/>
+          <w:szCs w:val="24"/>
+        </w:rPr>
+        <w:t xml:space="preserve"> class</w:t>
+      </w:r>
+      <w:r>
+        <w:rPr>
+          <w:rFonts w:cstheme="minorHAnsi"/>
+          <w:kern w:val="0"/>
+          <w:szCs w:val="24"/>
+        </w:rPr>
+        <w:t xml:space="preserve">es do not need to explicitly know about each other. This </w:t>
+      </w:r>
+      <w:r>
+        <w:rPr>
+          <w:rFonts w:cstheme="minorHAnsi"/>
+          <w:kern w:val="0"/>
+          <w:szCs w:val="24"/>
+        </w:rPr>
+        <w:t>greatly simplifies the mainte</w:t>
+      </w:r>
+      <w:r>
+        <w:rPr>
+          <w:rFonts w:cstheme="minorHAnsi"/>
+          <w:kern w:val="0"/>
+          <w:szCs w:val="24"/>
+        </w:rPr>
+        <w:t>na</w:t>
+      </w:r>
+      <w:r>
+        <w:rPr>
+          <w:rFonts w:cstheme="minorHAnsi"/>
+          <w:kern w:val="0"/>
+          <w:szCs w:val="24"/>
+        </w:rPr>
+        <w:t>nce.</w:t>
+      </w:r>
+    </w:p>
+    <w:p>
+      <w:pPr>
+        <w:pStyle w:val="a6"/>
+        <w:ind w:leftChars="0" w:left="360"/>
+        <w:rPr>
+          <w:rFonts w:cstheme="minorHAnsi" w:hint="eastAsia"/>
+          <w:kern w:val="0"/>
+          <w:szCs w:val="24"/>
+        </w:rPr>
+      </w:pPr>
+    </w:p>
+    <w:p>
+      <w:pPr>
+        <w:pStyle w:val="a6"/>
+        <w:numPr>
+          <w:ilvl w:val="0"/>
+          <w:numId w:val="1"/>
+        </w:numPr>
+        <w:ind w:leftChars="0"/>
+        <w:rPr>
+          <w:rFonts w:cstheme="minorHAnsi"/>
+          <w:kern w:val="0"/>
+          <w:szCs w:val="24"/>
+        </w:rPr>
+      </w:pPr>
+      <w:r>
+        <w:rPr>
+          <w:rFonts w:cstheme="minorHAnsi"/>
+          <w:kern w:val="0"/>
+          <w:szCs w:val="24"/>
+        </w:rPr>
+        <w:t xml:space="preserve">Factory </w:t>
+      </w:r>
+      <w:proofErr w:type="gramStart"/>
+      <w:r>
+        <w:rPr>
+          <w:rFonts w:cstheme="minorHAnsi"/>
+          <w:kern w:val="0"/>
+          <w:szCs w:val="24"/>
+        </w:rPr>
+        <w:t>Pattern :</w:t>
+      </w:r>
+      <w:proofErr w:type="gramEnd"/>
+      <w:r>
+        <w:rPr>
+          <w:rFonts w:cstheme="minorHAnsi"/>
+          <w:kern w:val="0"/>
+          <w:szCs w:val="24"/>
+        </w:rPr>
+        <w:t xml:space="preserve"> In the UML class diagram, the </w:t>
+      </w:r>
+      <w:proofErr w:type="spellStart"/>
+      <w:r>
+        <w:rPr>
+          <w:rFonts w:cstheme="minorHAnsi"/>
+          <w:kern w:val="0"/>
+          <w:szCs w:val="24"/>
+        </w:rPr>
+        <w:t>SearchEngine</w:t>
+      </w:r>
+      <w:proofErr w:type="spellEnd"/>
+      <w:r>
+        <w:rPr>
+          <w:rFonts w:cstheme="minorHAnsi"/>
+          <w:kern w:val="0"/>
+          <w:szCs w:val="24"/>
+        </w:rPr>
+        <w:t xml:space="preserve"> class will handle how to get output from the feature class and return it to LINE client side. It will create a Category class during its searching process, which the Category class will act as a factory. Category class will determine which feature class to instantiate upon runtime, such as Campus, Transport and Social. Now the instantiation of category / features will be handled by Category class and separated from </w:t>
+      </w:r>
+      <w:proofErr w:type="spellStart"/>
+      <w:r>
+        <w:rPr>
+          <w:rFonts w:cstheme="minorHAnsi"/>
+          <w:kern w:val="0"/>
+          <w:szCs w:val="24"/>
+        </w:rPr>
+        <w:t>SearchEngine</w:t>
+      </w:r>
+      <w:proofErr w:type="spellEnd"/>
+      <w:r>
+        <w:rPr>
+          <w:rFonts w:cstheme="minorHAnsi"/>
+          <w:kern w:val="0"/>
+          <w:szCs w:val="24"/>
+        </w:rPr>
+        <w:t xml:space="preserve"> class. It simplifies the work done in the search method of </w:t>
+      </w:r>
+      <w:proofErr w:type="spellStart"/>
+      <w:r>
+        <w:rPr>
+          <w:rFonts w:cstheme="minorHAnsi"/>
+          <w:kern w:val="0"/>
+          <w:szCs w:val="24"/>
+        </w:rPr>
+        <w:t>SearchEngine</w:t>
+      </w:r>
+      <w:proofErr w:type="spellEnd"/>
+      <w:r>
+        <w:rPr>
+          <w:rFonts w:cstheme="minorHAnsi"/>
+          <w:kern w:val="0"/>
+          <w:szCs w:val="24"/>
+        </w:rPr>
+        <w:t>.</w:t>
+      </w:r>
+    </w:p>
+    <w:p>
+      <w:pPr>
+        <w:pStyle w:val="a6"/>
+        <w:rPr>
+          <w:rFonts w:cstheme="minorHAnsi" w:hint="eastAsia"/>
+          <w:kern w:val="0"/>
+          <w:szCs w:val="24"/>
+        </w:rPr>
+      </w:pPr>
+    </w:p>
+    <w:p>
+      <w:pPr>
+        <w:pStyle w:val="a6"/>
+        <w:ind w:leftChars="0" w:left="360"/>
+        <w:rPr>
+          <w:rFonts w:cstheme="minorHAnsi"/>
+          <w:kern w:val="0"/>
+          <w:szCs w:val="24"/>
+        </w:rPr>
+      </w:pPr>
+    </w:p>
+    <w:p>
+      <w:pPr>
+        <w:pStyle w:val="a6"/>
+        <w:ind w:leftChars="0" w:left="360"/>
+        <w:rPr>
+          <w:rFonts w:cstheme="minorHAnsi" w:hint="eastAsia"/>
+          <w:kern w:val="0"/>
+          <w:szCs w:val="24"/>
+        </w:rPr>
+      </w:pPr>
+    </w:p>
+    <w:p>
+      <w:pPr>
+        <w:rPr>
+          <w:rFonts w:cstheme="minorHAnsi"/>
+          <w:kern w:val="0"/>
+          <w:szCs w:val="24"/>
+        </w:rPr>
+      </w:pPr>
       <w:r>
         <w:rPr>
           <w:rFonts w:cstheme="minorHAnsi"/>
@@ -709,6 +1457,7 @@
           <w:kern w:val="0"/>
           <w:szCs w:val="24"/>
         </w:rPr>
+        <w:lastRenderedPageBreak/>
         <w:t>Part 3</w:t>
       </w:r>
       <w:r>
@@ -759,7 +1508,7 @@
                     </pic:cNvPicPr>
                   </pic:nvPicPr>
                   <pic:blipFill>
-                    <a:blip r:embed="rId11">
+                    <a:blip r:embed="rId15">
                       <a:extLst>
                         <a:ext uri="{28A0092B-C50C-407E-A947-70E740481C1C}">
                           <a14:useLocalDpi xmlns:a14="http://schemas.microsoft.com/office/drawing/2010/main" val="0"/>
@@ -815,7 +1564,6 @@
           <w:kern w:val="0"/>
           <w:szCs w:val="24"/>
         </w:rPr>
-        <w:lastRenderedPageBreak/>
         <w:t>Part 4</w:t>
       </w:r>
       <w:r>
@@ -893,6 +1641,15 @@
       <w:pPr>
         <w:rPr>
           <w:rFonts w:cstheme="minorHAnsi"/>
+          <w:kern w:val="0"/>
+          <w:szCs w:val="24"/>
+        </w:rPr>
+      </w:pPr>
+    </w:p>
+    <w:p>
+      <w:pPr>
+        <w:rPr>
+          <w:rFonts w:cstheme="minorHAnsi" w:hint="eastAsia"/>
           <w:kern w:val="0"/>
           <w:szCs w:val="24"/>
         </w:rPr>
@@ -973,7 +1730,7 @@
                     </pic:cNvPicPr>
                   </pic:nvPicPr>
                   <pic:blipFill>
-                    <a:blip r:embed="rId12" cstate="print">
+                    <a:blip r:embed="rId16" cstate="print">
                       <a:extLst>
                         <a:ext uri="{28A0092B-C50C-407E-A947-70E740481C1C}">
                           <a14:useLocalDpi xmlns:a14="http://schemas.microsoft.com/office/drawing/2010/main" val="0"/>
@@ -1049,6 +1806,7 @@
           <w:kern w:val="0"/>
           <w:szCs w:val="24"/>
         </w:rPr>
+        <w:lastRenderedPageBreak/>
         <w:drawing>
           <wp:inline distT="0" distB="0" distL="0" distR="0" wp14:anchorId="4C924467" wp14:editId="22571264">
             <wp:extent cx="5822253" cy="2949933"/>
@@ -1067,7 +1825,7 @@
                     </pic:cNvPicPr>
                   </pic:nvPicPr>
                   <pic:blipFill>
-                    <a:blip r:embed="rId13" cstate="print">
+                    <a:blip r:embed="rId17" cstate="print">
                       <a:extLst>
                         <a:ext uri="{28A0092B-C50C-407E-A947-70E740481C1C}">
                           <a14:useLocalDpi xmlns:a14="http://schemas.microsoft.com/office/drawing/2010/main" val="0"/>
@@ -1130,82 +1888,14 @@
     <w:p>
       <w:pPr>
         <w:rPr>
-          <w:rFonts w:cstheme="minorHAnsi"/>
+          <w:rFonts w:cstheme="minorHAnsi" w:hint="eastAsia"/>
           <w:kern w:val="0"/>
           <w:sz w:val="20"/>
           <w:szCs w:val="20"/>
         </w:rPr>
       </w:pPr>
-    </w:p>
-    <w:p>
-      <w:pPr>
-        <w:rPr>
-          <w:rFonts w:cstheme="minorHAnsi"/>
-          <w:kern w:val="0"/>
-          <w:sz w:val="20"/>
-          <w:szCs w:val="20"/>
-        </w:rPr>
-      </w:pPr>
-    </w:p>
-    <w:p>
-      <w:pPr>
-        <w:rPr>
-          <w:rFonts w:cstheme="minorHAnsi"/>
-          <w:kern w:val="0"/>
-          <w:sz w:val="20"/>
-          <w:szCs w:val="20"/>
-        </w:rPr>
-      </w:pPr>
-    </w:p>
-    <w:p>
-      <w:pPr>
-        <w:rPr>
-          <w:rFonts w:cstheme="minorHAnsi"/>
-          <w:kern w:val="0"/>
-          <w:sz w:val="20"/>
-          <w:szCs w:val="20"/>
-        </w:rPr>
-      </w:pPr>
-    </w:p>
-    <w:p>
-      <w:pPr>
-        <w:rPr>
-          <w:rFonts w:cstheme="minorHAnsi"/>
-          <w:kern w:val="0"/>
-          <w:sz w:val="20"/>
-          <w:szCs w:val="20"/>
-        </w:rPr>
-      </w:pPr>
-    </w:p>
-    <w:p>
-      <w:pPr>
-        <w:rPr>
-          <w:rFonts w:cstheme="minorHAnsi"/>
-          <w:kern w:val="0"/>
-          <w:sz w:val="20"/>
-          <w:szCs w:val="20"/>
-        </w:rPr>
-      </w:pPr>
-    </w:p>
-    <w:p>
-      <w:pPr>
-        <w:rPr>
-          <w:rFonts w:cstheme="minorHAnsi"/>
-          <w:kern w:val="0"/>
-          <w:sz w:val="20"/>
-          <w:szCs w:val="20"/>
-        </w:rPr>
-      </w:pPr>
-    </w:p>
-    <w:p>
-      <w:pPr>
-        <w:rPr>
-          <w:rFonts w:cstheme="minorHAnsi"/>
-          <w:kern w:val="0"/>
-          <w:sz w:val="20"/>
-          <w:szCs w:val="20"/>
-        </w:rPr>
-      </w:pPr>
+      <w:bookmarkStart w:id="0" w:name="_GoBack"/>
+      <w:bookmarkEnd w:id="0"/>
     </w:p>
     <w:p>
       <w:pPr>
@@ -2316,7 +3006,18 @@
                 <w:sz w:val="20"/>
                 <w:szCs w:val="20"/>
               </w:rPr>
-              <w:t>Input “Can you find the course website of COMP</w:t>
+              <w:t xml:space="preserve">Input “Can you find the course website </w:t>
+            </w:r>
+            <w:r>
+              <w:rPr>
+                <w:rFonts w:ascii="Times New Roman" w:hAnsi="Times New Roman" w:cs="Times New Roman"/>
+                <w:color w:val="2D3B45"/>
+                <w:kern w:val="0"/>
+                <w:sz w:val="20"/>
+                <w:szCs w:val="20"/>
+              </w:rPr>
+              <w:lastRenderedPageBreak/>
+              <w:t>of COMP</w:t>
             </w:r>
             <w:r>
               <w:rPr>
@@ -2379,6 +3080,7 @@
                 <w:sz w:val="20"/>
                 <w:szCs w:val="20"/>
               </w:rPr>
+              <w:lastRenderedPageBreak/>
               <w:t xml:space="preserve">Return the title and website link of first 4 most relevant </w:t>
             </w:r>
             <w:r>
@@ -2874,7 +3576,6 @@
                 <w:kern w:val="0"/>
                 <w:szCs w:val="24"/>
               </w:rPr>
-              <w:lastRenderedPageBreak/>
               <w:t xml:space="preserve">Feature 3 </w:t>
             </w:r>
             <w:r>
@@ -4030,7 +4731,18 @@
                 <w:sz w:val="20"/>
                 <w:szCs w:val="20"/>
               </w:rPr>
-              <w:t xml:space="preserve"> Study Room?” (No lecture room keyword in database)</w:t>
+              <w:t xml:space="preserve"> Study </w:t>
+            </w:r>
+            <w:r>
+              <w:rPr>
+                <w:rFonts w:ascii="Times New Roman" w:hAnsi="Times New Roman" w:cs="Times New Roman"/>
+                <w:color w:val="2D3B45"/>
+                <w:kern w:val="0"/>
+                <w:sz w:val="20"/>
+                <w:szCs w:val="20"/>
+              </w:rPr>
+              <w:lastRenderedPageBreak/>
+              <w:t>Room?” (No lecture room keyword in database)</w:t>
             </w:r>
           </w:p>
         </w:tc>
@@ -4072,6 +4784,7 @@
                 <w:sz w:val="20"/>
                 <w:szCs w:val="20"/>
               </w:rPr>
+              <w:lastRenderedPageBreak/>
               <w:t>Return corresponding replacement for suitable room booking link</w:t>
             </w:r>
           </w:p>
@@ -6070,6 +6783,7 @@
                 <w:kern w:val="0"/>
                 <w:szCs w:val="24"/>
               </w:rPr>
+              <w:lastRenderedPageBreak/>
               <w:t>Fe</w:t>
             </w:r>
             <w:r>
@@ -6499,6 +7213,126 @@
     </w:sectPr>
   </w:body>
 </w:document>
+</file>
+
+<file path=word/numbering.xml><?xml version="1.0" encoding="utf-8"?>
+<w:numbering xmlns:wpc="http://schemas.microsoft.com/office/word/2010/wordprocessingCanvas" xmlns:cx="http://schemas.microsoft.com/office/drawing/2014/chartex" xmlns:cx1="http://schemas.microsoft.com/office/drawing/2015/9/8/chartex" xmlns:cx2="http://schemas.microsoft.com/office/drawing/2015/10/21/chartex" xmlns:cx3="http://schemas.microsoft.com/office/drawing/2016/5/9/chartex" xmlns:cx4="http://schemas.microsoft.com/office/drawing/2016/5/10/chartex" xmlns:cx5="http://schemas.microsoft.com/office/drawing/2016/5/11/chartex" xmlns:cx6="http://schemas.microsoft.com/office/drawing/2016/5/12/chartex" xmlns:cx7="http://schemas.microsoft.com/office/drawing/2016/5/13/chartex" xmlns:cx8="http://schemas.microsoft.com/office/drawing/2016/5/14/chartex" xmlns:mc="http://schemas.openxmlformats.org/markup-compatibility/2006" xmlns:aink="http://schemas.microsoft.com/office/drawing/2016/ink" xmlns:am3d="http://schemas.microsoft.com/office/drawing/2017/model3d" xmlns:o="urn:schemas-microsoft-com:office:office" xmlns:r="http://schemas.openxmlformats.org/officeDocument/2006/relationships" xmlns:m="http://schemas.openxmlformats.org/officeDocument/2006/math" xmlns:v="urn:schemas-microsoft-com:vml" xmlns:wp14="http://schemas.microsoft.com/office/word/2010/wordprocessingDrawing" xmlns:wp="http://schemas.openxmlformats.org/drawingml/2006/wordprocessingDrawing" xmlns:w10="urn:schemas-microsoft-com:office:word" xmlns:w="http://schemas.openxmlformats.org/wordprocessingml/2006/main" xmlns:w14="http://schemas.microsoft.com/office/word/2010/wordml" xmlns:w15="http://schemas.microsoft.com/office/word/2012/wordml" xmlns:w16cid="http://schemas.microsoft.com/office/word/2016/wordml/cid" xmlns:w16se="http://schemas.microsoft.com/office/word/2015/wordml/symex" xmlns:wpg="http://schemas.microsoft.com/office/word/2010/wordprocessingGroup" xmlns:wpi="http://schemas.microsoft.com/office/word/2010/wordprocessingInk" xmlns:wne="http://schemas.microsoft.com/office/word/2006/wordml" xmlns:wps="http://schemas.microsoft.com/office/word/2010/wordprocessingShape" mc:Ignorable="w14 w15 w16se w16cid wp14">
+  <w:abstractNum w:abstractNumId="0" w15:restartNumberingAfterBreak="0">
+    <w:nsid w:val="4C691498"/>
+    <w:multiLevelType w:val="hybridMultilevel"/>
+    <w:tmpl w:val="31B42920"/>
+    <w:lvl w:ilvl="0" w:tplc="7D3E560A">
+      <w:numFmt w:val="bullet"/>
+      <w:lvlText w:val="-"/>
+      <w:lvlJc w:val="left"/>
+      <w:pPr>
+        <w:ind w:left="360" w:hanging="360"/>
+      </w:pPr>
+      <w:rPr>
+        <w:rFonts w:ascii="Calibri" w:eastAsiaTheme="minorEastAsia" w:hAnsi="Calibri" w:cs="Calibri" w:hint="default"/>
+      </w:rPr>
+    </w:lvl>
+    <w:lvl w:ilvl="1" w:tplc="04090003" w:tentative="1">
+      <w:start w:val="1"/>
+      <w:numFmt w:val="bullet"/>
+      <w:lvlText w:val=""/>
+      <w:lvlJc w:val="left"/>
+      <w:pPr>
+        <w:ind w:left="960" w:hanging="480"/>
+      </w:pPr>
+      <w:rPr>
+        <w:rFonts w:ascii="Wingdings" w:hAnsi="Wingdings" w:hint="default"/>
+      </w:rPr>
+    </w:lvl>
+    <w:lvl w:ilvl="2" w:tplc="04090005" w:tentative="1">
+      <w:start w:val="1"/>
+      <w:numFmt w:val="bullet"/>
+      <w:lvlText w:val=""/>
+      <w:lvlJc w:val="left"/>
+      <w:pPr>
+        <w:ind w:left="1440" w:hanging="480"/>
+      </w:pPr>
+      <w:rPr>
+        <w:rFonts w:ascii="Wingdings" w:hAnsi="Wingdings" w:hint="default"/>
+      </w:rPr>
+    </w:lvl>
+    <w:lvl w:ilvl="3" w:tplc="04090001" w:tentative="1">
+      <w:start w:val="1"/>
+      <w:numFmt w:val="bullet"/>
+      <w:lvlText w:val=""/>
+      <w:lvlJc w:val="left"/>
+      <w:pPr>
+        <w:ind w:left="1920" w:hanging="480"/>
+      </w:pPr>
+      <w:rPr>
+        <w:rFonts w:ascii="Wingdings" w:hAnsi="Wingdings" w:hint="default"/>
+      </w:rPr>
+    </w:lvl>
+    <w:lvl w:ilvl="4" w:tplc="04090003" w:tentative="1">
+      <w:start w:val="1"/>
+      <w:numFmt w:val="bullet"/>
+      <w:lvlText w:val=""/>
+      <w:lvlJc w:val="left"/>
+      <w:pPr>
+        <w:ind w:left="2400" w:hanging="480"/>
+      </w:pPr>
+      <w:rPr>
+        <w:rFonts w:ascii="Wingdings" w:hAnsi="Wingdings" w:hint="default"/>
+      </w:rPr>
+    </w:lvl>
+    <w:lvl w:ilvl="5" w:tplc="04090005" w:tentative="1">
+      <w:start w:val="1"/>
+      <w:numFmt w:val="bullet"/>
+      <w:lvlText w:val=""/>
+      <w:lvlJc w:val="left"/>
+      <w:pPr>
+        <w:ind w:left="2880" w:hanging="480"/>
+      </w:pPr>
+      <w:rPr>
+        <w:rFonts w:ascii="Wingdings" w:hAnsi="Wingdings" w:hint="default"/>
+      </w:rPr>
+    </w:lvl>
+    <w:lvl w:ilvl="6" w:tplc="04090001" w:tentative="1">
+      <w:start w:val="1"/>
+      <w:numFmt w:val="bullet"/>
+      <w:lvlText w:val=""/>
+      <w:lvlJc w:val="left"/>
+      <w:pPr>
+        <w:ind w:left="3360" w:hanging="480"/>
+      </w:pPr>
+      <w:rPr>
+        <w:rFonts w:ascii="Wingdings" w:hAnsi="Wingdings" w:hint="default"/>
+      </w:rPr>
+    </w:lvl>
+    <w:lvl w:ilvl="7" w:tplc="04090003" w:tentative="1">
+      <w:start w:val="1"/>
+      <w:numFmt w:val="bullet"/>
+      <w:lvlText w:val=""/>
+      <w:lvlJc w:val="left"/>
+      <w:pPr>
+        <w:ind w:left="3840" w:hanging="480"/>
+      </w:pPr>
+      <w:rPr>
+        <w:rFonts w:ascii="Wingdings" w:hAnsi="Wingdings" w:hint="default"/>
+      </w:rPr>
+    </w:lvl>
+    <w:lvl w:ilvl="8" w:tplc="04090005" w:tentative="1">
+      <w:start w:val="1"/>
+      <w:numFmt w:val="bullet"/>
+      <w:lvlText w:val=""/>
+      <w:lvlJc w:val="left"/>
+      <w:pPr>
+        <w:ind w:left="4320" w:hanging="480"/>
+      </w:pPr>
+      <w:rPr>
+        <w:rFonts w:ascii="Wingdings" w:hAnsi="Wingdings" w:hint="default"/>
+      </w:rPr>
+    </w:lvl>
+  </w:abstractNum>
+  <w:num w:numId="1">
+    <w:abstractNumId w:val="0"/>
+  </w:num>
+</w:numbering>
 </file>
 
 <file path=word/styles.xml><?xml version="1.0" encoding="utf-8"?>
@@ -7031,6 +7865,16 @@
     <w:basedOn w:val="a0"/>
     <w:rsid w:val="00EA757B"/>
   </w:style>
+  <w:style w:type="paragraph" w:styleId="a6">
+    <w:name w:val="List Paragraph"/>
+    <w:basedOn w:val="a"/>
+    <w:uiPriority w:val="34"/>
+    <w:qFormat/>
+    <w:rsid w:val="00321BF5"/>
+    <w:pPr>
+      <w:ind w:leftChars="200" w:left="480"/>
+    </w:pPr>
+  </w:style>
 </w:styles>
 </file>
 

</xml_diff>

<commit_message>
Added Test Report ScreenCap
</commit_message>
<xml_diff>
--- a/Milestone 3/COMP3111 Milestone 3 Report.docx
+++ b/Milestone 3/COMP3111 Milestone 3 Report.docx
@@ -1694,17 +1694,17 @@
         <w:pStyle w:val="a6"/>
         <w:ind w:leftChars="0" w:left="360"/>
         <w:rPr>
+          <w:rFonts w:cstheme="minorHAnsi"/>
+          <w:kern w:val="0"/>
+          <w:szCs w:val="24"/>
+        </w:rPr>
+      </w:pPr>
+      <w:r>
+        <w:rPr>
           <w:rFonts w:cstheme="minorHAnsi" w:hint="eastAsia"/>
           <w:kern w:val="0"/>
           <w:szCs w:val="24"/>
         </w:rPr>
-      </w:pPr>
-      <w:r>
-        <w:rPr>
-          <w:rFonts w:cstheme="minorHAnsi" w:hint="eastAsia"/>
-          <w:kern w:val="0"/>
-          <w:szCs w:val="24"/>
-        </w:rPr>
         <w:t>U</w:t>
       </w:r>
       <w:r>
@@ -1724,6 +1724,8 @@
         </w:rPr>
         <w:t>Bitbucket :</w:t>
       </w:r>
+      <w:bookmarkStart w:id="0" w:name="_GoBack"/>
+      <w:bookmarkEnd w:id="0"/>
       <w:proofErr w:type="gramEnd"/>
     </w:p>
     <w:p>
@@ -1731,17 +1733,17 @@
         <w:pStyle w:val="a6"/>
         <w:ind w:leftChars="0" w:left="360"/>
         <w:rPr>
+          <w:rFonts w:cstheme="minorHAnsi"/>
+          <w:kern w:val="0"/>
+          <w:szCs w:val="24"/>
+        </w:rPr>
+      </w:pPr>
+      <w:r>
+        <w:rPr>
           <w:rFonts w:cstheme="minorHAnsi" w:hint="eastAsia"/>
           <w:kern w:val="0"/>
           <w:szCs w:val="24"/>
         </w:rPr>
-      </w:pPr>
-      <w:r>
-        <w:rPr>
-          <w:rFonts w:cstheme="minorHAnsi" w:hint="eastAsia"/>
-          <w:kern w:val="0"/>
-          <w:szCs w:val="24"/>
-        </w:rPr>
         <w:t>T</w:t>
       </w:r>
       <w:r>
@@ -1752,15 +1754,69 @@
         </w:rPr>
         <w:t>est Coverage Report Screen Capture:</w:t>
       </w:r>
-      <w:bookmarkStart w:id="0" w:name="_GoBack"/>
-      <w:bookmarkEnd w:id="0"/>
+      <w:r>
+        <w:rPr>
+          <w:rFonts w:cstheme="minorHAnsi"/>
+          <w:noProof/>
+          <w:kern w:val="0"/>
+          <w:szCs w:val="24"/>
+        </w:rPr>
+        <w:drawing>
+          <wp:inline distT="0" distB="0" distL="0" distR="0">
+            <wp:extent cx="5575935" cy="1860513"/>
+            <wp:effectExtent l="0" t="0" r="5715" b="6985"/>
+            <wp:docPr id="14" name="圖片 14"/>
+            <wp:cNvGraphicFramePr>
+              <a:graphicFrameLocks xmlns:a="http://schemas.openxmlformats.org/drawingml/2006/main" noChangeAspect="1"/>
+            </wp:cNvGraphicFramePr>
+            <a:graphic xmlns:a="http://schemas.openxmlformats.org/drawingml/2006/main">
+              <a:graphicData uri="http://schemas.openxmlformats.org/drawingml/2006/picture">
+                <pic:pic xmlns:pic="http://schemas.openxmlformats.org/drawingml/2006/picture">
+                  <pic:nvPicPr>
+                    <pic:cNvPr id="0" name="Picture 2"/>
+                    <pic:cNvPicPr>
+                      <a:picLocks noChangeAspect="1" noChangeArrowheads="1"/>
+                    </pic:cNvPicPr>
+                  </pic:nvPicPr>
+                  <pic:blipFill>
+                    <a:blip r:embed="rId16" cstate="print">
+                      <a:extLst>
+                        <a:ext uri="{28A0092B-C50C-407E-A947-70E740481C1C}">
+                          <a14:useLocalDpi xmlns:a14="http://schemas.microsoft.com/office/drawing/2010/main" val="0"/>
+                        </a:ext>
+                      </a:extLst>
+                    </a:blip>
+                    <a:srcRect/>
+                    <a:stretch>
+                      <a:fillRect/>
+                    </a:stretch>
+                  </pic:blipFill>
+                  <pic:spPr bwMode="auto">
+                    <a:xfrm>
+                      <a:off x="0" y="0"/>
+                      <a:ext cx="5602536" cy="1869389"/>
+                    </a:xfrm>
+                    <a:prstGeom prst="rect">
+                      <a:avLst/>
+                    </a:prstGeom>
+                    <a:noFill/>
+                    <a:ln>
+                      <a:noFill/>
+                    </a:ln>
+                  </pic:spPr>
+                </pic:pic>
+              </a:graphicData>
+            </a:graphic>
+          </wp:inline>
+        </w:drawing>
+      </w:r>
     </w:p>
     <w:p>
       <w:pPr>
         <w:pStyle w:val="a6"/>
         <w:ind w:leftChars="0" w:left="360"/>
         <w:rPr>
-          <w:rFonts w:cstheme="minorHAnsi" w:hint="eastAsia"/>
+          <w:rFonts w:cstheme="minorHAnsi"/>
           <w:kern w:val="0"/>
           <w:szCs w:val="24"/>
         </w:rPr>
@@ -1875,6 +1931,7 @@
           <w:kern w:val="0"/>
           <w:szCs w:val="24"/>
         </w:rPr>
+        <w:lastRenderedPageBreak/>
         <w:drawing>
           <wp:inline distT="0" distB="0" distL="0" distR="0">
             <wp:extent cx="5807460" cy="2941982"/>
@@ -1893,7 +1950,7 @@
                     </pic:cNvPicPr>
                   </pic:nvPicPr>
                   <pic:blipFill>
-                    <a:blip r:embed="rId16" cstate="print">
+                    <a:blip r:embed="rId17" cstate="print">
                       <a:extLst>
                         <a:ext uri="{28A0092B-C50C-407E-A947-70E740481C1C}">
                           <a14:useLocalDpi xmlns:a14="http://schemas.microsoft.com/office/drawing/2010/main" val="0"/>
@@ -1969,7 +2026,6 @@
           <w:kern w:val="0"/>
           <w:szCs w:val="24"/>
         </w:rPr>
-        <w:lastRenderedPageBreak/>
         <w:drawing>
           <wp:inline distT="0" distB="0" distL="0" distR="0" wp14:anchorId="4C924467" wp14:editId="22571264">
             <wp:extent cx="5822253" cy="2949933"/>
@@ -1988,7 +2044,7 @@
                     </pic:cNvPicPr>
                   </pic:nvPicPr>
                   <pic:blipFill>
-                    <a:blip r:embed="rId17" cstate="print">
+                    <a:blip r:embed="rId18" cstate="print">
                       <a:extLst>
                         <a:ext uri="{28A0092B-C50C-407E-A947-70E740481C1C}">
                           <a14:useLocalDpi xmlns:a14="http://schemas.microsoft.com/office/drawing/2010/main" val="0"/>
@@ -2393,6 +2449,7 @@
                 <w:kern w:val="0"/>
                 <w:szCs w:val="24"/>
               </w:rPr>
+              <w:lastRenderedPageBreak/>
               <w:t xml:space="preserve">Feature 1 </w:t>
             </w:r>
             <w:r>
@@ -3167,18 +3224,7 @@
                 <w:sz w:val="20"/>
                 <w:szCs w:val="20"/>
               </w:rPr>
-              <w:t xml:space="preserve">Input “Can you find the course website </w:t>
-            </w:r>
-            <w:r>
-              <w:rPr>
-                <w:rFonts w:ascii="Times New Roman" w:hAnsi="Times New Roman" w:cs="Times New Roman"/>
-                <w:color w:val="2D3B45"/>
-                <w:kern w:val="0"/>
-                <w:sz w:val="20"/>
-                <w:szCs w:val="20"/>
-              </w:rPr>
-              <w:lastRenderedPageBreak/>
-              <w:t>of COMP3111 for me?”</w:t>
+              <w:t>Input “Can you find the course website of COMP3111 for me?”</w:t>
             </w:r>
           </w:p>
         </w:tc>
@@ -3221,7 +3267,6 @@
                 <w:sz w:val="20"/>
                 <w:szCs w:val="20"/>
               </w:rPr>
-              <w:lastRenderedPageBreak/>
               <w:t xml:space="preserve">Return the title and website link of first 4 most relevant </w:t>
             </w:r>
             <w:r>
@@ -7386,7 +7431,7 @@
               <w:autoSpaceDN w:val="0"/>
               <w:adjustRightInd w:val="0"/>
               <w:rPr>
-                <w:rFonts w:ascii="Times New Roman" w:hAnsi="Times New Roman" w:cs="Times New Roman" w:hint="eastAsia"/>
+                <w:rFonts w:ascii="Times New Roman" w:hAnsi="Times New Roman" w:cs="Times New Roman"/>
                 <w:color w:val="2D3B45"/>
                 <w:kern w:val="0"/>
                 <w:szCs w:val="24"/>
@@ -7448,7 +7493,7 @@
               <w:widowControl/>
               <w:jc w:val="center"/>
               <w:rPr>
-                <w:rFonts w:ascii="Times New Roman" w:hAnsi="Times New Roman" w:cs="Times New Roman" w:hint="eastAsia"/>
+                <w:rFonts w:ascii="Times New Roman" w:hAnsi="Times New Roman" w:cs="Times New Roman"/>
                 <w:color w:val="2D3B45"/>
                 <w:kern w:val="0"/>
                 <w:sz w:val="20"/>
@@ -7597,80 +7642,80 @@
               <w:autoSpaceDN w:val="0"/>
               <w:adjustRightInd w:val="0"/>
               <w:rPr>
+                <w:rFonts w:ascii="Times New Roman" w:hAnsi="Times New Roman" w:cs="Times New Roman"/>
+                <w:color w:val="2D3B45"/>
+                <w:kern w:val="0"/>
+                <w:szCs w:val="24"/>
+              </w:rPr>
+            </w:pPr>
+          </w:p>
+        </w:tc>
+        <w:tc>
+          <w:tcPr>
+            <w:tcW w:w="1418" w:type="dxa"/>
+            <w:tcBorders>
+              <w:top w:val="outset" w:sz="6" w:space="0" w:color="auto"/>
+              <w:left w:val="outset" w:sz="6" w:space="0" w:color="auto"/>
+              <w:bottom w:val="outset" w:sz="6" w:space="0" w:color="auto"/>
+              <w:right w:val="outset" w:sz="6" w:space="0" w:color="auto"/>
+            </w:tcBorders>
+            <w:shd w:val="clear" w:color="auto" w:fill="FFFFFF"/>
+            <w:tcMar>
+              <w:top w:w="30" w:type="dxa"/>
+              <w:left w:w="30" w:type="dxa"/>
+              <w:bottom w:w="30" w:type="dxa"/>
+              <w:right w:w="30" w:type="dxa"/>
+            </w:tcMar>
+            <w:vAlign w:val="center"/>
+          </w:tcPr>
+          <w:p>
+            <w:pPr>
+              <w:widowControl/>
+              <w:jc w:val="center"/>
+              <w:rPr>
+                <w:rFonts w:ascii="Times New Roman" w:hAnsi="Times New Roman" w:cs="Times New Roman"/>
+                <w:color w:val="2D3B45"/>
+                <w:kern w:val="0"/>
+                <w:szCs w:val="24"/>
+              </w:rPr>
+            </w:pPr>
+          </w:p>
+        </w:tc>
+        <w:tc>
+          <w:tcPr>
+            <w:tcW w:w="1701" w:type="dxa"/>
+            <w:tcBorders>
+              <w:top w:val="outset" w:sz="6" w:space="0" w:color="auto"/>
+              <w:left w:val="outset" w:sz="6" w:space="0" w:color="auto"/>
+              <w:bottom w:val="outset" w:sz="6" w:space="0" w:color="auto"/>
+              <w:right w:val="outset" w:sz="6" w:space="0" w:color="auto"/>
+            </w:tcBorders>
+            <w:shd w:val="clear" w:color="auto" w:fill="FFFFFF"/>
+            <w:tcMar>
+              <w:top w:w="30" w:type="dxa"/>
+              <w:left w:w="30" w:type="dxa"/>
+              <w:bottom w:w="30" w:type="dxa"/>
+              <w:right w:w="30" w:type="dxa"/>
+            </w:tcMar>
+            <w:vAlign w:val="center"/>
+          </w:tcPr>
+          <w:p>
+            <w:pPr>
+              <w:widowControl/>
+              <w:jc w:val="center"/>
+              <w:rPr>
+                <w:rFonts w:ascii="Times New Roman" w:hAnsi="Times New Roman" w:cs="Times New Roman"/>
+                <w:color w:val="2D3B45"/>
+                <w:kern w:val="0"/>
+                <w:sz w:val="20"/>
+                <w:szCs w:val="20"/>
+              </w:rPr>
+            </w:pPr>
+            <w:r>
+              <w:rPr>
                 <w:rFonts w:ascii="Times New Roman" w:hAnsi="Times New Roman" w:cs="Times New Roman" w:hint="eastAsia"/>
                 <w:color w:val="2D3B45"/>
                 <w:kern w:val="0"/>
-                <w:szCs w:val="24"/>
-              </w:rPr>
-            </w:pPr>
-          </w:p>
-        </w:tc>
-        <w:tc>
-          <w:tcPr>
-            <w:tcW w:w="1418" w:type="dxa"/>
-            <w:tcBorders>
-              <w:top w:val="outset" w:sz="6" w:space="0" w:color="auto"/>
-              <w:left w:val="outset" w:sz="6" w:space="0" w:color="auto"/>
-              <w:bottom w:val="outset" w:sz="6" w:space="0" w:color="auto"/>
-              <w:right w:val="outset" w:sz="6" w:space="0" w:color="auto"/>
-            </w:tcBorders>
-            <w:shd w:val="clear" w:color="auto" w:fill="FFFFFF"/>
-            <w:tcMar>
-              <w:top w:w="30" w:type="dxa"/>
-              <w:left w:w="30" w:type="dxa"/>
-              <w:bottom w:w="30" w:type="dxa"/>
-              <w:right w:w="30" w:type="dxa"/>
-            </w:tcMar>
-            <w:vAlign w:val="center"/>
-          </w:tcPr>
-          <w:p>
-            <w:pPr>
-              <w:widowControl/>
-              <w:jc w:val="center"/>
-              <w:rPr>
-                <w:rFonts w:ascii="Times New Roman" w:hAnsi="Times New Roman" w:cs="Times New Roman"/>
-                <w:color w:val="2D3B45"/>
-                <w:kern w:val="0"/>
-                <w:szCs w:val="24"/>
-              </w:rPr>
-            </w:pPr>
-          </w:p>
-        </w:tc>
-        <w:tc>
-          <w:tcPr>
-            <w:tcW w:w="1701" w:type="dxa"/>
-            <w:tcBorders>
-              <w:top w:val="outset" w:sz="6" w:space="0" w:color="auto"/>
-              <w:left w:val="outset" w:sz="6" w:space="0" w:color="auto"/>
-              <w:bottom w:val="outset" w:sz="6" w:space="0" w:color="auto"/>
-              <w:right w:val="outset" w:sz="6" w:space="0" w:color="auto"/>
-            </w:tcBorders>
-            <w:shd w:val="clear" w:color="auto" w:fill="FFFFFF"/>
-            <w:tcMar>
-              <w:top w:w="30" w:type="dxa"/>
-              <w:left w:w="30" w:type="dxa"/>
-              <w:bottom w:w="30" w:type="dxa"/>
-              <w:right w:w="30" w:type="dxa"/>
-            </w:tcMar>
-            <w:vAlign w:val="center"/>
-          </w:tcPr>
-          <w:p>
-            <w:pPr>
-              <w:widowControl/>
-              <w:jc w:val="center"/>
-              <w:rPr>
-                <w:rFonts w:ascii="Times New Roman" w:hAnsi="Times New Roman" w:cs="Times New Roman" w:hint="eastAsia"/>
-                <w:color w:val="2D3B45"/>
-                <w:kern w:val="0"/>
-                <w:sz w:val="20"/>
-                <w:szCs w:val="20"/>
-              </w:rPr>
-            </w:pPr>
-            <w:r>
-              <w:rPr>
-                <w:rFonts w:ascii="Times New Roman" w:hAnsi="Times New Roman" w:cs="Times New Roman" w:hint="eastAsia"/>
-                <w:color w:val="2D3B45"/>
-                <w:kern w:val="0"/>
                 <w:sz w:val="20"/>
                 <w:szCs w:val="20"/>
               </w:rPr>
@@ -7731,7 +7776,7 @@
               <w:widowControl/>
               <w:jc w:val="center"/>
               <w:rPr>
-                <w:rFonts w:ascii="Times New Roman" w:hAnsi="Times New Roman" w:cs="Times New Roman" w:hint="eastAsia"/>
+                <w:rFonts w:ascii="Times New Roman" w:hAnsi="Times New Roman" w:cs="Times New Roman"/>
                 <w:color w:val="2D3B45"/>
                 <w:kern w:val="0"/>
                 <w:sz w:val="20"/>
@@ -7830,67 +7875,148 @@
               <w:autoSpaceDN w:val="0"/>
               <w:adjustRightInd w:val="0"/>
               <w:rPr>
+                <w:rFonts w:ascii="Times New Roman" w:hAnsi="Times New Roman" w:cs="Times New Roman"/>
+                <w:color w:val="2D3B45"/>
+                <w:kern w:val="0"/>
+                <w:szCs w:val="24"/>
+              </w:rPr>
+            </w:pPr>
+          </w:p>
+        </w:tc>
+        <w:tc>
+          <w:tcPr>
+            <w:tcW w:w="1418" w:type="dxa"/>
+            <w:tcBorders>
+              <w:top w:val="outset" w:sz="6" w:space="0" w:color="auto"/>
+              <w:left w:val="outset" w:sz="6" w:space="0" w:color="auto"/>
+              <w:bottom w:val="outset" w:sz="6" w:space="0" w:color="auto"/>
+              <w:right w:val="outset" w:sz="6" w:space="0" w:color="auto"/>
+            </w:tcBorders>
+            <w:shd w:val="clear" w:color="auto" w:fill="FFFFFF"/>
+            <w:tcMar>
+              <w:top w:w="30" w:type="dxa"/>
+              <w:left w:w="30" w:type="dxa"/>
+              <w:bottom w:w="30" w:type="dxa"/>
+              <w:right w:w="30" w:type="dxa"/>
+            </w:tcMar>
+            <w:vAlign w:val="center"/>
+          </w:tcPr>
+          <w:p>
+            <w:pPr>
+              <w:widowControl/>
+              <w:jc w:val="center"/>
+              <w:rPr>
+                <w:rFonts w:ascii="Times New Roman" w:hAnsi="Times New Roman" w:cs="Times New Roman"/>
+                <w:color w:val="2D3B45"/>
+                <w:kern w:val="0"/>
+                <w:szCs w:val="24"/>
+              </w:rPr>
+            </w:pPr>
+          </w:p>
+        </w:tc>
+        <w:tc>
+          <w:tcPr>
+            <w:tcW w:w="1701" w:type="dxa"/>
+            <w:tcBorders>
+              <w:top w:val="outset" w:sz="6" w:space="0" w:color="auto"/>
+              <w:left w:val="outset" w:sz="6" w:space="0" w:color="auto"/>
+              <w:bottom w:val="outset" w:sz="6" w:space="0" w:color="auto"/>
+              <w:right w:val="outset" w:sz="6" w:space="0" w:color="auto"/>
+            </w:tcBorders>
+            <w:shd w:val="clear" w:color="auto" w:fill="FFFFFF"/>
+            <w:tcMar>
+              <w:top w:w="30" w:type="dxa"/>
+              <w:left w:w="30" w:type="dxa"/>
+              <w:bottom w:w="30" w:type="dxa"/>
+              <w:right w:w="30" w:type="dxa"/>
+            </w:tcMar>
+            <w:vAlign w:val="center"/>
+          </w:tcPr>
+          <w:p>
+            <w:pPr>
+              <w:widowControl/>
+              <w:jc w:val="center"/>
+              <w:rPr>
+                <w:rFonts w:ascii="Times New Roman" w:hAnsi="Times New Roman" w:cs="Times New Roman"/>
+                <w:color w:val="2D3B45"/>
+                <w:kern w:val="0"/>
+                <w:sz w:val="20"/>
+                <w:szCs w:val="20"/>
+              </w:rPr>
+            </w:pPr>
+            <w:r>
+              <w:rPr>
                 <w:rFonts w:ascii="Times New Roman" w:hAnsi="Times New Roman" w:cs="Times New Roman" w:hint="eastAsia"/>
                 <w:color w:val="2D3B45"/>
                 <w:kern w:val="0"/>
-                <w:szCs w:val="24"/>
-              </w:rPr>
-            </w:pPr>
-          </w:p>
-        </w:tc>
-        <w:tc>
-          <w:tcPr>
-            <w:tcW w:w="1418" w:type="dxa"/>
-            <w:tcBorders>
-              <w:top w:val="outset" w:sz="6" w:space="0" w:color="auto"/>
-              <w:left w:val="outset" w:sz="6" w:space="0" w:color="auto"/>
-              <w:bottom w:val="outset" w:sz="6" w:space="0" w:color="auto"/>
-              <w:right w:val="outset" w:sz="6" w:space="0" w:color="auto"/>
-            </w:tcBorders>
-            <w:shd w:val="clear" w:color="auto" w:fill="FFFFFF"/>
-            <w:tcMar>
-              <w:top w:w="30" w:type="dxa"/>
-              <w:left w:w="30" w:type="dxa"/>
-              <w:bottom w:w="30" w:type="dxa"/>
-              <w:right w:w="30" w:type="dxa"/>
-            </w:tcMar>
-            <w:vAlign w:val="center"/>
-          </w:tcPr>
-          <w:p>
-            <w:pPr>
-              <w:widowControl/>
-              <w:jc w:val="center"/>
-              <w:rPr>
-                <w:rFonts w:ascii="Times New Roman" w:hAnsi="Times New Roman" w:cs="Times New Roman"/>
-                <w:color w:val="2D3B45"/>
-                <w:kern w:val="0"/>
-                <w:szCs w:val="24"/>
-              </w:rPr>
-            </w:pPr>
-          </w:p>
-        </w:tc>
-        <w:tc>
-          <w:tcPr>
-            <w:tcW w:w="1701" w:type="dxa"/>
-            <w:tcBorders>
-              <w:top w:val="outset" w:sz="6" w:space="0" w:color="auto"/>
-              <w:left w:val="outset" w:sz="6" w:space="0" w:color="auto"/>
-              <w:bottom w:val="outset" w:sz="6" w:space="0" w:color="auto"/>
-              <w:right w:val="outset" w:sz="6" w:space="0" w:color="auto"/>
-            </w:tcBorders>
-            <w:shd w:val="clear" w:color="auto" w:fill="FFFFFF"/>
-            <w:tcMar>
-              <w:top w:w="30" w:type="dxa"/>
-              <w:left w:w="30" w:type="dxa"/>
-              <w:bottom w:w="30" w:type="dxa"/>
-              <w:right w:w="30" w:type="dxa"/>
-            </w:tcMar>
-            <w:vAlign w:val="center"/>
-          </w:tcPr>
-          <w:p>
-            <w:pPr>
-              <w:widowControl/>
-              <w:jc w:val="center"/>
+                <w:sz w:val="20"/>
+                <w:szCs w:val="20"/>
+              </w:rPr>
+              <w:t>I</w:t>
+            </w:r>
+            <w:r>
+              <w:rPr>
+                <w:rFonts w:ascii="Times New Roman" w:hAnsi="Times New Roman" w:cs="Times New Roman"/>
+                <w:color w:val="2D3B45"/>
+                <w:kern w:val="0"/>
+                <w:sz w:val="20"/>
+                <w:szCs w:val="20"/>
+              </w:rPr>
+              <w:t>nput “</w:t>
+            </w:r>
+            <w:r>
+              <w:rPr>
+                <w:rFonts w:ascii="Times New Roman" w:hAnsi="Times New Roman" w:cs="Times New Roman"/>
+                <w:color w:val="2D3B45"/>
+                <w:kern w:val="0"/>
+                <w:sz w:val="20"/>
+                <w:szCs w:val="20"/>
+              </w:rPr>
+              <w:t>credit transfer Aalto University</w:t>
+            </w:r>
+            <w:r>
+              <w:rPr>
+                <w:rFonts w:ascii="Times New Roman" w:hAnsi="Times New Roman" w:cs="Times New Roman"/>
+                <w:color w:val="2D3B45"/>
+                <w:kern w:val="0"/>
+                <w:sz w:val="20"/>
+                <w:szCs w:val="20"/>
+              </w:rPr>
+              <w:t>”</w:t>
+            </w:r>
+          </w:p>
+        </w:tc>
+        <w:tc>
+          <w:tcPr>
+            <w:tcW w:w="2034" w:type="dxa"/>
+            <w:tcBorders>
+              <w:top w:val="outset" w:sz="6" w:space="0" w:color="auto"/>
+              <w:left w:val="outset" w:sz="6" w:space="0" w:color="auto"/>
+              <w:bottom w:val="outset" w:sz="6" w:space="0" w:color="auto"/>
+              <w:right w:val="outset" w:sz="6" w:space="0" w:color="auto"/>
+            </w:tcBorders>
+            <w:shd w:val="clear" w:color="auto" w:fill="FFFFFF"/>
+            <w:tcMar>
+              <w:top w:w="30" w:type="dxa"/>
+              <w:left w:w="30" w:type="dxa"/>
+              <w:bottom w:w="30" w:type="dxa"/>
+              <w:right w:w="30" w:type="dxa"/>
+            </w:tcMar>
+            <w:vAlign w:val="center"/>
+          </w:tcPr>
+          <w:p>
+            <w:pPr>
+              <w:widowControl/>
+              <w:jc w:val="center"/>
+              <w:rPr>
+                <w:rFonts w:ascii="Times New Roman" w:hAnsi="Times New Roman" w:cs="Times New Roman"/>
+                <w:color w:val="2D3B45"/>
+                <w:kern w:val="0"/>
+                <w:sz w:val="20"/>
+                <w:szCs w:val="20"/>
+              </w:rPr>
+            </w:pPr>
+            <w:r>
               <w:rPr>
                 <w:rFonts w:ascii="Times New Roman" w:hAnsi="Times New Roman" w:cs="Times New Roman" w:hint="eastAsia"/>
                 <w:color w:val="2D3B45"/>
@@ -7898,87 +8024,6 @@
                 <w:sz w:val="20"/>
                 <w:szCs w:val="20"/>
               </w:rPr>
-            </w:pPr>
-            <w:r>
-              <w:rPr>
-                <w:rFonts w:ascii="Times New Roman" w:hAnsi="Times New Roman" w:cs="Times New Roman" w:hint="eastAsia"/>
-                <w:color w:val="2D3B45"/>
-                <w:kern w:val="0"/>
-                <w:sz w:val="20"/>
-                <w:szCs w:val="20"/>
-              </w:rPr>
-              <w:t>I</w:t>
-            </w:r>
-            <w:r>
-              <w:rPr>
-                <w:rFonts w:ascii="Times New Roman" w:hAnsi="Times New Roman" w:cs="Times New Roman"/>
-                <w:color w:val="2D3B45"/>
-                <w:kern w:val="0"/>
-                <w:sz w:val="20"/>
-                <w:szCs w:val="20"/>
-              </w:rPr>
-              <w:t>nput “</w:t>
-            </w:r>
-            <w:r>
-              <w:rPr>
-                <w:rFonts w:ascii="Times New Roman" w:hAnsi="Times New Roman" w:cs="Times New Roman"/>
-                <w:color w:val="2D3B45"/>
-                <w:kern w:val="0"/>
-                <w:sz w:val="20"/>
-                <w:szCs w:val="20"/>
-              </w:rPr>
-              <w:t>credit transfer Aalto University</w:t>
-            </w:r>
-            <w:r>
-              <w:rPr>
-                <w:rFonts w:ascii="Times New Roman" w:hAnsi="Times New Roman" w:cs="Times New Roman"/>
-                <w:color w:val="2D3B45"/>
-                <w:kern w:val="0"/>
-                <w:sz w:val="20"/>
-                <w:szCs w:val="20"/>
-              </w:rPr>
-              <w:t>”</w:t>
-            </w:r>
-          </w:p>
-        </w:tc>
-        <w:tc>
-          <w:tcPr>
-            <w:tcW w:w="2034" w:type="dxa"/>
-            <w:tcBorders>
-              <w:top w:val="outset" w:sz="6" w:space="0" w:color="auto"/>
-              <w:left w:val="outset" w:sz="6" w:space="0" w:color="auto"/>
-              <w:bottom w:val="outset" w:sz="6" w:space="0" w:color="auto"/>
-              <w:right w:val="outset" w:sz="6" w:space="0" w:color="auto"/>
-            </w:tcBorders>
-            <w:shd w:val="clear" w:color="auto" w:fill="FFFFFF"/>
-            <w:tcMar>
-              <w:top w:w="30" w:type="dxa"/>
-              <w:left w:w="30" w:type="dxa"/>
-              <w:bottom w:w="30" w:type="dxa"/>
-              <w:right w:w="30" w:type="dxa"/>
-            </w:tcMar>
-            <w:vAlign w:val="center"/>
-          </w:tcPr>
-          <w:p>
-            <w:pPr>
-              <w:widowControl/>
-              <w:jc w:val="center"/>
-              <w:rPr>
-                <w:rFonts w:ascii="Times New Roman" w:hAnsi="Times New Roman" w:cs="Times New Roman" w:hint="eastAsia"/>
-                <w:color w:val="2D3B45"/>
-                <w:kern w:val="0"/>
-                <w:sz w:val="20"/>
-                <w:szCs w:val="20"/>
-              </w:rPr>
-            </w:pPr>
-            <w:r>
-              <w:rPr>
-                <w:rFonts w:ascii="Times New Roman" w:hAnsi="Times New Roman" w:cs="Times New Roman" w:hint="eastAsia"/>
-                <w:color w:val="2D3B45"/>
-                <w:kern w:val="0"/>
-                <w:sz w:val="20"/>
-                <w:szCs w:val="20"/>
-              </w:rPr>
               <w:t>R</w:t>
             </w:r>
             <w:r>
@@ -7989,7 +8034,18 @@
                 <w:sz w:val="20"/>
                 <w:szCs w:val="20"/>
               </w:rPr>
-              <w:t>eturn “Which course would you like to transfer? (Please provide course code) since user need to provide what course to apply for transfer credits</w:t>
+              <w:t xml:space="preserve">eturn “Which course would you like to transfer? (Please provide course code) </w:t>
+            </w:r>
+            <w:r>
+              <w:rPr>
+                <w:rFonts w:ascii="Times New Roman" w:hAnsi="Times New Roman" w:cs="Times New Roman"/>
+                <w:color w:val="2D3B45"/>
+                <w:kern w:val="0"/>
+                <w:sz w:val="20"/>
+                <w:szCs w:val="20"/>
+              </w:rPr>
+              <w:lastRenderedPageBreak/>
+              <w:t>since user need to provide what course to apply for transfer credits</w:t>
             </w:r>
           </w:p>
         </w:tc>

</xml_diff>

<commit_message>
added creditTransfer in uml
</commit_message>
<xml_diff>
--- a/Milestone 3/COMP3111 Milestone 3 Report.docx
+++ b/Milestone 3/COMP3111 Milestone 3 Report.docx
@@ -46,7 +46,6 @@
           <w:sz w:val="22"/>
         </w:rPr>
       </w:pPr>
-      <w:proofErr w:type="gramStart"/>
       <w:r>
         <w:rPr>
           <w:rFonts w:ascii="Microsoft YaHei Light" w:eastAsia="Microsoft YaHei Light" w:hAnsi="Microsoft YaHei Light" w:cs="Calibri"/>
@@ -54,17 +53,7 @@
           <w:kern w:val="0"/>
           <w:sz w:val="22"/>
         </w:rPr>
-        <w:t>Topic :</w:t>
-      </w:r>
-      <w:proofErr w:type="gramEnd"/>
-      <w:r>
-        <w:rPr>
-          <w:rFonts w:ascii="Microsoft YaHei Light" w:eastAsia="Microsoft YaHei Light" w:hAnsi="Microsoft YaHei Light" w:cs="Calibri"/>
-          <w:b/>
-          <w:kern w:val="0"/>
-          <w:sz w:val="22"/>
-        </w:rPr>
-        <w:t xml:space="preserve"> HKUST Freshmen Chatbot</w:t>
+        <w:t>Topic : HKUST Freshmen Chatbot</w:t>
       </w:r>
     </w:p>
     <w:p>
@@ -84,27 +73,7 @@
           <w:sz w:val="18"/>
           <w:szCs w:val="18"/>
         </w:rPr>
-        <w:t xml:space="preserve">Team </w:t>
-      </w:r>
-      <w:proofErr w:type="gramStart"/>
-      <w:r>
-        <w:rPr>
-          <w:rFonts w:ascii="Microsoft YaHei Light" w:eastAsia="Microsoft YaHei Light" w:hAnsi="Microsoft YaHei Light" w:cs="Calibri"/>
-          <w:kern w:val="0"/>
-          <w:sz w:val="18"/>
-          <w:szCs w:val="18"/>
-        </w:rPr>
-        <w:t>Members :</w:t>
-      </w:r>
-      <w:proofErr w:type="gramEnd"/>
-      <w:r>
-        <w:rPr>
-          <w:rFonts w:ascii="Microsoft YaHei Light" w:eastAsia="Microsoft YaHei Light" w:hAnsi="Microsoft YaHei Light" w:cs="Calibri"/>
-          <w:kern w:val="0"/>
-          <w:sz w:val="18"/>
-          <w:szCs w:val="18"/>
-        </w:rPr>
-        <w:t xml:space="preserve"> Chan Yee San Samuel, Leung Cheuk Nam, Liu Yan Ho,</w:t>
+        <w:t>Team Members : Chan Yee San Samuel, Leung Cheuk Nam, Liu Yan Ho,</w:t>
       </w:r>
       <w:r>
         <w:rPr>
@@ -201,7 +170,7 @@
       <w:hyperlink r:id="rId5" w:history="1">
         <w:r>
           <w:rPr>
-            <w:rStyle w:val="a3"/>
+            <w:rStyle w:val="Hyperlink"/>
             <w:rFonts w:cstheme="minorHAnsi"/>
             <w:kern w:val="0"/>
             <w:sz w:val="20"/>
@@ -255,6 +224,7 @@
           <w:szCs w:val="24"/>
         </w:rPr>
       </w:pPr>
+      <w:bookmarkStart w:id="0" w:name="_GoBack"/>
       <w:r>
         <w:rPr>
           <w:rFonts w:cstheme="minorHAnsi"/>
@@ -263,18 +233,10 @@
           <w:szCs w:val="24"/>
         </w:rPr>
         <w:drawing>
-          <wp:anchor distT="0" distB="0" distL="114300" distR="114300" simplePos="0" relativeHeight="251658240" behindDoc="0" locked="0" layoutInCell="1" allowOverlap="1" wp14:anchorId="71246F57">
-            <wp:simplePos x="0" y="0"/>
-            <wp:positionH relativeFrom="column">
-              <wp:posOffset>-890270</wp:posOffset>
-            </wp:positionH>
-            <wp:positionV relativeFrom="paragraph">
-              <wp:posOffset>276225</wp:posOffset>
-            </wp:positionV>
-            <wp:extent cx="7241540" cy="4876800"/>
-            <wp:effectExtent l="0" t="0" r="0" b="0"/>
-            <wp:wrapSquare wrapText="bothSides"/>
-            <wp:docPr id="8" name="Picture 8"/>
+          <wp:inline distT="0" distB="0" distL="0" distR="0">
+            <wp:extent cx="5400040" cy="4832985"/>
+            <wp:effectExtent l="0" t="0" r="0" b="5715"/>
+            <wp:docPr id="13" name="Picture 13"/>
             <wp:cNvGraphicFramePr>
               <a:graphicFrameLocks xmlns:a="http://schemas.openxmlformats.org/drawingml/2006/main" noChangeAspect="1"/>
             </wp:cNvGraphicFramePr>
@@ -282,7 +244,7 @@
               <a:graphicData uri="http://schemas.openxmlformats.org/drawingml/2006/picture">
                 <pic:pic xmlns:pic="http://schemas.openxmlformats.org/drawingml/2006/picture">
                   <pic:nvPicPr>
-                    <pic:cNvPr id="8" name="UML-Diagram-Of-Milestone-2-V5.jpg"/>
+                    <pic:cNvPr id="13" name="UML-Diagram-Of-Milestone-3-V7.jpg"/>
                     <pic:cNvPicPr/>
                   </pic:nvPicPr>
                   <pic:blipFill>
@@ -300,7 +262,7 @@
                   <pic:spPr>
                     <a:xfrm>
                       <a:off x="0" y="0"/>
-                      <a:ext cx="7241540" cy="4876800"/>
+                      <a:ext cx="5400040" cy="4832985"/>
                     </a:xfrm>
                     <a:prstGeom prst="rect">
                       <a:avLst/>
@@ -309,15 +271,10 @@
                 </pic:pic>
               </a:graphicData>
             </a:graphic>
-            <wp14:sizeRelH relativeFrom="page">
-              <wp14:pctWidth>0</wp14:pctWidth>
-            </wp14:sizeRelH>
-            <wp14:sizeRelV relativeFrom="page">
-              <wp14:pctHeight>0</wp14:pctHeight>
-            </wp14:sizeRelV>
-          </wp:anchor>
+          </wp:inline>
         </w:drawing>
       </w:r>
+      <w:bookmarkEnd w:id="0"/>
     </w:p>
     <w:p>
       <w:pPr>
@@ -1020,16 +977,7 @@
           <w:kern w:val="0"/>
           <w:szCs w:val="24"/>
         </w:rPr>
-        <w:t xml:space="preserve">Description of design pattern we </w:t>
-      </w:r>
-      <w:proofErr w:type="gramStart"/>
-      <w:r>
-        <w:rPr>
-          <w:rFonts w:cstheme="minorHAnsi" w:hint="eastAsia"/>
-          <w:kern w:val="0"/>
-          <w:szCs w:val="24"/>
-        </w:rPr>
-        <w:t>use</w:t>
+        <w:t>Description of design pattern we use</w:t>
       </w:r>
       <w:r>
         <w:rPr>
@@ -1047,11 +995,10 @@
         </w:rPr>
         <w:t>:</w:t>
       </w:r>
-      <w:proofErr w:type="gramEnd"/>
     </w:p>
     <w:p>
       <w:pPr>
-        <w:pStyle w:val="a6"/>
+        <w:pStyle w:val="ListParagraph"/>
         <w:numPr>
           <w:ilvl w:val="0"/>
           <w:numId w:val="1"/>
@@ -1077,16 +1024,7 @@
           <w:kern w:val="0"/>
           <w:szCs w:val="24"/>
         </w:rPr>
-        <w:t xml:space="preserve">trategy </w:t>
-      </w:r>
-      <w:proofErr w:type="gramStart"/>
-      <w:r>
-        <w:rPr>
-          <w:rFonts w:cstheme="minorHAnsi"/>
-          <w:kern w:val="0"/>
-          <w:szCs w:val="24"/>
-        </w:rPr>
-        <w:t>P</w:t>
+        <w:t>trategy P</w:t>
       </w:r>
       <w:r>
         <w:rPr>
@@ -1094,16 +1032,7 @@
           <w:kern w:val="0"/>
           <w:szCs w:val="24"/>
         </w:rPr>
-        <w:t>attern :</w:t>
-      </w:r>
-      <w:proofErr w:type="gramEnd"/>
-      <w:r>
-        <w:rPr>
-          <w:rFonts w:cstheme="minorHAnsi"/>
-          <w:kern w:val="0"/>
-          <w:szCs w:val="24"/>
-        </w:rPr>
-        <w:t xml:space="preserve"> </w:t>
+        <w:t xml:space="preserve">attern : </w:t>
       </w:r>
       <w:r>
         <w:rPr>
@@ -1140,7 +1069,7 @@
     </w:p>
     <w:p>
       <w:pPr>
-        <w:pStyle w:val="a6"/>
+        <w:pStyle w:val="ListParagraph"/>
         <w:ind w:leftChars="0" w:left="360"/>
         <w:rPr>
           <w:rFonts w:cstheme="minorHAnsi"/>
@@ -1151,7 +1080,7 @@
     </w:p>
     <w:p>
       <w:pPr>
-        <w:pStyle w:val="a6"/>
+        <w:pStyle w:val="ListParagraph"/>
         <w:numPr>
           <w:ilvl w:val="0"/>
           <w:numId w:val="1"/>
@@ -1177,25 +1106,7 @@
           <w:kern w:val="0"/>
           <w:szCs w:val="24"/>
         </w:rPr>
-        <w:t xml:space="preserve">ediator </w:t>
-      </w:r>
-      <w:proofErr w:type="gramStart"/>
-      <w:r>
-        <w:rPr>
-          <w:rFonts w:cstheme="minorHAnsi"/>
-          <w:kern w:val="0"/>
-          <w:szCs w:val="24"/>
-        </w:rPr>
-        <w:t>Pattern :</w:t>
-      </w:r>
-      <w:proofErr w:type="gramEnd"/>
-      <w:r>
-        <w:rPr>
-          <w:rFonts w:cstheme="minorHAnsi"/>
-          <w:kern w:val="0"/>
-          <w:szCs w:val="24"/>
-        </w:rPr>
-        <w:t xml:space="preserve"> </w:t>
+        <w:t xml:space="preserve">ediator Pattern : </w:t>
       </w:r>
       <w:r>
         <w:rPr>
@@ -1203,25 +1114,7 @@
           <w:kern w:val="0"/>
           <w:szCs w:val="24"/>
         </w:rPr>
-        <w:t xml:space="preserve">In the UML class diagram, the Category class is the mediator. Every </w:t>
-      </w:r>
-      <w:proofErr w:type="gramStart"/>
-      <w:r>
-        <w:rPr>
-          <w:rFonts w:cstheme="minorHAnsi"/>
-          <w:kern w:val="0"/>
-          <w:szCs w:val="24"/>
-        </w:rPr>
-        <w:t>features</w:t>
-      </w:r>
-      <w:proofErr w:type="gramEnd"/>
-      <w:r>
-        <w:rPr>
-          <w:rFonts w:cstheme="minorHAnsi"/>
-          <w:kern w:val="0"/>
-          <w:szCs w:val="24"/>
-        </w:rPr>
-        <w:t xml:space="preserve"> are originally communicated in well-defined but complex ways, but now they are all inheriting the Category class, which handles and coordinates how the feature class</w:t>
+        <w:t>In the UML class diagram, the Category class is the mediator. Every features are originally communicated in well-defined but complex ways, but now they are all inheriting the Category class, which handles and coordinates how the feature class</w:t>
       </w:r>
       <w:r>
         <w:rPr>
@@ -1306,7 +1199,7 @@
     </w:p>
     <w:p>
       <w:pPr>
-        <w:pStyle w:val="a6"/>
+        <w:pStyle w:val="ListParagraph"/>
         <w:ind w:leftChars="0" w:left="360"/>
         <w:rPr>
           <w:rFonts w:cstheme="minorHAnsi"/>
@@ -1317,7 +1210,7 @@
     </w:p>
     <w:p>
       <w:pPr>
-        <w:pStyle w:val="a6"/>
+        <w:pStyle w:val="ListParagraph"/>
         <w:numPr>
           <w:ilvl w:val="0"/>
           <w:numId w:val="1"/>
@@ -1335,25 +1228,7 @@
           <w:kern w:val="0"/>
           <w:szCs w:val="24"/>
         </w:rPr>
-        <w:t xml:space="preserve">Factory </w:t>
-      </w:r>
-      <w:proofErr w:type="gramStart"/>
-      <w:r>
-        <w:rPr>
-          <w:rFonts w:cstheme="minorHAnsi"/>
-          <w:kern w:val="0"/>
-          <w:szCs w:val="24"/>
-        </w:rPr>
-        <w:t>Pattern :</w:t>
-      </w:r>
-      <w:proofErr w:type="gramEnd"/>
-      <w:r>
-        <w:rPr>
-          <w:rFonts w:cstheme="minorHAnsi"/>
-          <w:kern w:val="0"/>
-          <w:szCs w:val="24"/>
-        </w:rPr>
-        <w:t xml:space="preserve"> In the UML class diagram, the </w:t>
+        <w:t xml:space="preserve">Factory Pattern : In the UML class diagram, the </w:t>
       </w:r>
       <w:proofErr w:type="spellStart"/>
       <w:r>
@@ -1412,7 +1287,7 @@
     </w:p>
     <w:p>
       <w:pPr>
-        <w:pStyle w:val="a6"/>
+        <w:pStyle w:val="ListParagraph"/>
         <w:rPr>
           <w:rFonts w:cstheme="minorHAnsi"/>
           <w:kern w:val="0"/>
@@ -1422,7 +1297,7 @@
     </w:p>
     <w:p>
       <w:pPr>
-        <w:pStyle w:val="a6"/>
+        <w:pStyle w:val="ListParagraph"/>
         <w:ind w:leftChars="0" w:left="360"/>
         <w:rPr>
           <w:rFonts w:cstheme="minorHAnsi"/>
@@ -1433,7 +1308,7 @@
     </w:p>
     <w:p>
       <w:pPr>
-        <w:pStyle w:val="a6"/>
+        <w:pStyle w:val="ListParagraph"/>
         <w:ind w:leftChars="0" w:left="360"/>
         <w:rPr>
           <w:rFonts w:cstheme="minorHAnsi"/>
@@ -1585,7 +1460,7 @@
     </w:p>
     <w:p>
       <w:pPr>
-        <w:pStyle w:val="a6"/>
+        <w:pStyle w:val="ListParagraph"/>
         <w:numPr>
           <w:ilvl w:val="0"/>
           <w:numId w:val="1"/>
@@ -1603,18 +1478,8 @@
           <w:kern w:val="0"/>
           <w:szCs w:val="24"/>
         </w:rPr>
-        <w:t xml:space="preserve">How we do </w:t>
+        <w:t>How we do testing :</w:t>
       </w:r>
-      <w:proofErr w:type="gramStart"/>
-      <w:r>
-        <w:rPr>
-          <w:rFonts w:cstheme="minorHAnsi"/>
-          <w:kern w:val="0"/>
-          <w:szCs w:val="24"/>
-        </w:rPr>
-        <w:t>testing :</w:t>
-      </w:r>
-      <w:proofErr w:type="gramEnd"/>
       <w:r>
         <w:rPr>
           <w:rFonts w:cstheme="minorHAnsi"/>
@@ -1634,7 +1499,7 @@
     </w:p>
     <w:p>
       <w:pPr>
-        <w:pStyle w:val="a6"/>
+        <w:pStyle w:val="ListParagraph"/>
         <w:numPr>
           <w:ilvl w:val="0"/>
           <w:numId w:val="1"/>
@@ -1660,16 +1525,7 @@
           <w:kern w:val="0"/>
           <w:szCs w:val="24"/>
         </w:rPr>
-        <w:t xml:space="preserve">est cases we </w:t>
-      </w:r>
-      <w:proofErr w:type="gramStart"/>
-      <w:r>
-        <w:rPr>
-          <w:rFonts w:cstheme="minorHAnsi"/>
-          <w:kern w:val="0"/>
-          <w:szCs w:val="24"/>
-        </w:rPr>
-        <w:t>written</w:t>
+        <w:t>est cases we written</w:t>
       </w:r>
       <w:r>
         <w:rPr>
@@ -1677,21 +1533,12 @@
           <w:kern w:val="0"/>
           <w:szCs w:val="24"/>
         </w:rPr>
-        <w:t xml:space="preserve"> :</w:t>
-      </w:r>
-      <w:proofErr w:type="gramEnd"/>
-      <w:r>
-        <w:rPr>
-          <w:rFonts w:cstheme="minorHAnsi"/>
-          <w:kern w:val="0"/>
-          <w:szCs w:val="24"/>
-        </w:rPr>
-        <w:t xml:space="preserve"> </w:t>
+        <w:t xml:space="preserve"> : </w:t>
       </w:r>
     </w:p>
     <w:p>
       <w:pPr>
-        <w:pStyle w:val="a6"/>
+        <w:pStyle w:val="ListParagraph"/>
         <w:ind w:leftChars="0" w:left="360"/>
         <w:rPr>
           <w:rFonts w:cstheme="minorHAnsi"/>
@@ -1713,24 +1560,12 @@
           <w:kern w:val="0"/>
           <w:szCs w:val="24"/>
         </w:rPr>
-        <w:t xml:space="preserve">RL to Test Coverage Report in </w:t>
+        <w:t>RL to Test Coverage Report in Bitbucket :</w:t>
       </w:r>
-      <w:proofErr w:type="gramStart"/>
-      <w:r>
-        <w:rPr>
-          <w:rFonts w:cstheme="minorHAnsi"/>
-          <w:kern w:val="0"/>
-          <w:szCs w:val="24"/>
-        </w:rPr>
-        <w:t>Bitbucket :</w:t>
-      </w:r>
-      <w:bookmarkStart w:id="0" w:name="_GoBack"/>
-      <w:bookmarkEnd w:id="0"/>
-      <w:proofErr w:type="gramEnd"/>
     </w:p>
     <w:p>
       <w:pPr>
-        <w:pStyle w:val="a6"/>
+        <w:pStyle w:val="ListParagraph"/>
         <w:ind w:leftChars="0" w:left="360"/>
         <w:rPr>
           <w:rFonts w:cstheme="minorHAnsi"/>
@@ -1813,7 +1648,7 @@
     </w:p>
     <w:p>
       <w:pPr>
-        <w:pStyle w:val="a6"/>
+        <w:pStyle w:val="ListParagraph"/>
         <w:ind w:leftChars="0" w:left="360"/>
         <w:rPr>
           <w:rFonts w:cstheme="minorHAnsi"/>
@@ -4897,29 +4732,7 @@
                 <w:sz w:val="20"/>
                 <w:szCs w:val="20"/>
               </w:rPr>
-              <w:t xml:space="preserve">Input “Where to book Lecture Room </w:t>
-            </w:r>
-            <w:proofErr w:type="gramStart"/>
-            <w:r>
-              <w:rPr>
-                <w:rFonts w:ascii="Times New Roman" w:hAnsi="Times New Roman" w:cs="Times New Roman"/>
-                <w:color w:val="2D3B45"/>
-                <w:kern w:val="0"/>
-                <w:sz w:val="20"/>
-                <w:szCs w:val="20"/>
-              </w:rPr>
-              <w:t>and also</w:t>
-            </w:r>
-            <w:proofErr w:type="gramEnd"/>
-            <w:r>
-              <w:rPr>
-                <w:rFonts w:ascii="Times New Roman" w:hAnsi="Times New Roman" w:cs="Times New Roman"/>
-                <w:color w:val="2D3B45"/>
-                <w:kern w:val="0"/>
-                <w:sz w:val="20"/>
-                <w:szCs w:val="20"/>
-              </w:rPr>
-              <w:t xml:space="preserve"> Study Room?” (No lecture room keyword in database)</w:t>
+              <w:t>Input “Where to book Lecture Room and also Study Room?” (No lecture room keyword in database)</w:t>
             </w:r>
           </w:p>
         </w:tc>
@@ -6195,7 +6008,7 @@
           </w:tcPr>
           <w:p>
             <w:pPr>
-              <w:pStyle w:val="HTML"/>
+              <w:pStyle w:val="HTMLPreformatted"/>
               <w:shd w:val="clear" w:color="auto" w:fill="FFFFFF"/>
               <w:jc w:val="center"/>
               <w:rPr>
@@ -7801,29 +7614,7 @@
                 <w:sz w:val="20"/>
                 <w:szCs w:val="20"/>
               </w:rPr>
-              <w:t xml:space="preserve">eturn the corresponding course at Centennial College that </w:t>
-            </w:r>
-            <w:proofErr w:type="gramStart"/>
-            <w:r>
-              <w:rPr>
-                <w:rFonts w:ascii="Times New Roman" w:hAnsi="Times New Roman" w:cs="Times New Roman"/>
-                <w:color w:val="2D3B45"/>
-                <w:kern w:val="0"/>
-                <w:sz w:val="20"/>
-                <w:szCs w:val="20"/>
-              </w:rPr>
-              <w:t>is able to</w:t>
-            </w:r>
-            <w:proofErr w:type="gramEnd"/>
-            <w:r>
-              <w:rPr>
-                <w:rFonts w:ascii="Times New Roman" w:hAnsi="Times New Roman" w:cs="Times New Roman"/>
-                <w:color w:val="2D3B45"/>
-                <w:kern w:val="0"/>
-                <w:sz w:val="20"/>
-                <w:szCs w:val="20"/>
-              </w:rPr>
-              <w:t xml:space="preserve"> transfer</w:t>
+              <w:t>eturn the corresponding course at Centennial College that is able to transfer</w:t>
             </w:r>
           </w:p>
         </w:tc>
@@ -8603,20 +8394,20 @@
     <w:lsdException w:name="Hashtag" w:semiHidden="1" w:unhideWhenUsed="1"/>
     <w:lsdException w:name="Unresolved Mention" w:semiHidden="1" w:unhideWhenUsed="1"/>
   </w:latentStyles>
-  <w:style w:type="paragraph" w:default="1" w:styleId="a">
+  <w:style w:type="paragraph" w:default="1" w:styleId="Normal">
     <w:name w:val="Normal"/>
     <w:qFormat/>
     <w:pPr>
       <w:widowControl w:val="0"/>
     </w:pPr>
   </w:style>
-  <w:style w:type="character" w:default="1" w:styleId="a0">
+  <w:style w:type="character" w:default="1" w:styleId="DefaultParagraphFont">
     <w:name w:val="Default Paragraph Font"/>
     <w:uiPriority w:val="1"/>
     <w:semiHidden/>
     <w:unhideWhenUsed/>
   </w:style>
-  <w:style w:type="table" w:default="1" w:styleId="a1">
+  <w:style w:type="table" w:default="1" w:styleId="TableNormal">
     <w:name w:val="Normal Table"/>
     <w:uiPriority w:val="99"/>
     <w:semiHidden/>
@@ -8631,15 +8422,15 @@
       </w:tblCellMar>
     </w:tblPr>
   </w:style>
-  <w:style w:type="numbering" w:default="1" w:styleId="a2">
+  <w:style w:type="numbering" w:default="1" w:styleId="NoList">
     <w:name w:val="No List"/>
     <w:uiPriority w:val="99"/>
     <w:semiHidden/>
     <w:unhideWhenUsed/>
   </w:style>
-  <w:style w:type="character" w:styleId="a3">
+  <w:style w:type="character" w:styleId="Hyperlink">
     <w:name w:val="Hyperlink"/>
-    <w:basedOn w:val="a0"/>
+    <w:basedOn w:val="DefaultParagraphFont"/>
     <w:uiPriority w:val="99"/>
     <w:unhideWhenUsed/>
     <w:rsid w:val="00E87B3C"/>
@@ -8648,9 +8439,9 @@
       <w:u w:val="single"/>
     </w:rPr>
   </w:style>
-  <w:style w:type="character" w:styleId="a4">
+  <w:style w:type="character" w:styleId="UnresolvedMention">
     <w:name w:val="Unresolved Mention"/>
-    <w:basedOn w:val="a0"/>
+    <w:basedOn w:val="DefaultParagraphFont"/>
     <w:uiPriority w:val="99"/>
     <w:semiHidden/>
     <w:unhideWhenUsed/>
@@ -8660,9 +8451,9 @@
       <w:shd w:val="clear" w:color="auto" w:fill="E6E6E6"/>
     </w:rPr>
   </w:style>
-  <w:style w:type="character" w:styleId="a5">
+  <w:style w:type="character" w:styleId="FollowedHyperlink">
     <w:name w:val="FollowedHyperlink"/>
-    <w:basedOn w:val="a0"/>
+    <w:basedOn w:val="DefaultParagraphFont"/>
     <w:uiPriority w:val="99"/>
     <w:semiHidden/>
     <w:unhideWhenUsed/>
@@ -8672,9 +8463,9 @@
       <w:u w:val="single"/>
     </w:rPr>
   </w:style>
-  <w:style w:type="paragraph" w:styleId="Web">
+  <w:style w:type="paragraph" w:styleId="NormalWeb">
     <w:name w:val="Normal (Web)"/>
-    <w:basedOn w:val="a"/>
+    <w:basedOn w:val="Normal"/>
     <w:uiPriority w:val="99"/>
     <w:semiHidden/>
     <w:unhideWhenUsed/>
@@ -8689,10 +8480,10 @@
       <w:szCs w:val="24"/>
     </w:rPr>
   </w:style>
-  <w:style w:type="paragraph" w:styleId="HTML">
+  <w:style w:type="paragraph" w:styleId="HTMLPreformatted">
     <w:name w:val="HTML Preformatted"/>
-    <w:basedOn w:val="a"/>
-    <w:link w:val="HTML0"/>
+    <w:basedOn w:val="Normal"/>
+    <w:link w:val="HTMLPreformattedChar"/>
     <w:uiPriority w:val="99"/>
     <w:unhideWhenUsed/>
     <w:rsid w:val="00EA757B"/>
@@ -8724,10 +8515,10 @@
       <w:szCs w:val="20"/>
     </w:rPr>
   </w:style>
-  <w:style w:type="character" w:customStyle="1" w:styleId="HTML0">
-    <w:name w:val="HTML 預設格式 字元"/>
-    <w:basedOn w:val="a0"/>
-    <w:link w:val="HTML"/>
+  <w:style w:type="character" w:customStyle="1" w:styleId="HTMLPreformattedChar">
+    <w:name w:val="HTML Preformatted Char"/>
+    <w:basedOn w:val="DefaultParagraphFont"/>
+    <w:link w:val="HTMLPreformatted"/>
     <w:uiPriority w:val="99"/>
     <w:rsid w:val="00EA757B"/>
     <w:rPr>
@@ -8739,12 +8530,12 @@
   </w:style>
   <w:style w:type="character" w:customStyle="1" w:styleId="s">
     <w:name w:val="s"/>
-    <w:basedOn w:val="a0"/>
+    <w:basedOn w:val="DefaultParagraphFont"/>
     <w:rsid w:val="00EA757B"/>
   </w:style>
-  <w:style w:type="paragraph" w:styleId="a6">
+  <w:style w:type="paragraph" w:styleId="ListParagraph">
     <w:name w:val="List Paragraph"/>
-    <w:basedOn w:val="a"/>
+    <w:basedOn w:val="Normal"/>
     <w:uiPriority w:val="34"/>
     <w:qFormat/>
     <w:rsid w:val="00321BF5"/>

</xml_diff>